<commit_message>
Docs: Add subtopics to report
</commit_message>
<xml_diff>
--- a/project_docs/15618-Project-Final.docx
+++ b/project_docs/15618-Project-Final.docx
@@ -397,16 +397,18 @@
         <w:rPr>
           <w:rFonts w:asciiTheme="majorHAnsi" w:eastAsia="Times New Roman" w:hAnsiTheme="majorHAnsi" w:cstheme="majorHAnsi"/>
           <w:color w:val="000000"/>
-          <w:sz w:val="22"/>
-          <w:szCs w:val="22"/>
-        </w:rPr>
-      </w:pPr>
-      <w:r>
-        <w:rPr>
-          <w:rFonts w:asciiTheme="majorHAnsi" w:eastAsia="Times New Roman" w:hAnsiTheme="majorHAnsi" w:cstheme="majorHAnsi"/>
-          <w:color w:val="000000"/>
-          <w:sz w:val="22"/>
-          <w:szCs w:val="22"/>
+          <w:sz w:val="28"/>
+          <w:szCs w:val="22"/>
+          <w:u w:val="single"/>
+        </w:rPr>
+      </w:pPr>
+      <w:r>
+        <w:rPr>
+          <w:rFonts w:asciiTheme="majorHAnsi" w:eastAsia="Times New Roman" w:hAnsiTheme="majorHAnsi" w:cstheme="majorHAnsi"/>
+          <w:color w:val="000000"/>
+          <w:sz w:val="28"/>
+          <w:szCs w:val="22"/>
+          <w:u w:val="single"/>
         </w:rPr>
         <w:t>What is Rust?</w:t>
       </w:r>
@@ -417,8 +419,9 @@
         <w:rPr>
           <w:rFonts w:asciiTheme="majorHAnsi" w:eastAsia="Times New Roman" w:hAnsiTheme="majorHAnsi" w:cstheme="majorHAnsi"/>
           <w:color w:val="000000"/>
-          <w:sz w:val="22"/>
-          <w:szCs w:val="22"/>
+          <w:sz w:val="28"/>
+          <w:szCs w:val="22"/>
+          <w:u w:val="single"/>
         </w:rPr>
       </w:pPr>
     </w:p>
@@ -428,18 +431,20 @@
         <w:rPr>
           <w:rFonts w:asciiTheme="majorHAnsi" w:eastAsia="Times New Roman" w:hAnsiTheme="majorHAnsi" w:cstheme="majorHAnsi"/>
           <w:color w:val="000000"/>
-          <w:sz w:val="22"/>
-          <w:szCs w:val="22"/>
-        </w:rPr>
-      </w:pPr>
-      <w:r>
-        <w:rPr>
-          <w:rFonts w:asciiTheme="majorHAnsi" w:eastAsia="Times New Roman" w:hAnsiTheme="majorHAnsi" w:cstheme="majorHAnsi"/>
-          <w:color w:val="000000"/>
-          <w:sz w:val="22"/>
-          <w:szCs w:val="22"/>
-        </w:rPr>
-        <w:t>Advantages of Rust</w:t>
+          <w:sz w:val="28"/>
+          <w:szCs w:val="22"/>
+          <w:u w:val="single"/>
+        </w:rPr>
+      </w:pPr>
+      <w:r>
+        <w:rPr>
+          <w:rFonts w:asciiTheme="majorHAnsi" w:eastAsia="Times New Roman" w:hAnsiTheme="majorHAnsi" w:cstheme="majorHAnsi"/>
+          <w:color w:val="000000"/>
+          <w:sz w:val="28"/>
+          <w:szCs w:val="22"/>
+          <w:u w:val="single"/>
+        </w:rPr>
+        <w:t>Rayon</w:t>
       </w:r>
     </w:p>
     <w:p>
@@ -452,6 +457,24 @@
           <w:szCs w:val="22"/>
         </w:rPr>
       </w:pPr>
+      <w:r>
+        <w:rPr>
+          <w:rFonts w:asciiTheme="majorHAnsi" w:eastAsia="Times New Roman" w:hAnsiTheme="majorHAnsi" w:cstheme="majorHAnsi"/>
+          <w:color w:val="000000"/>
+          <w:sz w:val="22"/>
+          <w:szCs w:val="22"/>
+        </w:rPr>
+        <w:t>Rayon is a data-parallelism library for Rust. It is extremely lightweight and makes it easy to convert a sequential computation into a parallel one. It also guarantees data-race freedom.</w:t>
+      </w:r>
+      <w:r>
+        <w:rPr>
+          <w:rFonts w:asciiTheme="majorHAnsi" w:eastAsia="Times New Roman" w:hAnsiTheme="majorHAnsi" w:cstheme="majorHAnsi"/>
+          <w:color w:val="000000"/>
+          <w:sz w:val="22"/>
+          <w:szCs w:val="22"/>
+        </w:rPr>
+        <w:t xml:space="preserve"> </w:t>
+      </w:r>
     </w:p>
     <w:p>
       <w:pPr>
@@ -463,12 +486,147 @@
           <w:szCs w:val="22"/>
         </w:rPr>
       </w:pPr>
-      <w:r>
-        <w:rPr>
-          <w:rFonts w:asciiTheme="majorHAnsi" w:eastAsia="Times New Roman" w:hAnsiTheme="majorHAnsi" w:cstheme="majorHAnsi"/>
-          <w:color w:val="000000"/>
-          <w:sz w:val="22"/>
-          <w:szCs w:val="22"/>
+    </w:p>
+    <w:p>
+      <w:pPr>
+        <w:jc w:val="both"/>
+        <w:rPr>
+          <w:rFonts w:asciiTheme="majorHAnsi" w:eastAsia="Times New Roman" w:hAnsiTheme="majorHAnsi" w:cstheme="majorHAnsi"/>
+          <w:color w:val="000000"/>
+        </w:rPr>
+      </w:pPr>
+      <w:r>
+        <w:rPr>
+          <w:rFonts w:asciiTheme="majorHAnsi" w:eastAsia="Times New Roman" w:hAnsiTheme="majorHAnsi" w:cstheme="majorHAnsi"/>
+          <w:color w:val="000000"/>
+        </w:rPr>
+        <w:t xml:space="preserve">Rayon uses the technique of “work stealing” that is very similar to what is employed by the </w:t>
+      </w:r>
+      <w:proofErr w:type="spellStart"/>
+      <w:r>
+        <w:rPr>
+          <w:rFonts w:asciiTheme="majorHAnsi" w:eastAsia="Times New Roman" w:hAnsiTheme="majorHAnsi" w:cstheme="majorHAnsi"/>
+          <w:color w:val="000000"/>
+        </w:rPr>
+        <w:t>Cilk</w:t>
+      </w:r>
+      <w:proofErr w:type="spellEnd"/>
+      <w:r>
+        <w:rPr>
+          <w:rFonts w:asciiTheme="majorHAnsi" w:eastAsia="Times New Roman" w:hAnsiTheme="majorHAnsi" w:cstheme="majorHAnsi"/>
+          <w:color w:val="000000"/>
+        </w:rPr>
+        <w:t xml:space="preserve"> abstraction for C/C++, hence very suitable for “divide and conquer” type of workload. Rayon when compared to </w:t>
+      </w:r>
+      <w:proofErr w:type="spellStart"/>
+      <w:r>
+        <w:rPr>
+          <w:rFonts w:asciiTheme="majorHAnsi" w:eastAsia="Times New Roman" w:hAnsiTheme="majorHAnsi" w:cstheme="majorHAnsi"/>
+          <w:color w:val="000000"/>
+        </w:rPr>
+        <w:t>Cilk</w:t>
+      </w:r>
+      <w:proofErr w:type="spellEnd"/>
+      <w:r>
+        <w:rPr>
+          <w:rFonts w:asciiTheme="majorHAnsi" w:eastAsia="Times New Roman" w:hAnsiTheme="majorHAnsi" w:cstheme="majorHAnsi"/>
+          <w:color w:val="000000"/>
+        </w:rPr>
+        <w:t xml:space="preserve"> is much easier to use and is being actively maintained by the developer community. </w:t>
+      </w:r>
+    </w:p>
+    <w:p>
+      <w:pPr>
+        <w:jc w:val="both"/>
+        <w:rPr>
+          <w:rFonts w:asciiTheme="majorHAnsi" w:eastAsia="Times New Roman" w:hAnsiTheme="majorHAnsi" w:cstheme="majorHAnsi"/>
+          <w:color w:val="000000"/>
+          <w:sz w:val="28"/>
+          <w:szCs w:val="22"/>
+          <w:u w:val="single"/>
+        </w:rPr>
+      </w:pPr>
+    </w:p>
+    <w:p>
+      <w:pPr>
+        <w:jc w:val="both"/>
+        <w:rPr>
+          <w:rFonts w:asciiTheme="majorHAnsi" w:eastAsia="Times New Roman" w:hAnsiTheme="majorHAnsi" w:cstheme="majorHAnsi"/>
+          <w:color w:val="000000"/>
+          <w:sz w:val="22"/>
+          <w:szCs w:val="22"/>
+        </w:rPr>
+      </w:pPr>
+    </w:p>
+    <w:p>
+      <w:pPr>
+        <w:jc w:val="both"/>
+        <w:rPr>
+          <w:rFonts w:asciiTheme="majorHAnsi" w:eastAsia="Times New Roman" w:hAnsiTheme="majorHAnsi" w:cstheme="majorHAnsi"/>
+          <w:color w:val="000000"/>
+          <w:sz w:val="22"/>
+          <w:szCs w:val="22"/>
+        </w:rPr>
+      </w:pPr>
+    </w:p>
+    <w:p>
+      <w:pPr>
+        <w:jc w:val="both"/>
+        <w:rPr>
+          <w:rFonts w:asciiTheme="majorHAnsi" w:eastAsia="Times New Roman" w:hAnsiTheme="majorHAnsi" w:cstheme="majorHAnsi"/>
+          <w:color w:val="000000"/>
+          <w:sz w:val="22"/>
+          <w:szCs w:val="22"/>
+        </w:rPr>
+      </w:pPr>
+      <w:r>
+        <w:rPr>
+          <w:rFonts w:asciiTheme="majorHAnsi" w:eastAsia="Times New Roman" w:hAnsiTheme="majorHAnsi" w:cstheme="majorHAnsi"/>
+          <w:color w:val="000000"/>
+          <w:sz w:val="22"/>
+          <w:szCs w:val="22"/>
+        </w:rPr>
+        <w:t xml:space="preserve">Advantages of </w:t>
+      </w:r>
+      <w:r>
+        <w:rPr>
+          <w:rFonts w:asciiTheme="majorHAnsi" w:eastAsia="Times New Roman" w:hAnsiTheme="majorHAnsi" w:cstheme="majorHAnsi"/>
+          <w:color w:val="000000"/>
+          <w:sz w:val="22"/>
+          <w:szCs w:val="22"/>
+        </w:rPr>
+        <w:t>Rust + Rayon</w:t>
+      </w:r>
+    </w:p>
+    <w:p>
+      <w:pPr>
+        <w:jc w:val="both"/>
+        <w:rPr>
+          <w:rFonts w:asciiTheme="majorHAnsi" w:eastAsia="Times New Roman" w:hAnsiTheme="majorHAnsi" w:cstheme="majorHAnsi"/>
+          <w:color w:val="000000"/>
+          <w:sz w:val="22"/>
+          <w:szCs w:val="22"/>
+        </w:rPr>
+      </w:pPr>
+    </w:p>
+    <w:p>
+      <w:pPr>
+        <w:jc w:val="both"/>
+        <w:rPr>
+          <w:rFonts w:asciiTheme="majorHAnsi" w:eastAsia="Times New Roman" w:hAnsiTheme="majorHAnsi" w:cstheme="majorHAnsi"/>
+          <w:color w:val="000000"/>
+          <w:sz w:val="28"/>
+          <w:szCs w:val="22"/>
+          <w:u w:val="single"/>
+        </w:rPr>
+      </w:pPr>
+      <w:r>
+        <w:rPr>
+          <w:rFonts w:asciiTheme="majorHAnsi" w:eastAsia="Times New Roman" w:hAnsiTheme="majorHAnsi" w:cstheme="majorHAnsi"/>
+          <w:color w:val="000000"/>
+          <w:sz w:val="28"/>
+          <w:szCs w:val="22"/>
+          <w:u w:val="single"/>
         </w:rPr>
         <w:t>OpenMP</w:t>
       </w:r>
@@ -479,8 +637,9 @@
         <w:rPr>
           <w:rFonts w:asciiTheme="majorHAnsi" w:eastAsia="Times New Roman" w:hAnsiTheme="majorHAnsi" w:cstheme="majorHAnsi"/>
           <w:color w:val="000000"/>
-          <w:sz w:val="22"/>
-          <w:szCs w:val="22"/>
+          <w:sz w:val="28"/>
+          <w:szCs w:val="22"/>
+          <w:u w:val="single"/>
         </w:rPr>
       </w:pPr>
     </w:p>
@@ -490,18 +649,20 @@
         <w:rPr>
           <w:rFonts w:asciiTheme="majorHAnsi" w:eastAsia="Times New Roman" w:hAnsiTheme="majorHAnsi" w:cstheme="majorHAnsi"/>
           <w:color w:val="000000"/>
-          <w:sz w:val="22"/>
-          <w:szCs w:val="22"/>
-        </w:rPr>
-      </w:pPr>
-      <w:r>
-        <w:rPr>
-          <w:rFonts w:asciiTheme="majorHAnsi" w:eastAsia="Times New Roman" w:hAnsiTheme="majorHAnsi" w:cstheme="majorHAnsi"/>
-          <w:color w:val="000000"/>
-          <w:sz w:val="22"/>
-          <w:szCs w:val="22"/>
-        </w:rPr>
-        <w:t>Rayon</w:t>
+          <w:sz w:val="28"/>
+          <w:szCs w:val="22"/>
+          <w:u w:val="single"/>
+        </w:rPr>
+      </w:pPr>
+      <w:r>
+        <w:rPr>
+          <w:rFonts w:asciiTheme="majorHAnsi" w:eastAsia="Times New Roman" w:hAnsiTheme="majorHAnsi" w:cstheme="majorHAnsi"/>
+          <w:color w:val="000000"/>
+          <w:sz w:val="28"/>
+          <w:szCs w:val="22"/>
+          <w:u w:val="single"/>
+        </w:rPr>
+        <w:t>Motivation for the project</w:t>
       </w:r>
     </w:p>
     <w:p>
@@ -525,15 +686,63 @@
           <w:szCs w:val="22"/>
         </w:rPr>
       </w:pPr>
-      <w:r>
-        <w:rPr>
-          <w:rFonts w:asciiTheme="majorHAnsi" w:eastAsia="Times New Roman" w:hAnsiTheme="majorHAnsi" w:cstheme="majorHAnsi"/>
-          <w:color w:val="000000"/>
-          <w:sz w:val="22"/>
-          <w:szCs w:val="22"/>
+    </w:p>
+    <w:p>
+      <w:pPr>
+        <w:jc w:val="both"/>
+        <w:rPr>
+          <w:rFonts w:asciiTheme="majorHAnsi" w:eastAsia="Times New Roman" w:hAnsiTheme="majorHAnsi" w:cstheme="majorHAnsi"/>
+          <w:color w:val="000000"/>
+          <w:sz w:val="22"/>
+          <w:szCs w:val="22"/>
+        </w:rPr>
+      </w:pPr>
+    </w:p>
+    <w:p>
+      <w:pPr>
+        <w:jc w:val="both"/>
+        <w:rPr>
+          <w:rFonts w:asciiTheme="majorHAnsi" w:eastAsia="Times New Roman" w:hAnsiTheme="majorHAnsi" w:cstheme="majorHAnsi"/>
+          <w:color w:val="000000"/>
+          <w:sz w:val="22"/>
+          <w:szCs w:val="22"/>
+        </w:rPr>
+      </w:pPr>
+    </w:p>
+    <w:p>
+      <w:pPr>
+        <w:jc w:val="both"/>
+        <w:rPr>
+          <w:rFonts w:asciiTheme="majorHAnsi" w:eastAsia="Times New Roman" w:hAnsiTheme="majorHAnsi" w:cstheme="majorHAnsi"/>
+          <w:color w:val="000000"/>
+          <w:sz w:val="28"/>
+          <w:szCs w:val="22"/>
+          <w:u w:val="single"/>
+        </w:rPr>
+      </w:pPr>
+      <w:r>
+        <w:rPr>
+          <w:rFonts w:asciiTheme="majorHAnsi" w:eastAsia="Times New Roman" w:hAnsiTheme="majorHAnsi" w:cstheme="majorHAnsi"/>
+          <w:color w:val="000000"/>
+          <w:sz w:val="28"/>
+          <w:szCs w:val="22"/>
+          <w:u w:val="single"/>
         </w:rPr>
         <w:t>How Rayon works?</w:t>
       </w:r>
+    </w:p>
+    <w:p>
+      <w:pPr>
+        <w:jc w:val="both"/>
+        <w:rPr>
+          <w:rFonts w:asciiTheme="majorHAnsi" w:eastAsia="Times New Roman" w:hAnsiTheme="majorHAnsi" w:cstheme="majorHAnsi"/>
+          <w:color w:val="000000"/>
+          <w:sz w:val="22"/>
+          <w:szCs w:val="22"/>
+        </w:rPr>
+      </w:pPr>
+      <w:bookmarkStart w:id="0" w:name="_GoBack"/>
+      <w:bookmarkEnd w:id="0"/>
     </w:p>
     <w:p>
       <w:pPr>
@@ -689,6 +898,37 @@
           </mc:Fallback>
         </mc:AlternateContent>
       </w:r>
+    </w:p>
+    <w:p>
+      <w:pPr>
+        <w:jc w:val="both"/>
+        <w:rPr>
+          <w:rFonts w:asciiTheme="majorHAnsi" w:eastAsia="Times New Roman" w:hAnsiTheme="majorHAnsi" w:cstheme="majorHAnsi"/>
+          <w:color w:val="000000"/>
+          <w:sz w:val="22"/>
+          <w:szCs w:val="22"/>
+        </w:rPr>
+      </w:pPr>
+      <w:r>
+        <w:rPr>
+          <w:rFonts w:asciiTheme="majorHAnsi" w:eastAsia="Times New Roman" w:hAnsiTheme="majorHAnsi" w:cstheme="majorHAnsi"/>
+          <w:color w:val="000000"/>
+          <w:sz w:val="22"/>
+          <w:szCs w:val="22"/>
+        </w:rPr>
+        <w:t xml:space="preserve">To compare </w:t>
+      </w:r>
+    </w:p>
+    <w:p>
+      <w:pPr>
+        <w:jc w:val="both"/>
+        <w:rPr>
+          <w:rFonts w:asciiTheme="majorHAnsi" w:eastAsia="Times New Roman" w:hAnsiTheme="majorHAnsi" w:cstheme="majorHAnsi"/>
+          <w:color w:val="000000"/>
+          <w:sz w:val="22"/>
+          <w:szCs w:val="22"/>
+        </w:rPr>
+      </w:pPr>
     </w:p>
     <w:p>
       <w:pPr>
@@ -2084,8 +2324,6 @@
         </w:rPr>
         <w:t xml:space="preserve"> for each language</w:t>
       </w:r>
-      <w:bookmarkStart w:id="0" w:name="_GoBack"/>
-      <w:bookmarkEnd w:id="0"/>
       <w:r>
         <w:rPr>
           <w:rFonts w:asciiTheme="majorHAnsi" w:eastAsia="Times New Roman" w:hAnsiTheme="majorHAnsi" w:cstheme="majorHAnsi"/>

</xml_diff>

<commit_message>
Docs: Modify Final report
</commit_message>
<xml_diff>
--- a/project_docs/15618-Project-Final.docx
+++ b/project_docs/15618-Project-Final.docx
@@ -675,74 +675,119 @@
           <w:szCs w:val="22"/>
         </w:rPr>
       </w:pPr>
-    </w:p>
-    <w:p>
-      <w:pPr>
-        <w:jc w:val="both"/>
-        <w:rPr>
-          <w:rFonts w:asciiTheme="majorHAnsi" w:eastAsia="Times New Roman" w:hAnsiTheme="majorHAnsi" w:cstheme="majorHAnsi"/>
-          <w:color w:val="000000"/>
-          <w:sz w:val="22"/>
-          <w:szCs w:val="22"/>
-        </w:rPr>
-      </w:pPr>
-    </w:p>
-    <w:p>
-      <w:pPr>
-        <w:jc w:val="both"/>
-        <w:rPr>
-          <w:rFonts w:asciiTheme="majorHAnsi" w:eastAsia="Times New Roman" w:hAnsiTheme="majorHAnsi" w:cstheme="majorHAnsi"/>
-          <w:color w:val="000000"/>
-          <w:sz w:val="22"/>
-          <w:szCs w:val="22"/>
-        </w:rPr>
-      </w:pPr>
-    </w:p>
-    <w:p>
-      <w:pPr>
-        <w:jc w:val="both"/>
-        <w:rPr>
-          <w:rFonts w:asciiTheme="majorHAnsi" w:eastAsia="Times New Roman" w:hAnsiTheme="majorHAnsi" w:cstheme="majorHAnsi"/>
-          <w:color w:val="000000"/>
-          <w:sz w:val="22"/>
-          <w:szCs w:val="22"/>
-        </w:rPr>
-      </w:pPr>
-    </w:p>
-    <w:p>
-      <w:pPr>
-        <w:jc w:val="both"/>
-        <w:rPr>
-          <w:rFonts w:asciiTheme="majorHAnsi" w:eastAsia="Times New Roman" w:hAnsiTheme="majorHAnsi" w:cstheme="majorHAnsi"/>
-          <w:color w:val="000000"/>
-          <w:sz w:val="28"/>
-          <w:szCs w:val="22"/>
-          <w:u w:val="single"/>
-        </w:rPr>
-      </w:pPr>
-      <w:r>
-        <w:rPr>
-          <w:rFonts w:asciiTheme="majorHAnsi" w:eastAsia="Times New Roman" w:hAnsiTheme="majorHAnsi" w:cstheme="majorHAnsi"/>
-          <w:color w:val="000000"/>
-          <w:sz w:val="28"/>
-          <w:szCs w:val="22"/>
-          <w:u w:val="single"/>
-        </w:rPr>
-        <w:t>How Rayon works?</w:t>
-      </w:r>
-    </w:p>
-    <w:p>
-      <w:pPr>
-        <w:jc w:val="both"/>
-        <w:rPr>
-          <w:rFonts w:asciiTheme="majorHAnsi" w:eastAsia="Times New Roman" w:hAnsiTheme="majorHAnsi" w:cstheme="majorHAnsi"/>
-          <w:color w:val="000000"/>
-          <w:sz w:val="22"/>
-          <w:szCs w:val="22"/>
-        </w:rPr>
-      </w:pPr>
+      <w:r>
+        <w:rPr>
+          <w:rFonts w:asciiTheme="majorHAnsi" w:eastAsia="Times New Roman" w:hAnsiTheme="majorHAnsi" w:cstheme="majorHAnsi"/>
+          <w:color w:val="000000"/>
+          <w:sz w:val="22"/>
+          <w:szCs w:val="22"/>
+        </w:rPr>
+        <w:t xml:space="preserve">OpenMP </w:t>
+      </w:r>
+      <w:r>
+        <w:rPr>
+          <w:rFonts w:asciiTheme="majorHAnsi" w:eastAsia="Times New Roman" w:hAnsiTheme="majorHAnsi" w:cstheme="majorHAnsi"/>
+          <w:color w:val="000000"/>
+          <w:sz w:val="22"/>
+          <w:szCs w:val="22"/>
+        </w:rPr>
+        <w:t>extension</w:t>
+      </w:r>
+      <w:r>
+        <w:rPr>
+          <w:rFonts w:asciiTheme="majorHAnsi" w:eastAsia="Times New Roman" w:hAnsiTheme="majorHAnsi" w:cstheme="majorHAnsi"/>
+          <w:color w:val="000000"/>
+          <w:sz w:val="22"/>
+          <w:szCs w:val="22"/>
+        </w:rPr>
+        <w:t xml:space="preserve"> </w:t>
+      </w:r>
+      <w:r>
+        <w:rPr>
+          <w:rFonts w:asciiTheme="majorHAnsi" w:eastAsia="Times New Roman" w:hAnsiTheme="majorHAnsi" w:cstheme="majorHAnsi"/>
+          <w:color w:val="000000"/>
+          <w:sz w:val="22"/>
+          <w:szCs w:val="22"/>
+        </w:rPr>
+        <w:t>to C++ provides a very easy, straightforward way of parallel</w:t>
+      </w:r>
+      <w:r>
+        <w:rPr>
+          <w:rFonts w:asciiTheme="majorHAnsi" w:eastAsia="Times New Roman" w:hAnsiTheme="majorHAnsi" w:cstheme="majorHAnsi"/>
+          <w:color w:val="000000"/>
+          <w:sz w:val="22"/>
+          <w:szCs w:val="22"/>
+        </w:rPr>
+        <w:t xml:space="preserve">ism. </w:t>
+      </w:r>
       <w:bookmarkStart w:id="0" w:name="_GoBack"/>
       <w:bookmarkEnd w:id="0"/>
+    </w:p>
+    <w:p>
+      <w:pPr>
+        <w:jc w:val="both"/>
+        <w:rPr>
+          <w:rFonts w:asciiTheme="majorHAnsi" w:eastAsia="Times New Roman" w:hAnsiTheme="majorHAnsi" w:cstheme="majorHAnsi"/>
+          <w:color w:val="000000"/>
+          <w:sz w:val="22"/>
+          <w:szCs w:val="22"/>
+        </w:rPr>
+      </w:pPr>
+    </w:p>
+    <w:p>
+      <w:pPr>
+        <w:jc w:val="both"/>
+        <w:rPr>
+          <w:rFonts w:asciiTheme="majorHAnsi" w:eastAsia="Times New Roman" w:hAnsiTheme="majorHAnsi" w:cstheme="majorHAnsi"/>
+          <w:color w:val="000000"/>
+          <w:sz w:val="22"/>
+          <w:szCs w:val="22"/>
+        </w:rPr>
+      </w:pPr>
+    </w:p>
+    <w:p>
+      <w:pPr>
+        <w:jc w:val="both"/>
+        <w:rPr>
+          <w:rFonts w:asciiTheme="majorHAnsi" w:eastAsia="Times New Roman" w:hAnsiTheme="majorHAnsi" w:cstheme="majorHAnsi"/>
+          <w:color w:val="000000"/>
+          <w:sz w:val="22"/>
+          <w:szCs w:val="22"/>
+        </w:rPr>
+      </w:pPr>
+    </w:p>
+    <w:p>
+      <w:pPr>
+        <w:jc w:val="both"/>
+        <w:rPr>
+          <w:rFonts w:asciiTheme="majorHAnsi" w:eastAsia="Times New Roman" w:hAnsiTheme="majorHAnsi" w:cstheme="majorHAnsi"/>
+          <w:color w:val="000000"/>
+          <w:sz w:val="28"/>
+          <w:szCs w:val="22"/>
+          <w:u w:val="single"/>
+        </w:rPr>
+      </w:pPr>
+      <w:r>
+        <w:rPr>
+          <w:rFonts w:asciiTheme="majorHAnsi" w:eastAsia="Times New Roman" w:hAnsiTheme="majorHAnsi" w:cstheme="majorHAnsi"/>
+          <w:color w:val="000000"/>
+          <w:sz w:val="28"/>
+          <w:szCs w:val="22"/>
+          <w:u w:val="single"/>
+        </w:rPr>
+        <w:t>How Rayon works?</w:t>
+      </w:r>
+    </w:p>
+    <w:p>
+      <w:pPr>
+        <w:jc w:val="both"/>
+        <w:rPr>
+          <w:rFonts w:asciiTheme="majorHAnsi" w:eastAsia="Times New Roman" w:hAnsiTheme="majorHAnsi" w:cstheme="majorHAnsi"/>
+          <w:color w:val="000000"/>
+          <w:sz w:val="22"/>
+          <w:szCs w:val="22"/>
+        </w:rPr>
+      </w:pPr>
     </w:p>
     <w:p>
       <w:pPr>

</xml_diff>

<commit_message>
Docs: Add changes to Final - Background
Small changes and added texts for each.
</commit_message>
<xml_diff>
--- a/project_docs/15618-Project-Final.docx
+++ b/project_docs/15618-Project-Final.docx
@@ -541,11 +541,30 @@
         <w:rPr>
           <w:rFonts w:asciiTheme="majorHAnsi" w:eastAsia="Times New Roman" w:hAnsiTheme="majorHAnsi" w:cstheme="majorHAnsi"/>
           <w:color w:val="000000"/>
+        </w:rPr>
+      </w:pPr>
+    </w:p>
+    <w:p>
+      <w:pPr>
+        <w:jc w:val="both"/>
+        <w:rPr>
+          <w:rFonts w:asciiTheme="majorHAnsi" w:eastAsia="Times New Roman" w:hAnsiTheme="majorHAnsi" w:cstheme="majorHAnsi"/>
+          <w:color w:val="000000"/>
           <w:sz w:val="28"/>
           <w:szCs w:val="22"/>
           <w:u w:val="single"/>
         </w:rPr>
       </w:pPr>
+      <w:r>
+        <w:rPr>
+          <w:rFonts w:asciiTheme="majorHAnsi" w:eastAsia="Times New Roman" w:hAnsiTheme="majorHAnsi" w:cstheme="majorHAnsi"/>
+          <w:color w:val="000000"/>
+          <w:sz w:val="28"/>
+          <w:szCs w:val="22"/>
+          <w:u w:val="single"/>
+        </w:rPr>
+        <w:t>How Rayon works?</w:t>
+      </w:r>
     </w:p>
     <w:p>
       <w:pPr>
@@ -553,8 +572,9 @@
         <w:rPr>
           <w:rFonts w:asciiTheme="majorHAnsi" w:eastAsia="Times New Roman" w:hAnsiTheme="majorHAnsi" w:cstheme="majorHAnsi"/>
           <w:color w:val="000000"/>
-          <w:sz w:val="22"/>
-          <w:szCs w:val="22"/>
+          <w:sz w:val="28"/>
+          <w:szCs w:val="22"/>
+          <w:u w:val="single"/>
         </w:rPr>
       </w:pPr>
     </w:p>
@@ -564,8 +584,9 @@
         <w:rPr>
           <w:rFonts w:asciiTheme="majorHAnsi" w:eastAsia="Times New Roman" w:hAnsiTheme="majorHAnsi" w:cstheme="majorHAnsi"/>
           <w:color w:val="000000"/>
-          <w:sz w:val="22"/>
-          <w:szCs w:val="22"/>
+          <w:sz w:val="28"/>
+          <w:szCs w:val="22"/>
+          <w:u w:val="single"/>
         </w:rPr>
       </w:pPr>
     </w:p>
@@ -586,142 +607,174 @@
           <w:sz w:val="22"/>
           <w:szCs w:val="22"/>
         </w:rPr>
-        <w:t xml:space="preserve">Advantages of </w:t>
-      </w:r>
-      <w:r>
-        <w:rPr>
-          <w:rFonts w:asciiTheme="majorHAnsi" w:eastAsia="Times New Roman" w:hAnsiTheme="majorHAnsi" w:cstheme="majorHAnsi"/>
-          <w:color w:val="000000"/>
-          <w:sz w:val="22"/>
-          <w:szCs w:val="22"/>
-        </w:rPr>
-        <w:t>Rust + Rayon</w:t>
-      </w:r>
-    </w:p>
-    <w:p>
-      <w:pPr>
-        <w:jc w:val="both"/>
-        <w:rPr>
-          <w:rFonts w:asciiTheme="majorHAnsi" w:eastAsia="Times New Roman" w:hAnsiTheme="majorHAnsi" w:cstheme="majorHAnsi"/>
-          <w:color w:val="000000"/>
-          <w:sz w:val="22"/>
-          <w:szCs w:val="22"/>
-        </w:rPr>
-      </w:pPr>
-    </w:p>
-    <w:p>
-      <w:pPr>
-        <w:jc w:val="both"/>
-        <w:rPr>
-          <w:rFonts w:asciiTheme="majorHAnsi" w:eastAsia="Times New Roman" w:hAnsiTheme="majorHAnsi" w:cstheme="majorHAnsi"/>
-          <w:color w:val="000000"/>
-          <w:sz w:val="28"/>
-          <w:szCs w:val="22"/>
-          <w:u w:val="single"/>
-        </w:rPr>
-      </w:pPr>
-      <w:r>
-        <w:rPr>
-          <w:rFonts w:asciiTheme="majorHAnsi" w:eastAsia="Times New Roman" w:hAnsiTheme="majorHAnsi" w:cstheme="majorHAnsi"/>
-          <w:color w:val="000000"/>
-          <w:sz w:val="28"/>
-          <w:szCs w:val="22"/>
-          <w:u w:val="single"/>
-        </w:rPr>
-        <w:t>OpenMP</w:t>
-      </w:r>
-    </w:p>
-    <w:p>
-      <w:pPr>
-        <w:jc w:val="both"/>
-        <w:rPr>
-          <w:rFonts w:asciiTheme="majorHAnsi" w:eastAsia="Times New Roman" w:hAnsiTheme="majorHAnsi" w:cstheme="majorHAnsi"/>
-          <w:color w:val="000000"/>
-          <w:sz w:val="28"/>
-          <w:szCs w:val="22"/>
-          <w:u w:val="single"/>
-        </w:rPr>
-      </w:pPr>
-    </w:p>
-    <w:p>
-      <w:pPr>
-        <w:jc w:val="both"/>
-        <w:rPr>
-          <w:rFonts w:asciiTheme="majorHAnsi" w:eastAsia="Times New Roman" w:hAnsiTheme="majorHAnsi" w:cstheme="majorHAnsi"/>
-          <w:color w:val="000000"/>
-          <w:sz w:val="28"/>
-          <w:szCs w:val="22"/>
-          <w:u w:val="single"/>
-        </w:rPr>
-      </w:pPr>
-      <w:r>
-        <w:rPr>
-          <w:rFonts w:asciiTheme="majorHAnsi" w:eastAsia="Times New Roman" w:hAnsiTheme="majorHAnsi" w:cstheme="majorHAnsi"/>
-          <w:color w:val="000000"/>
-          <w:sz w:val="28"/>
-          <w:szCs w:val="22"/>
-          <w:u w:val="single"/>
-        </w:rPr>
-        <w:t>Motivation for the project</w:t>
-      </w:r>
-    </w:p>
-    <w:p>
-      <w:pPr>
-        <w:jc w:val="both"/>
-        <w:rPr>
-          <w:rFonts w:asciiTheme="majorHAnsi" w:eastAsia="Times New Roman" w:hAnsiTheme="majorHAnsi" w:cstheme="majorHAnsi"/>
-          <w:color w:val="000000"/>
-          <w:sz w:val="22"/>
-          <w:szCs w:val="22"/>
-        </w:rPr>
-      </w:pPr>
-      <w:r>
-        <w:rPr>
-          <w:rFonts w:asciiTheme="majorHAnsi" w:eastAsia="Times New Roman" w:hAnsiTheme="majorHAnsi" w:cstheme="majorHAnsi"/>
-          <w:color w:val="000000"/>
-          <w:sz w:val="22"/>
-          <w:szCs w:val="22"/>
-        </w:rPr>
-        <w:t xml:space="preserve">OpenMP </w:t>
-      </w:r>
-      <w:r>
-        <w:rPr>
-          <w:rFonts w:asciiTheme="majorHAnsi" w:eastAsia="Times New Roman" w:hAnsiTheme="majorHAnsi" w:cstheme="majorHAnsi"/>
-          <w:color w:val="000000"/>
-          <w:sz w:val="22"/>
-          <w:szCs w:val="22"/>
-        </w:rPr>
-        <w:t>extension</w:t>
-      </w:r>
-      <w:r>
-        <w:rPr>
-          <w:rFonts w:asciiTheme="majorHAnsi" w:eastAsia="Times New Roman" w:hAnsiTheme="majorHAnsi" w:cstheme="majorHAnsi"/>
-          <w:color w:val="000000"/>
-          <w:sz w:val="22"/>
-          <w:szCs w:val="22"/>
-        </w:rPr>
-        <w:t xml:space="preserve"> </w:t>
-      </w:r>
-      <w:r>
-        <w:rPr>
-          <w:rFonts w:asciiTheme="majorHAnsi" w:eastAsia="Times New Roman" w:hAnsiTheme="majorHAnsi" w:cstheme="majorHAnsi"/>
-          <w:color w:val="000000"/>
-          <w:sz w:val="22"/>
-          <w:szCs w:val="22"/>
-        </w:rPr>
-        <w:t>to C++ provides a very easy, straightforward way of parallel</w:t>
-      </w:r>
-      <w:r>
-        <w:rPr>
-          <w:rFonts w:asciiTheme="majorHAnsi" w:eastAsia="Times New Roman" w:hAnsiTheme="majorHAnsi" w:cstheme="majorHAnsi"/>
-          <w:color w:val="000000"/>
-          <w:sz w:val="22"/>
-          <w:szCs w:val="22"/>
-        </w:rPr>
-        <w:t xml:space="preserve">ism. </w:t>
+        <w:t xml:space="preserve">The basic idea is that, on each call to </w:t>
+      </w:r>
+      <w:proofErr w:type="gramStart"/>
+      <w:r>
+        <w:rPr>
+          <w:rFonts w:ascii="Courier" w:eastAsia="Times New Roman" w:hAnsi="Courier" w:cstheme="majorHAnsi"/>
+          <w:color w:val="000000"/>
+          <w:sz w:val="22"/>
+          <w:szCs w:val="22"/>
+        </w:rPr>
+        <w:t>join(</w:t>
+      </w:r>
+      <w:proofErr w:type="gramEnd"/>
+      <w:r>
+        <w:rPr>
+          <w:rFonts w:ascii="Courier" w:eastAsia="Times New Roman" w:hAnsi="Courier" w:cstheme="majorHAnsi"/>
+          <w:color w:val="000000"/>
+          <w:sz w:val="22"/>
+          <w:szCs w:val="22"/>
+        </w:rPr>
+        <w:t>a, b)</w:t>
+      </w:r>
+      <w:r>
+        <w:rPr>
+          <w:rFonts w:asciiTheme="majorHAnsi" w:eastAsia="Times New Roman" w:hAnsiTheme="majorHAnsi" w:cstheme="majorHAnsi"/>
+          <w:color w:val="000000"/>
+          <w:sz w:val="22"/>
+          <w:szCs w:val="22"/>
+        </w:rPr>
+        <w:t xml:space="preserve">, we have identified two tasks </w:t>
+      </w:r>
+      <w:r>
+        <w:rPr>
+          <w:rFonts w:ascii="Courier" w:eastAsia="Times New Roman" w:hAnsi="Courier" w:cstheme="majorHAnsi"/>
+          <w:color w:val="000000"/>
+          <w:sz w:val="22"/>
+          <w:szCs w:val="22"/>
+        </w:rPr>
+        <w:t>a</w:t>
+      </w:r>
+      <w:r>
+        <w:rPr>
+          <w:rFonts w:asciiTheme="majorHAnsi" w:eastAsia="Times New Roman" w:hAnsiTheme="majorHAnsi" w:cstheme="majorHAnsi"/>
+          <w:color w:val="000000"/>
+          <w:sz w:val="22"/>
+          <w:szCs w:val="22"/>
+        </w:rPr>
+        <w:t xml:space="preserve"> and </w:t>
+      </w:r>
+      <w:r>
+        <w:rPr>
+          <w:rFonts w:ascii="Courier" w:eastAsia="Times New Roman" w:hAnsi="Courier" w:cstheme="majorHAnsi"/>
+          <w:color w:val="000000"/>
+          <w:sz w:val="22"/>
+          <w:szCs w:val="22"/>
+        </w:rPr>
+        <w:t>b</w:t>
+      </w:r>
+      <w:r>
+        <w:rPr>
+          <w:rFonts w:asciiTheme="majorHAnsi" w:eastAsia="Times New Roman" w:hAnsiTheme="majorHAnsi" w:cstheme="majorHAnsi"/>
+          <w:color w:val="000000"/>
+          <w:sz w:val="22"/>
+          <w:szCs w:val="22"/>
+        </w:rPr>
+        <w:t xml:space="preserve"> that could safely run in parallel, but we don’t know yet whether there are idle threads. All that the current thread does is to add </w:t>
+      </w:r>
+      <w:r>
+        <w:rPr>
+          <w:rFonts w:ascii="Courier" w:eastAsia="Times New Roman" w:hAnsi="Courier" w:cstheme="majorHAnsi"/>
+          <w:color w:val="000000"/>
+          <w:sz w:val="22"/>
+          <w:szCs w:val="22"/>
+        </w:rPr>
+        <w:t>b</w:t>
+      </w:r>
+      <w:r>
+        <w:rPr>
+          <w:rFonts w:asciiTheme="majorHAnsi" w:eastAsia="Times New Roman" w:hAnsiTheme="majorHAnsi" w:cstheme="majorHAnsi"/>
+          <w:color w:val="000000"/>
+          <w:sz w:val="22"/>
+          <w:szCs w:val="22"/>
+        </w:rPr>
+        <w:t xml:space="preserve"> into </w:t>
+      </w:r>
+      <w:r>
+        <w:rPr>
+          <w:rFonts w:ascii="Courier" w:eastAsia="Times New Roman" w:hAnsi="Courier" w:cstheme="majorHAnsi"/>
+          <w:color w:val="000000"/>
+          <w:sz w:val="22"/>
+          <w:szCs w:val="22"/>
+        </w:rPr>
+        <w:t>a</w:t>
+      </w:r>
+      <w:r>
+        <w:rPr>
+          <w:rFonts w:asciiTheme="majorHAnsi" w:eastAsia="Times New Roman" w:hAnsiTheme="majorHAnsi" w:cstheme="majorHAnsi"/>
+          <w:color w:val="000000"/>
+          <w:sz w:val="22"/>
+          <w:szCs w:val="22"/>
+        </w:rPr>
+        <w:t xml:space="preserve"> local queue of “pending work” and then go and immediately start ex</w:t>
       </w:r>
       <w:bookmarkStart w:id="0" w:name="_GoBack"/>
       <w:bookmarkEnd w:id="0"/>
+      <w:r>
+        <w:rPr>
+          <w:rFonts w:asciiTheme="majorHAnsi" w:eastAsia="Times New Roman" w:hAnsiTheme="majorHAnsi" w:cstheme="majorHAnsi"/>
+          <w:color w:val="000000"/>
+          <w:sz w:val="22"/>
+          <w:szCs w:val="22"/>
+        </w:rPr>
+        <w:t xml:space="preserve">ecuting </w:t>
+      </w:r>
+      <w:r>
+        <w:rPr>
+          <w:rFonts w:ascii="Courier" w:eastAsia="Times New Roman" w:hAnsi="Courier" w:cstheme="majorHAnsi"/>
+          <w:color w:val="000000"/>
+          <w:sz w:val="22"/>
+          <w:szCs w:val="22"/>
+        </w:rPr>
+        <w:t>a</w:t>
+      </w:r>
+      <w:r>
+        <w:rPr>
+          <w:rFonts w:asciiTheme="majorHAnsi" w:eastAsia="Times New Roman" w:hAnsiTheme="majorHAnsi" w:cstheme="majorHAnsi"/>
+          <w:color w:val="000000"/>
+          <w:sz w:val="22"/>
+          <w:szCs w:val="22"/>
+        </w:rPr>
+        <w:t xml:space="preserve">. Meanwhile, there is a pool of other active threads (typically one per CPU, or something like that). Whenever it is idle, each thread goes off to scour the “pending work” queues of other threads: if they find an item there, then they will steal it and execute it themselves. So, in this case, while the first thread is busy executing </w:t>
+      </w:r>
+      <w:r>
+        <w:rPr>
+          <w:rFonts w:ascii="Courier" w:eastAsia="Times New Roman" w:hAnsi="Courier" w:cstheme="majorHAnsi"/>
+          <w:color w:val="000000"/>
+          <w:sz w:val="22"/>
+          <w:szCs w:val="22"/>
+        </w:rPr>
+        <w:t>a</w:t>
+      </w:r>
+      <w:r>
+        <w:rPr>
+          <w:rFonts w:asciiTheme="majorHAnsi" w:eastAsia="Times New Roman" w:hAnsiTheme="majorHAnsi" w:cstheme="majorHAnsi"/>
+          <w:color w:val="000000"/>
+          <w:sz w:val="22"/>
+          <w:szCs w:val="22"/>
+        </w:rPr>
+        <w:t xml:space="preserve">, another thread might come along and start executing </w:t>
+      </w:r>
+      <w:r>
+        <w:rPr>
+          <w:rFonts w:ascii="Courier" w:eastAsia="Times New Roman" w:hAnsi="Courier" w:cstheme="majorHAnsi"/>
+          <w:color w:val="000000"/>
+          <w:sz w:val="22"/>
+          <w:szCs w:val="22"/>
+        </w:rPr>
+        <w:t>b</w:t>
+      </w:r>
+      <w:r>
+        <w:rPr>
+          <w:rFonts w:asciiTheme="majorHAnsi" w:eastAsia="Times New Roman" w:hAnsiTheme="majorHAnsi" w:cstheme="majorHAnsi"/>
+          <w:color w:val="000000"/>
+          <w:sz w:val="22"/>
+          <w:szCs w:val="22"/>
+        </w:rPr>
+        <w:t>.</w:t>
+      </w:r>
     </w:p>
     <w:p>
       <w:pPr>
@@ -729,8 +782,6 @@
         <w:rPr>
           <w:rFonts w:asciiTheme="majorHAnsi" w:eastAsia="Times New Roman" w:hAnsiTheme="majorHAnsi" w:cstheme="majorHAnsi"/>
           <w:color w:val="000000"/>
-          <w:sz w:val="22"/>
-          <w:szCs w:val="22"/>
         </w:rPr>
       </w:pPr>
     </w:p>
@@ -740,8 +791,9 @@
         <w:rPr>
           <w:rFonts w:asciiTheme="majorHAnsi" w:eastAsia="Times New Roman" w:hAnsiTheme="majorHAnsi" w:cstheme="majorHAnsi"/>
           <w:color w:val="000000"/>
-          <w:sz w:val="22"/>
-          <w:szCs w:val="22"/>
+          <w:sz w:val="28"/>
+          <w:szCs w:val="22"/>
+          <w:u w:val="single"/>
         </w:rPr>
       </w:pPr>
     </w:p>
@@ -775,7 +827,7 @@
           <w:szCs w:val="22"/>
           <w:u w:val="single"/>
         </w:rPr>
-        <w:t>How Rayon works?</w:t>
+        <w:t>What Rayon provides as features?</w:t>
       </w:r>
     </w:p>
     <w:p>
@@ -784,59 +836,493 @@
         <w:rPr>
           <w:rFonts w:asciiTheme="majorHAnsi" w:eastAsia="Times New Roman" w:hAnsiTheme="majorHAnsi" w:cstheme="majorHAnsi"/>
           <w:color w:val="000000"/>
-          <w:sz w:val="22"/>
-          <w:szCs w:val="22"/>
-        </w:rPr>
-      </w:pPr>
-    </w:p>
-    <w:p>
-      <w:pPr>
+          <w:szCs w:val="22"/>
+        </w:rPr>
+      </w:pPr>
+      <w:r>
+        <w:rPr>
+          <w:rFonts w:asciiTheme="majorHAnsi" w:eastAsia="Times New Roman" w:hAnsiTheme="majorHAnsi" w:cstheme="majorHAnsi"/>
+          <w:color w:val="000000"/>
+          <w:szCs w:val="22"/>
+        </w:rPr>
+        <w:t>There are two ways of using Rayon:</w:t>
+      </w:r>
+    </w:p>
+    <w:p>
+      <w:pPr>
+        <w:pStyle w:val="ListParagraph"/>
+        <w:numPr>
+          <w:ilvl w:val="0"/>
+          <w:numId w:val="15"/>
+        </w:numPr>
         <w:jc w:val="both"/>
         <w:rPr>
           <w:rFonts w:asciiTheme="majorHAnsi" w:eastAsia="Times New Roman" w:hAnsiTheme="majorHAnsi" w:cstheme="majorHAnsi"/>
           <w:color w:val="000000"/>
-          <w:sz w:val="22"/>
-          <w:szCs w:val="22"/>
-        </w:rPr>
-      </w:pPr>
-    </w:p>
-    <w:p>
-      <w:pPr>
+          <w:szCs w:val="22"/>
+        </w:rPr>
+      </w:pPr>
+      <w:r>
+        <w:rPr>
+          <w:rFonts w:asciiTheme="majorHAnsi" w:eastAsia="Times New Roman" w:hAnsiTheme="majorHAnsi" w:cstheme="majorHAnsi"/>
+          <w:i/>
+          <w:color w:val="000000"/>
+          <w:szCs w:val="22"/>
+        </w:rPr>
+        <w:t>High-Level parallel constructs</w:t>
+      </w:r>
+      <w:r>
+        <w:rPr>
+          <w:rFonts w:asciiTheme="majorHAnsi" w:eastAsia="Times New Roman" w:hAnsiTheme="majorHAnsi" w:cstheme="majorHAnsi"/>
+          <w:color w:val="000000"/>
+          <w:szCs w:val="22"/>
+        </w:rPr>
+        <w:t>: one of t</w:t>
+      </w:r>
+      <w:r>
+        <w:rPr>
+          <w:rFonts w:asciiTheme="majorHAnsi" w:eastAsia="Times New Roman" w:hAnsiTheme="majorHAnsi" w:cstheme="majorHAnsi"/>
+          <w:color w:val="000000"/>
+          <w:szCs w:val="22"/>
+        </w:rPr>
+        <w:t>he most efficient</w:t>
+      </w:r>
+      <w:r>
+        <w:rPr>
+          <w:rFonts w:asciiTheme="majorHAnsi" w:eastAsia="Times New Roman" w:hAnsiTheme="majorHAnsi" w:cstheme="majorHAnsi"/>
+          <w:color w:val="000000"/>
+          <w:szCs w:val="22"/>
+        </w:rPr>
+        <w:t xml:space="preserve"> way of parallelizing in Rayon.</w:t>
+      </w:r>
+    </w:p>
+    <w:p>
+      <w:pPr>
+        <w:pStyle w:val="ListParagraph"/>
+        <w:numPr>
+          <w:ilvl w:val="1"/>
+          <w:numId w:val="15"/>
+        </w:numPr>
         <w:jc w:val="both"/>
         <w:rPr>
           <w:rFonts w:asciiTheme="majorHAnsi" w:eastAsia="Times New Roman" w:hAnsiTheme="majorHAnsi" w:cstheme="majorHAnsi"/>
           <w:color w:val="000000"/>
-          <w:sz w:val="22"/>
-          <w:szCs w:val="22"/>
-        </w:rPr>
-      </w:pPr>
-      <w:r>
-        <w:rPr>
-          <w:rFonts w:asciiTheme="majorHAnsi" w:eastAsia="Times New Roman" w:hAnsiTheme="majorHAnsi" w:cstheme="majorHAnsi"/>
-          <w:color w:val="000000"/>
-          <w:sz w:val="22"/>
-          <w:szCs w:val="22"/>
-        </w:rPr>
-        <w:t>What Rayon</w:t>
-      </w:r>
-      <w:r>
-        <w:rPr>
-          <w:rFonts w:asciiTheme="majorHAnsi" w:eastAsia="Times New Roman" w:hAnsiTheme="majorHAnsi" w:cstheme="majorHAnsi"/>
-          <w:color w:val="000000"/>
-          <w:sz w:val="22"/>
-          <w:szCs w:val="22"/>
-        </w:rPr>
-        <w:t xml:space="preserve"> provides as features</w:t>
-      </w:r>
-      <w:r>
-        <w:rPr>
-          <w:rFonts w:asciiTheme="majorHAnsi" w:eastAsia="Times New Roman" w:hAnsiTheme="majorHAnsi" w:cstheme="majorHAnsi"/>
-          <w:color w:val="000000"/>
-          <w:sz w:val="22"/>
-          <w:szCs w:val="22"/>
-        </w:rPr>
-        <w:t>?</w:t>
-      </w:r>
+          <w:szCs w:val="22"/>
+        </w:rPr>
+      </w:pPr>
+      <w:proofErr w:type="spellStart"/>
+      <w:r>
+        <w:rPr>
+          <w:rFonts w:asciiTheme="majorHAnsi" w:eastAsia="Times New Roman" w:hAnsiTheme="majorHAnsi" w:cstheme="majorHAnsi"/>
+          <w:color w:val="000000"/>
+          <w:szCs w:val="22"/>
+        </w:rPr>
+        <w:t>par_</w:t>
+      </w:r>
+      <w:proofErr w:type="gramStart"/>
+      <w:r>
+        <w:rPr>
+          <w:rFonts w:asciiTheme="majorHAnsi" w:eastAsia="Times New Roman" w:hAnsiTheme="majorHAnsi" w:cstheme="majorHAnsi"/>
+          <w:color w:val="000000"/>
+          <w:szCs w:val="22"/>
+        </w:rPr>
+        <w:t>iter</w:t>
+      </w:r>
+      <w:proofErr w:type="spellEnd"/>
+      <w:r>
+        <w:rPr>
+          <w:rFonts w:asciiTheme="majorHAnsi" w:eastAsia="Times New Roman" w:hAnsiTheme="majorHAnsi" w:cstheme="majorHAnsi"/>
+          <w:color w:val="000000"/>
+          <w:szCs w:val="22"/>
+        </w:rPr>
+        <w:t>(</w:t>
+      </w:r>
+      <w:proofErr w:type="gramEnd"/>
+      <w:r>
+        <w:rPr>
+          <w:rFonts w:asciiTheme="majorHAnsi" w:eastAsia="Times New Roman" w:hAnsiTheme="majorHAnsi" w:cstheme="majorHAnsi"/>
+          <w:color w:val="000000"/>
+          <w:szCs w:val="22"/>
+        </w:rPr>
+        <w:t xml:space="preserve">): </w:t>
+      </w:r>
+      <w:r>
+        <w:rPr>
+          <w:rFonts w:asciiTheme="majorHAnsi" w:eastAsia="Times New Roman" w:hAnsiTheme="majorHAnsi" w:cstheme="majorHAnsi"/>
+          <w:color w:val="000000"/>
+          <w:szCs w:val="22"/>
+        </w:rPr>
+        <w:t>An abstraction over</w:t>
+      </w:r>
+    </w:p>
+    <w:p>
+      <w:pPr>
+        <w:pStyle w:val="ListParagraph"/>
+        <w:numPr>
+          <w:ilvl w:val="0"/>
+          <w:numId w:val="15"/>
+        </w:numPr>
+        <w:rPr>
+          <w:rFonts w:asciiTheme="majorHAnsi" w:eastAsia="Times New Roman" w:hAnsiTheme="majorHAnsi" w:cstheme="majorHAnsi"/>
+          <w:color w:val="000000"/>
+          <w:szCs w:val="22"/>
+        </w:rPr>
+      </w:pPr>
+      <w:r>
+        <w:rPr>
+          <w:rFonts w:asciiTheme="majorHAnsi" w:eastAsia="Times New Roman" w:hAnsiTheme="majorHAnsi" w:cstheme="majorHAnsi"/>
+          <w:i/>
+          <w:color w:val="000000"/>
+          <w:szCs w:val="22"/>
+        </w:rPr>
+        <w:t>Custom tasks</w:t>
+      </w:r>
+      <w:r>
+        <w:rPr>
+          <w:rFonts w:asciiTheme="majorHAnsi" w:eastAsia="Times New Roman" w:hAnsiTheme="majorHAnsi" w:cstheme="majorHAnsi"/>
+          <w:i/>
+          <w:color w:val="000000"/>
+          <w:szCs w:val="22"/>
+        </w:rPr>
+        <w:t>:</w:t>
+      </w:r>
+      <w:r>
+        <w:rPr>
+          <w:rFonts w:asciiTheme="majorHAnsi" w:eastAsia="Times New Roman" w:hAnsiTheme="majorHAnsi" w:cstheme="majorHAnsi"/>
+          <w:color w:val="000000"/>
+          <w:szCs w:val="22"/>
+        </w:rPr>
+        <w:t xml:space="preserve"> </w:t>
+      </w:r>
+      <w:r>
+        <w:rPr>
+          <w:rFonts w:asciiTheme="majorHAnsi" w:eastAsia="Times New Roman" w:hAnsiTheme="majorHAnsi" w:cstheme="majorHAnsi"/>
+          <w:color w:val="000000"/>
+          <w:szCs w:val="22"/>
+        </w:rPr>
+        <w:t xml:space="preserve">It </w:t>
+      </w:r>
+      <w:r>
+        <w:rPr>
+          <w:rFonts w:asciiTheme="majorHAnsi" w:eastAsia="Times New Roman" w:hAnsiTheme="majorHAnsi" w:cstheme="majorHAnsi"/>
+          <w:color w:val="000000"/>
+          <w:szCs w:val="22"/>
+        </w:rPr>
+        <w:t>let</w:t>
+      </w:r>
+      <w:r>
+        <w:rPr>
+          <w:rFonts w:asciiTheme="majorHAnsi" w:eastAsia="Times New Roman" w:hAnsiTheme="majorHAnsi" w:cstheme="majorHAnsi"/>
+          <w:color w:val="000000"/>
+          <w:szCs w:val="22"/>
+        </w:rPr>
+        <w:t>s</w:t>
+      </w:r>
+      <w:r>
+        <w:rPr>
+          <w:rFonts w:asciiTheme="majorHAnsi" w:eastAsia="Times New Roman" w:hAnsiTheme="majorHAnsi" w:cstheme="majorHAnsi"/>
+          <w:color w:val="000000"/>
+          <w:szCs w:val="22"/>
+        </w:rPr>
+        <w:t xml:space="preserve"> you divide your work into parallel tasks yourself</w:t>
+      </w:r>
+      <w:r>
+        <w:rPr>
+          <w:rFonts w:asciiTheme="majorHAnsi" w:eastAsia="Times New Roman" w:hAnsiTheme="majorHAnsi" w:cstheme="majorHAnsi"/>
+          <w:color w:val="000000"/>
+          <w:szCs w:val="22"/>
+        </w:rPr>
+        <w:t>.</w:t>
+      </w:r>
+    </w:p>
+    <w:p>
+      <w:pPr>
+        <w:pStyle w:val="ListParagraph"/>
+        <w:numPr>
+          <w:ilvl w:val="1"/>
+          <w:numId w:val="15"/>
+        </w:numPr>
+        <w:rPr>
+          <w:rFonts w:asciiTheme="majorHAnsi" w:eastAsia="Times New Roman" w:hAnsiTheme="majorHAnsi" w:cstheme="majorHAnsi"/>
+          <w:color w:val="000000"/>
+          <w:szCs w:val="22"/>
+        </w:rPr>
+      </w:pPr>
+    </w:p>
+    <w:p>
+      <w:pPr>
+        <w:pStyle w:val="ListParagraph"/>
+        <w:numPr>
+          <w:ilvl w:val="0"/>
+          <w:numId w:val="15"/>
+        </w:numPr>
+        <w:jc w:val="both"/>
+        <w:rPr>
+          <w:rFonts w:asciiTheme="majorHAnsi" w:eastAsia="Times New Roman" w:hAnsiTheme="majorHAnsi" w:cstheme="majorHAnsi"/>
+          <w:color w:val="000000"/>
+          <w:szCs w:val="22"/>
+        </w:rPr>
+      </w:pPr>
+    </w:p>
+    <w:p>
+      <w:pPr>
+        <w:jc w:val="both"/>
+        <w:rPr>
+          <w:rFonts w:asciiTheme="majorHAnsi" w:eastAsia="Times New Roman" w:hAnsiTheme="majorHAnsi" w:cstheme="majorHAnsi"/>
+          <w:color w:val="000000"/>
+          <w:sz w:val="28"/>
+          <w:szCs w:val="22"/>
+          <w:u w:val="single"/>
+        </w:rPr>
+      </w:pPr>
+    </w:p>
+    <w:p>
+      <w:pPr>
+        <w:jc w:val="both"/>
+        <w:rPr>
+          <w:rFonts w:asciiTheme="majorHAnsi" w:eastAsia="Times New Roman" w:hAnsiTheme="majorHAnsi" w:cstheme="majorHAnsi"/>
+          <w:color w:val="000000"/>
+          <w:sz w:val="22"/>
+          <w:szCs w:val="22"/>
+        </w:rPr>
+      </w:pPr>
+    </w:p>
+    <w:p>
+      <w:pPr>
+        <w:jc w:val="both"/>
+        <w:rPr>
+          <w:rFonts w:asciiTheme="majorHAnsi" w:eastAsia="Times New Roman" w:hAnsiTheme="majorHAnsi" w:cstheme="majorHAnsi"/>
+          <w:color w:val="000000"/>
+          <w:sz w:val="22"/>
+          <w:szCs w:val="22"/>
+        </w:rPr>
+      </w:pPr>
+    </w:p>
+    <w:p>
+      <w:pPr>
+        <w:jc w:val="both"/>
+        <w:rPr>
+          <w:rFonts w:asciiTheme="majorHAnsi" w:eastAsia="Times New Roman" w:hAnsiTheme="majorHAnsi" w:cstheme="majorHAnsi"/>
+          <w:color w:val="000000"/>
+          <w:sz w:val="28"/>
+          <w:szCs w:val="22"/>
+          <w:u w:val="single"/>
+        </w:rPr>
+      </w:pPr>
+      <w:r>
+        <w:rPr>
+          <w:rFonts w:asciiTheme="majorHAnsi" w:eastAsia="Times New Roman" w:hAnsiTheme="majorHAnsi" w:cstheme="majorHAnsi"/>
+          <w:color w:val="000000"/>
+          <w:sz w:val="28"/>
+          <w:szCs w:val="22"/>
+          <w:u w:val="single"/>
+        </w:rPr>
+        <w:t xml:space="preserve">Advantages of </w:t>
+      </w:r>
+      <w:r>
+        <w:rPr>
+          <w:rFonts w:asciiTheme="majorHAnsi" w:eastAsia="Times New Roman" w:hAnsiTheme="majorHAnsi" w:cstheme="majorHAnsi"/>
+          <w:color w:val="000000"/>
+          <w:sz w:val="28"/>
+          <w:szCs w:val="22"/>
+          <w:u w:val="single"/>
+        </w:rPr>
+        <w:t>Rust + Rayon</w:t>
+      </w:r>
+    </w:p>
+    <w:p>
+      <w:pPr>
+        <w:jc w:val="both"/>
+        <w:rPr>
+          <w:rFonts w:asciiTheme="majorHAnsi" w:eastAsia="Times New Roman" w:hAnsiTheme="majorHAnsi" w:cstheme="majorHAnsi"/>
+          <w:color w:val="000000"/>
+          <w:sz w:val="22"/>
+          <w:szCs w:val="22"/>
+        </w:rPr>
+      </w:pPr>
+    </w:p>
+    <w:p>
+      <w:pPr>
+        <w:jc w:val="both"/>
+        <w:rPr>
+          <w:rFonts w:asciiTheme="majorHAnsi" w:eastAsia="Times New Roman" w:hAnsiTheme="majorHAnsi" w:cstheme="majorHAnsi"/>
+          <w:color w:val="000000"/>
+          <w:sz w:val="28"/>
+          <w:szCs w:val="22"/>
+          <w:u w:val="single"/>
+        </w:rPr>
+      </w:pPr>
+      <w:r>
+        <w:rPr>
+          <w:rFonts w:asciiTheme="majorHAnsi" w:eastAsia="Times New Roman" w:hAnsiTheme="majorHAnsi" w:cstheme="majorHAnsi"/>
+          <w:color w:val="000000"/>
+          <w:sz w:val="28"/>
+          <w:szCs w:val="22"/>
+          <w:u w:val="single"/>
+        </w:rPr>
+        <w:t>OpenMP</w:t>
+      </w:r>
+    </w:p>
+    <w:p>
+      <w:pPr>
+        <w:jc w:val="both"/>
+        <w:rPr>
+          <w:rFonts w:asciiTheme="majorHAnsi" w:eastAsia="Times New Roman" w:hAnsiTheme="majorHAnsi" w:cstheme="majorHAnsi"/>
+          <w:color w:val="000000"/>
+          <w:sz w:val="28"/>
+          <w:szCs w:val="22"/>
+          <w:u w:val="single"/>
+        </w:rPr>
+      </w:pPr>
+    </w:p>
+    <w:p>
+      <w:pPr>
+        <w:jc w:val="both"/>
+        <w:rPr>
+          <w:rFonts w:asciiTheme="majorHAnsi" w:eastAsia="Times New Roman" w:hAnsiTheme="majorHAnsi" w:cstheme="majorHAnsi"/>
+          <w:color w:val="000000"/>
+          <w:sz w:val="28"/>
+          <w:szCs w:val="22"/>
+          <w:u w:val="single"/>
+        </w:rPr>
+      </w:pPr>
+      <w:r>
+        <w:rPr>
+          <w:rFonts w:asciiTheme="majorHAnsi" w:eastAsia="Times New Roman" w:hAnsiTheme="majorHAnsi" w:cstheme="majorHAnsi"/>
+          <w:color w:val="000000"/>
+          <w:sz w:val="28"/>
+          <w:szCs w:val="22"/>
+          <w:u w:val="single"/>
+        </w:rPr>
+        <w:t>Motivation for the project</w:t>
+      </w:r>
+    </w:p>
+    <w:p>
+      <w:pPr>
+        <w:jc w:val="both"/>
+        <w:rPr>
+          <w:rFonts w:asciiTheme="majorHAnsi" w:eastAsia="Times New Roman" w:hAnsiTheme="majorHAnsi" w:cstheme="majorHAnsi"/>
+          <w:color w:val="000000"/>
+          <w:sz w:val="22"/>
+          <w:szCs w:val="22"/>
+        </w:rPr>
+      </w:pPr>
+      <w:r>
+        <w:rPr>
+          <w:rFonts w:asciiTheme="majorHAnsi" w:eastAsia="Times New Roman" w:hAnsiTheme="majorHAnsi" w:cstheme="majorHAnsi"/>
+          <w:color w:val="000000"/>
+          <w:sz w:val="22"/>
+          <w:szCs w:val="22"/>
+        </w:rPr>
+        <w:t xml:space="preserve">OpenMP </w:t>
+      </w:r>
+      <w:r>
+        <w:rPr>
+          <w:rFonts w:asciiTheme="majorHAnsi" w:eastAsia="Times New Roman" w:hAnsiTheme="majorHAnsi" w:cstheme="majorHAnsi"/>
+          <w:color w:val="000000"/>
+          <w:sz w:val="22"/>
+          <w:szCs w:val="22"/>
+        </w:rPr>
+        <w:t>extension</w:t>
+      </w:r>
+      <w:r>
+        <w:rPr>
+          <w:rFonts w:asciiTheme="majorHAnsi" w:eastAsia="Times New Roman" w:hAnsiTheme="majorHAnsi" w:cstheme="majorHAnsi"/>
+          <w:color w:val="000000"/>
+          <w:sz w:val="22"/>
+          <w:szCs w:val="22"/>
+        </w:rPr>
+        <w:t xml:space="preserve"> </w:t>
+      </w:r>
+      <w:r>
+        <w:rPr>
+          <w:rFonts w:asciiTheme="majorHAnsi" w:eastAsia="Times New Roman" w:hAnsiTheme="majorHAnsi" w:cstheme="majorHAnsi"/>
+          <w:color w:val="000000"/>
+          <w:sz w:val="22"/>
+          <w:szCs w:val="22"/>
+        </w:rPr>
+        <w:t>to C++ provides a very easy, straightforward way of parallel</w:t>
+      </w:r>
+      <w:r>
+        <w:rPr>
+          <w:rFonts w:asciiTheme="majorHAnsi" w:eastAsia="Times New Roman" w:hAnsiTheme="majorHAnsi" w:cstheme="majorHAnsi"/>
+          <w:color w:val="000000"/>
+          <w:sz w:val="22"/>
+          <w:szCs w:val="22"/>
+        </w:rPr>
+        <w:t xml:space="preserve">ism. </w:t>
+      </w:r>
+    </w:p>
+    <w:p>
+      <w:pPr>
+        <w:jc w:val="both"/>
+        <w:rPr>
+          <w:rFonts w:asciiTheme="majorHAnsi" w:eastAsia="Times New Roman" w:hAnsiTheme="majorHAnsi" w:cstheme="majorHAnsi"/>
+          <w:color w:val="000000"/>
+          <w:sz w:val="22"/>
+          <w:szCs w:val="22"/>
+        </w:rPr>
+      </w:pPr>
+    </w:p>
+    <w:p>
+      <w:pPr>
+        <w:jc w:val="both"/>
+        <w:rPr>
+          <w:rFonts w:asciiTheme="majorHAnsi" w:eastAsia="Times New Roman" w:hAnsiTheme="majorHAnsi" w:cstheme="majorHAnsi"/>
+          <w:color w:val="000000"/>
+          <w:sz w:val="22"/>
+          <w:szCs w:val="22"/>
+        </w:rPr>
+      </w:pPr>
+    </w:p>
+    <w:p>
+      <w:pPr>
+        <w:jc w:val="both"/>
+        <w:rPr>
+          <w:rFonts w:asciiTheme="majorHAnsi" w:eastAsia="Times New Roman" w:hAnsiTheme="majorHAnsi" w:cstheme="majorHAnsi"/>
+          <w:color w:val="000000"/>
+          <w:sz w:val="22"/>
+          <w:szCs w:val="22"/>
+        </w:rPr>
+      </w:pPr>
+    </w:p>
+    <w:p>
+      <w:pPr>
+        <w:jc w:val="both"/>
+        <w:rPr>
+          <w:rFonts w:asciiTheme="majorHAnsi" w:eastAsia="Times New Roman" w:hAnsiTheme="majorHAnsi" w:cstheme="majorHAnsi"/>
+          <w:color w:val="000000"/>
+          <w:sz w:val="28"/>
+          <w:szCs w:val="22"/>
+          <w:u w:val="single"/>
+        </w:rPr>
+      </w:pPr>
+    </w:p>
+    <w:p>
+      <w:pPr>
+        <w:jc w:val="both"/>
+        <w:rPr>
+          <w:rFonts w:asciiTheme="majorHAnsi" w:eastAsia="Times New Roman" w:hAnsiTheme="majorHAnsi" w:cstheme="majorHAnsi"/>
+          <w:color w:val="000000"/>
+          <w:sz w:val="22"/>
+          <w:szCs w:val="22"/>
+        </w:rPr>
+      </w:pPr>
+    </w:p>
+    <w:p>
+      <w:pPr>
+        <w:pStyle w:val="ListParagraph"/>
+        <w:numPr>
+          <w:ilvl w:val="0"/>
+          <w:numId w:val="15"/>
+        </w:numPr>
+        <w:jc w:val="both"/>
+        <w:rPr>
+          <w:rFonts w:asciiTheme="majorHAnsi" w:eastAsia="Times New Roman" w:hAnsiTheme="majorHAnsi" w:cstheme="majorHAnsi"/>
+          <w:color w:val="000000"/>
+          <w:szCs w:val="22"/>
+        </w:rPr>
+      </w:pPr>
     </w:p>
     <w:p>
       <w:pPr>
@@ -985,6 +1471,15 @@
           <w:szCs w:val="22"/>
         </w:rPr>
       </w:pPr>
+      <w:r>
+        <w:rPr>
+          <w:rFonts w:asciiTheme="majorHAnsi" w:eastAsia="Times New Roman" w:hAnsiTheme="majorHAnsi" w:cstheme="majorHAnsi"/>
+          <w:color w:val="000000"/>
+          <w:sz w:val="22"/>
+          <w:szCs w:val="22"/>
+        </w:rPr>
+        <w:t xml:space="preserve">Best serial </w:t>
+      </w:r>
       <w:r>
         <w:rPr>
           <w:rFonts w:asciiTheme="majorHAnsi" w:eastAsia="Times New Roman" w:hAnsiTheme="majorHAnsi" w:cstheme="majorHAnsi"/>
@@ -2953,6 +3448,95 @@
     </w:lvl>
   </w:abstractNum>
   <w:abstractNum w:abstractNumId="4" w15:restartNumberingAfterBreak="0">
+    <w:nsid w:val="36C856D8"/>
+    <w:multiLevelType w:val="hybridMultilevel"/>
+    <w:tmpl w:val="ADDA1AD6"/>
+    <w:lvl w:ilvl="0" w:tplc="0409000F">
+      <w:start w:val="1"/>
+      <w:numFmt w:val="decimal"/>
+      <w:lvlText w:val="%1."/>
+      <w:lvlJc w:val="left"/>
+      <w:pPr>
+        <w:ind w:left="720" w:hanging="360"/>
+      </w:pPr>
+      <w:rPr>
+        <w:rFonts w:hint="default"/>
+      </w:rPr>
+    </w:lvl>
+    <w:lvl w:ilvl="1" w:tplc="04090019">
+      <w:start w:val="1"/>
+      <w:numFmt w:val="lowerLetter"/>
+      <w:lvlText w:val="%2."/>
+      <w:lvlJc w:val="left"/>
+      <w:pPr>
+        <w:ind w:left="1440" w:hanging="360"/>
+      </w:pPr>
+    </w:lvl>
+    <w:lvl w:ilvl="2" w:tplc="0409001B" w:tentative="1">
+      <w:start w:val="1"/>
+      <w:numFmt w:val="lowerRoman"/>
+      <w:lvlText w:val="%3."/>
+      <w:lvlJc w:val="right"/>
+      <w:pPr>
+        <w:ind w:left="2160" w:hanging="180"/>
+      </w:pPr>
+    </w:lvl>
+    <w:lvl w:ilvl="3" w:tplc="0409000F" w:tentative="1">
+      <w:start w:val="1"/>
+      <w:numFmt w:val="decimal"/>
+      <w:lvlText w:val="%4."/>
+      <w:lvlJc w:val="left"/>
+      <w:pPr>
+        <w:ind w:left="2880" w:hanging="360"/>
+      </w:pPr>
+    </w:lvl>
+    <w:lvl w:ilvl="4" w:tplc="04090019" w:tentative="1">
+      <w:start w:val="1"/>
+      <w:numFmt w:val="lowerLetter"/>
+      <w:lvlText w:val="%5."/>
+      <w:lvlJc w:val="left"/>
+      <w:pPr>
+        <w:ind w:left="3600" w:hanging="360"/>
+      </w:pPr>
+    </w:lvl>
+    <w:lvl w:ilvl="5" w:tplc="0409001B" w:tentative="1">
+      <w:start w:val="1"/>
+      <w:numFmt w:val="lowerRoman"/>
+      <w:lvlText w:val="%6."/>
+      <w:lvlJc w:val="right"/>
+      <w:pPr>
+        <w:ind w:left="4320" w:hanging="180"/>
+      </w:pPr>
+    </w:lvl>
+    <w:lvl w:ilvl="6" w:tplc="0409000F" w:tentative="1">
+      <w:start w:val="1"/>
+      <w:numFmt w:val="decimal"/>
+      <w:lvlText w:val="%7."/>
+      <w:lvlJc w:val="left"/>
+      <w:pPr>
+        <w:ind w:left="5040" w:hanging="360"/>
+      </w:pPr>
+    </w:lvl>
+    <w:lvl w:ilvl="7" w:tplc="04090019" w:tentative="1">
+      <w:start w:val="1"/>
+      <w:numFmt w:val="lowerLetter"/>
+      <w:lvlText w:val="%8."/>
+      <w:lvlJc w:val="left"/>
+      <w:pPr>
+        <w:ind w:left="5760" w:hanging="360"/>
+      </w:pPr>
+    </w:lvl>
+    <w:lvl w:ilvl="8" w:tplc="0409001B" w:tentative="1">
+      <w:start w:val="1"/>
+      <w:numFmt w:val="lowerRoman"/>
+      <w:lvlText w:val="%9."/>
+      <w:lvlJc w:val="right"/>
+      <w:pPr>
+        <w:ind w:left="6480" w:hanging="180"/>
+      </w:pPr>
+    </w:lvl>
+  </w:abstractNum>
+  <w:abstractNum w:abstractNumId="5" w15:restartNumberingAfterBreak="0">
     <w:nsid w:val="43985694"/>
     <w:multiLevelType w:val="multilevel"/>
     <w:tmpl w:val="65421E98"/>
@@ -3065,7 +3649,7 @@
       </w:pPr>
     </w:lvl>
   </w:abstractNum>
-  <w:abstractNum w:abstractNumId="5" w15:restartNumberingAfterBreak="0">
+  <w:abstractNum w:abstractNumId="6" w15:restartNumberingAfterBreak="0">
     <w:nsid w:val="4B8E4A32"/>
     <w:multiLevelType w:val="multilevel"/>
     <w:tmpl w:val="5B0EC4F8"/>
@@ -3178,7 +3762,7 @@
       </w:pPr>
     </w:lvl>
   </w:abstractNum>
-  <w:abstractNum w:abstractNumId="6" w15:restartNumberingAfterBreak="0">
+  <w:abstractNum w:abstractNumId="7" w15:restartNumberingAfterBreak="0">
     <w:nsid w:val="4F2F000D"/>
     <w:multiLevelType w:val="multilevel"/>
     <w:tmpl w:val="5CAC96F4"/>
@@ -3291,7 +3875,7 @@
       </w:pPr>
     </w:lvl>
   </w:abstractNum>
-  <w:abstractNum w:abstractNumId="7" w15:restartNumberingAfterBreak="0">
+  <w:abstractNum w:abstractNumId="8" w15:restartNumberingAfterBreak="0">
     <w:nsid w:val="54260657"/>
     <w:multiLevelType w:val="multilevel"/>
     <w:tmpl w:val="C99CF93C"/>
@@ -3404,7 +3988,7 @@
       </w:pPr>
     </w:lvl>
   </w:abstractNum>
-  <w:abstractNum w:abstractNumId="8" w15:restartNumberingAfterBreak="0">
+  <w:abstractNum w:abstractNumId="9" w15:restartNumberingAfterBreak="0">
     <w:nsid w:val="590A1412"/>
     <w:multiLevelType w:val="multilevel"/>
     <w:tmpl w:val="38E64716"/>
@@ -3553,7 +4137,7 @@
       </w:rPr>
     </w:lvl>
   </w:abstractNum>
-  <w:abstractNum w:abstractNumId="9" w15:restartNumberingAfterBreak="0">
+  <w:abstractNum w:abstractNumId="10" w15:restartNumberingAfterBreak="0">
     <w:nsid w:val="5A970A97"/>
     <w:multiLevelType w:val="multilevel"/>
     <w:tmpl w:val="E51CEBC0"/>
@@ -3702,7 +4286,7 @@
       </w:rPr>
     </w:lvl>
   </w:abstractNum>
-  <w:abstractNum w:abstractNumId="10" w15:restartNumberingAfterBreak="0">
+  <w:abstractNum w:abstractNumId="11" w15:restartNumberingAfterBreak="0">
     <w:nsid w:val="682F2507"/>
     <w:multiLevelType w:val="multilevel"/>
     <w:tmpl w:val="7B2003FE"/>
@@ -3851,7 +4435,7 @@
       </w:rPr>
     </w:lvl>
   </w:abstractNum>
-  <w:abstractNum w:abstractNumId="11" w15:restartNumberingAfterBreak="0">
+  <w:abstractNum w:abstractNumId="12" w15:restartNumberingAfterBreak="0">
     <w:nsid w:val="74855DB0"/>
     <w:multiLevelType w:val="multilevel"/>
     <w:tmpl w:val="FB66441A"/>
@@ -3964,7 +4548,7 @@
       </w:pPr>
     </w:lvl>
   </w:abstractNum>
-  <w:abstractNum w:abstractNumId="12" w15:restartNumberingAfterBreak="0">
+  <w:abstractNum w:abstractNumId="13" w15:restartNumberingAfterBreak="0">
     <w:nsid w:val="76893C20"/>
     <w:multiLevelType w:val="multilevel"/>
     <w:tmpl w:val="AB08DD28"/>
@@ -4077,7 +4661,7 @@
       </w:pPr>
     </w:lvl>
   </w:abstractNum>
-  <w:abstractNum w:abstractNumId="13" w15:restartNumberingAfterBreak="0">
+  <w:abstractNum w:abstractNumId="14" w15:restartNumberingAfterBreak="0">
     <w:nsid w:val="7D5D2031"/>
     <w:multiLevelType w:val="multilevel"/>
     <w:tmpl w:val="6298D5F4"/>
@@ -4191,13 +4775,13 @@
     </w:lvl>
   </w:abstractNum>
   <w:num w:numId="1">
-    <w:abstractNumId w:val="13"/>
+    <w:abstractNumId w:val="14"/>
   </w:num>
   <w:num w:numId="2">
-    <w:abstractNumId w:val="6"/>
+    <w:abstractNumId w:val="7"/>
   </w:num>
   <w:num w:numId="3">
-    <w:abstractNumId w:val="7"/>
+    <w:abstractNumId w:val="8"/>
   </w:num>
   <w:num w:numId="4">
     <w:abstractNumId w:val="2"/>
@@ -4206,28 +4790,28 @@
     <w:abstractNumId w:val="1"/>
   </w:num>
   <w:num w:numId="6">
-    <w:abstractNumId w:val="10"/>
+    <w:abstractNumId w:val="11"/>
   </w:num>
   <w:num w:numId="7">
-    <w:abstractNumId w:val="4"/>
+    <w:abstractNumId w:val="5"/>
   </w:num>
   <w:num w:numId="8">
     <w:abstractNumId w:val="0"/>
   </w:num>
   <w:num w:numId="9">
-    <w:abstractNumId w:val="8"/>
+    <w:abstractNumId w:val="9"/>
   </w:num>
   <w:num w:numId="10">
     <w:abstractNumId w:val="3"/>
   </w:num>
   <w:num w:numId="11">
-    <w:abstractNumId w:val="9"/>
+    <w:abstractNumId w:val="10"/>
   </w:num>
   <w:num w:numId="12">
-    <w:abstractNumId w:val="5"/>
+    <w:abstractNumId w:val="6"/>
   </w:num>
   <w:num w:numId="13">
-    <w:abstractNumId w:val="11"/>
+    <w:abstractNumId w:val="12"/>
     <w:lvlOverride w:ilvl="0">
       <w:lvl w:ilvl="0">
         <w:numFmt w:val="decimal"/>
@@ -4237,7 +4821,7 @@
     </w:lvlOverride>
   </w:num>
   <w:num w:numId="14">
-    <w:abstractNumId w:val="12"/>
+    <w:abstractNumId w:val="13"/>
     <w:lvlOverride w:ilvl="0">
       <w:lvl w:ilvl="0">
         <w:numFmt w:val="decimal"/>
@@ -4245,6 +4829,9 @@
         <w:lvlJc w:val="left"/>
       </w:lvl>
     </w:lvlOverride>
+  </w:num>
+  <w:num w:numId="15">
+    <w:abstractNumId w:val="4"/>
   </w:num>
 </w:numbering>
 </file>
@@ -4707,7 +5294,6 @@
   <w:style w:type="character" w:default="1" w:styleId="DefaultParagraphFont">
     <w:name w:val="Default Paragraph Font"/>
     <w:uiPriority w:val="1"/>
-    <w:semiHidden/>
     <w:unhideWhenUsed/>
   </w:style>
   <w:style w:type="table" w:default="1" w:styleId="TableNormal">
@@ -4864,6 +5450,28 @@
     <w:rPr>
       <w:color w:val="605E5C"/>
       <w:shd w:val="clear" w:color="auto" w:fill="E1DFDD"/>
+    </w:rPr>
+  </w:style>
+  <w:style w:type="paragraph" w:styleId="ListParagraph">
+    <w:name w:val="List Paragraph"/>
+    <w:basedOn w:val="Normal"/>
+    <w:uiPriority w:val="34"/>
+    <w:qFormat/>
+    <w:rsid w:val="005F7E58"/>
+    <w:pPr>
+      <w:ind w:left="720"/>
+      <w:contextualSpacing/>
+    </w:pPr>
+  </w:style>
+  <w:style w:type="character" w:styleId="Strong">
+    <w:name w:val="Strong"/>
+    <w:basedOn w:val="DefaultParagraphFont"/>
+    <w:uiPriority w:val="22"/>
+    <w:qFormat/>
+    <w:rsid w:val="0003012E"/>
+    <w:rPr>
+      <w:b/>
+      <w:bCs/>
     </w:rPr>
   </w:style>
 </w:styles>

</xml_diff>

<commit_message>
Docs: Add info to Approach and Background
</commit_message>
<xml_diff>
--- a/project_docs/15618-Project-Final.docx
+++ b/project_docs/15618-Project-Final.docx
@@ -453,6 +453,32 @@
         <w:rPr>
           <w:rFonts w:asciiTheme="majorHAnsi" w:eastAsia="Times New Roman" w:hAnsiTheme="majorHAnsi" w:cstheme="majorHAnsi"/>
           <w:color w:val="000000"/>
+          <w:szCs w:val="22"/>
+        </w:rPr>
+      </w:pPr>
+      <w:r>
+        <w:rPr>
+          <w:rFonts w:asciiTheme="majorHAnsi" w:eastAsia="Times New Roman" w:hAnsiTheme="majorHAnsi" w:cstheme="majorHAnsi"/>
+          <w:color w:val="000000"/>
+          <w:szCs w:val="22"/>
+        </w:rPr>
+        <w:t xml:space="preserve">Rayon is a data-parallelism library for Rust. It is extremely lightweight and makes it easy to convert a sequential computation into a parallel one. It also guarantees data-race freedom. </w:t>
+      </w:r>
+      <w:r>
+        <w:rPr>
+          <w:rFonts w:asciiTheme="majorHAnsi" w:eastAsia="Times New Roman" w:hAnsiTheme="majorHAnsi" w:cstheme="majorHAnsi"/>
+          <w:color w:val="000000"/>
+          <w:szCs w:val="22"/>
+        </w:rPr>
+        <w:t xml:space="preserve">It provides an abstraction for data parallelism which is really simple and easy to implement. For example, if you write a serial code with an iterator, you can simply turn it parallel by using parallel Iterator method. </w:t>
+      </w:r>
+    </w:p>
+    <w:p>
+      <w:pPr>
+        <w:jc w:val="both"/>
+        <w:rPr>
+          <w:rFonts w:asciiTheme="majorHAnsi" w:eastAsia="Times New Roman" w:hAnsiTheme="majorHAnsi" w:cstheme="majorHAnsi"/>
+          <w:color w:val="000000"/>
           <w:sz w:val="22"/>
           <w:szCs w:val="22"/>
         </w:rPr>
@@ -460,21 +486,78 @@
       <w:r>
         <w:rPr>
           <w:rFonts w:asciiTheme="majorHAnsi" w:eastAsia="Times New Roman" w:hAnsiTheme="majorHAnsi" w:cstheme="majorHAnsi"/>
+          <w:noProof/>
           <w:color w:val="000000"/>
           <w:sz w:val="22"/>
           <w:szCs w:val="22"/>
         </w:rPr>
-        <w:t>Rayon is a data-parallelism library for Rust. It is extremely lightweight and makes it easy to convert a sequential computation into a parallel one. It also guarantees data-race freedom.</w:t>
-      </w:r>
-      <w:r>
+        <w:drawing>
+          <wp:anchor distT="0" distB="0" distL="114300" distR="114300" simplePos="0" relativeHeight="251678720" behindDoc="0" locked="0" layoutInCell="1" allowOverlap="1" wp14:anchorId="0802C73B" wp14:editId="64D8F25C">
+            <wp:simplePos x="0" y="0"/>
+            <wp:positionH relativeFrom="column">
+              <wp:posOffset>671332</wp:posOffset>
+            </wp:positionH>
+            <wp:positionV relativeFrom="paragraph">
+              <wp:posOffset>172085</wp:posOffset>
+            </wp:positionV>
+            <wp:extent cx="4757195" cy="1198738"/>
+            <wp:effectExtent l="0" t="0" r="0" b="0"/>
+            <wp:wrapTopAndBottom/>
+            <wp:docPr id="3" name="Picture 3"/>
+            <wp:cNvGraphicFramePr>
+              <a:graphicFrameLocks xmlns:a="http://schemas.openxmlformats.org/drawingml/2006/main" noChangeAspect="1"/>
+            </wp:cNvGraphicFramePr>
+            <a:graphic xmlns:a="http://schemas.openxmlformats.org/drawingml/2006/main">
+              <a:graphicData uri="http://schemas.openxmlformats.org/drawingml/2006/picture">
+                <pic:pic xmlns:pic="http://schemas.openxmlformats.org/drawingml/2006/picture">
+                  <pic:nvPicPr>
+                    <pic:cNvPr id="3" name="Screen Shot 2019-05-02 at 5.57.24 PM.png"/>
+                    <pic:cNvPicPr/>
+                  </pic:nvPicPr>
+                  <pic:blipFill>
+                    <a:blip r:embed="rId7">
+                      <a:extLst>
+                        <a:ext uri="{28A0092B-C50C-407E-A947-70E740481C1C}">
+                          <a14:useLocalDpi xmlns:a14="http://schemas.microsoft.com/office/drawing/2010/main" val="0"/>
+                        </a:ext>
+                      </a:extLst>
+                    </a:blip>
+                    <a:stretch>
+                      <a:fillRect/>
+                    </a:stretch>
+                  </pic:blipFill>
+                  <pic:spPr>
+                    <a:xfrm>
+                      <a:off x="0" y="0"/>
+                      <a:ext cx="4757195" cy="1198738"/>
+                    </a:xfrm>
+                    <a:prstGeom prst="rect">
+                      <a:avLst/>
+                    </a:prstGeom>
+                  </pic:spPr>
+                </pic:pic>
+              </a:graphicData>
+            </a:graphic>
+            <wp14:sizeRelH relativeFrom="page">
+              <wp14:pctWidth>0</wp14:pctWidth>
+            </wp14:sizeRelH>
+            <wp14:sizeRelV relativeFrom="page">
+              <wp14:pctHeight>0</wp14:pctHeight>
+            </wp14:sizeRelV>
+          </wp:anchor>
+        </w:drawing>
+      </w:r>
+    </w:p>
+    <w:p>
+      <w:pPr>
+        <w:jc w:val="both"/>
         <w:rPr>
           <w:rFonts w:asciiTheme="majorHAnsi" w:eastAsia="Times New Roman" w:hAnsiTheme="majorHAnsi" w:cstheme="majorHAnsi"/>
           <w:color w:val="000000"/>
           <w:sz w:val="22"/>
           <w:szCs w:val="22"/>
         </w:rPr>
-        <w:t xml:space="preserve"> </w:t>
-      </w:r>
+      </w:pPr>
     </w:p>
     <w:p>
       <w:pPr>
@@ -482,8 +565,6 @@
         <w:rPr>
           <w:rFonts w:asciiTheme="majorHAnsi" w:eastAsia="Times New Roman" w:hAnsiTheme="majorHAnsi" w:cstheme="majorHAnsi"/>
           <w:color w:val="000000"/>
-          <w:sz w:val="22"/>
-          <w:szCs w:val="22"/>
         </w:rPr>
       </w:pPr>
     </w:p>
@@ -493,6 +574,28 @@
         <w:rPr>
           <w:rFonts w:asciiTheme="majorHAnsi" w:eastAsia="Times New Roman" w:hAnsiTheme="majorHAnsi" w:cstheme="majorHAnsi"/>
           <w:color w:val="000000"/>
+          <w:sz w:val="28"/>
+          <w:szCs w:val="22"/>
+          <w:u w:val="single"/>
+        </w:rPr>
+      </w:pPr>
+      <w:r>
+        <w:rPr>
+          <w:rFonts w:asciiTheme="majorHAnsi" w:eastAsia="Times New Roman" w:hAnsiTheme="majorHAnsi" w:cstheme="majorHAnsi"/>
+          <w:color w:val="000000"/>
+          <w:sz w:val="28"/>
+          <w:szCs w:val="22"/>
+          <w:u w:val="single"/>
+        </w:rPr>
+        <w:t>How Rayon works?</w:t>
+      </w:r>
+    </w:p>
+    <w:p>
+      <w:pPr>
+        <w:jc w:val="both"/>
+        <w:rPr>
+          <w:rFonts w:asciiTheme="majorHAnsi" w:eastAsia="Times New Roman" w:hAnsiTheme="majorHAnsi" w:cstheme="majorHAnsi"/>
+          <w:color w:val="000000"/>
         </w:rPr>
       </w:pPr>
       <w:r>
@@ -541,6 +644,9 @@
         <w:rPr>
           <w:rFonts w:asciiTheme="majorHAnsi" w:eastAsia="Times New Roman" w:hAnsiTheme="majorHAnsi" w:cstheme="majorHAnsi"/>
           <w:color w:val="000000"/>
+          <w:sz w:val="32"/>
+          <w:szCs w:val="22"/>
+          <w:u w:val="single"/>
         </w:rPr>
       </w:pPr>
     </w:p>
@@ -550,20 +656,154 @@
         <w:rPr>
           <w:rFonts w:asciiTheme="majorHAnsi" w:eastAsia="Times New Roman" w:hAnsiTheme="majorHAnsi" w:cstheme="majorHAnsi"/>
           <w:color w:val="000000"/>
-          <w:sz w:val="28"/>
-          <w:szCs w:val="22"/>
-          <w:u w:val="single"/>
-        </w:rPr>
-      </w:pPr>
-      <w:r>
-        <w:rPr>
-          <w:rFonts w:asciiTheme="majorHAnsi" w:eastAsia="Times New Roman" w:hAnsiTheme="majorHAnsi" w:cstheme="majorHAnsi"/>
-          <w:color w:val="000000"/>
-          <w:sz w:val="28"/>
-          <w:szCs w:val="22"/>
-          <w:u w:val="single"/>
-        </w:rPr>
-        <w:t>How Rayon works?</w:t>
+          <w:szCs w:val="22"/>
+        </w:rPr>
+      </w:pPr>
+      <w:r>
+        <w:rPr>
+          <w:rFonts w:asciiTheme="majorHAnsi" w:eastAsia="Times New Roman" w:hAnsiTheme="majorHAnsi" w:cstheme="majorHAnsi"/>
+          <w:color w:val="000000"/>
+          <w:szCs w:val="22"/>
+        </w:rPr>
+        <w:t xml:space="preserve">The basic idea is that, on each call to </w:t>
+      </w:r>
+      <w:proofErr w:type="gramStart"/>
+      <w:r>
+        <w:rPr>
+          <w:rFonts w:ascii="Courier" w:eastAsia="Times New Roman" w:hAnsi="Courier" w:cstheme="majorHAnsi"/>
+          <w:color w:val="000000"/>
+          <w:szCs w:val="22"/>
+        </w:rPr>
+        <w:t>join(</w:t>
+      </w:r>
+      <w:proofErr w:type="gramEnd"/>
+      <w:r>
+        <w:rPr>
+          <w:rFonts w:ascii="Courier" w:eastAsia="Times New Roman" w:hAnsi="Courier" w:cstheme="majorHAnsi"/>
+          <w:color w:val="000000"/>
+          <w:szCs w:val="22"/>
+        </w:rPr>
+        <w:t>a, b)</w:t>
+      </w:r>
+      <w:r>
+        <w:rPr>
+          <w:rFonts w:asciiTheme="majorHAnsi" w:eastAsia="Times New Roman" w:hAnsiTheme="majorHAnsi" w:cstheme="majorHAnsi"/>
+          <w:color w:val="000000"/>
+          <w:szCs w:val="22"/>
+        </w:rPr>
+        <w:t xml:space="preserve">, we have identified two tasks </w:t>
+      </w:r>
+      <w:r>
+        <w:rPr>
+          <w:rFonts w:ascii="Courier" w:eastAsia="Times New Roman" w:hAnsi="Courier" w:cstheme="majorHAnsi"/>
+          <w:color w:val="000000"/>
+          <w:szCs w:val="22"/>
+        </w:rPr>
+        <w:t>a</w:t>
+      </w:r>
+      <w:r>
+        <w:rPr>
+          <w:rFonts w:asciiTheme="majorHAnsi" w:eastAsia="Times New Roman" w:hAnsiTheme="majorHAnsi" w:cstheme="majorHAnsi"/>
+          <w:color w:val="000000"/>
+          <w:szCs w:val="22"/>
+        </w:rPr>
+        <w:t xml:space="preserve"> and </w:t>
+      </w:r>
+      <w:r>
+        <w:rPr>
+          <w:rFonts w:ascii="Courier" w:eastAsia="Times New Roman" w:hAnsi="Courier" w:cstheme="majorHAnsi"/>
+          <w:color w:val="000000"/>
+          <w:szCs w:val="22"/>
+        </w:rPr>
+        <w:t>b</w:t>
+      </w:r>
+      <w:r>
+        <w:rPr>
+          <w:rFonts w:asciiTheme="majorHAnsi" w:eastAsia="Times New Roman" w:hAnsiTheme="majorHAnsi" w:cstheme="majorHAnsi"/>
+          <w:color w:val="000000"/>
+          <w:szCs w:val="22"/>
+        </w:rPr>
+        <w:t xml:space="preserve"> that could safely run in parallel, but we don’t know yet whether there are idle threads. All that the current thread does is to add </w:t>
+      </w:r>
+      <w:r>
+        <w:rPr>
+          <w:rFonts w:ascii="Courier" w:eastAsia="Times New Roman" w:hAnsi="Courier" w:cstheme="majorHAnsi"/>
+          <w:color w:val="000000"/>
+          <w:szCs w:val="22"/>
+        </w:rPr>
+        <w:t>b</w:t>
+      </w:r>
+      <w:r>
+        <w:rPr>
+          <w:rFonts w:asciiTheme="majorHAnsi" w:eastAsia="Times New Roman" w:hAnsiTheme="majorHAnsi" w:cstheme="majorHAnsi"/>
+          <w:color w:val="000000"/>
+          <w:szCs w:val="22"/>
+        </w:rPr>
+        <w:t xml:space="preserve"> into </w:t>
+      </w:r>
+      <w:r>
+        <w:rPr>
+          <w:rFonts w:ascii="Courier" w:eastAsia="Times New Roman" w:hAnsi="Courier" w:cstheme="majorHAnsi"/>
+          <w:color w:val="000000"/>
+          <w:szCs w:val="22"/>
+        </w:rPr>
+        <w:t>a</w:t>
+      </w:r>
+      <w:r>
+        <w:rPr>
+          <w:rFonts w:asciiTheme="majorHAnsi" w:eastAsia="Times New Roman" w:hAnsiTheme="majorHAnsi" w:cstheme="majorHAnsi"/>
+          <w:color w:val="000000"/>
+          <w:szCs w:val="22"/>
+        </w:rPr>
+        <w:t xml:space="preserve"> local queue of “pending work” and then go and immediately start executing </w:t>
+      </w:r>
+      <w:r>
+        <w:rPr>
+          <w:rFonts w:ascii="Courier" w:eastAsia="Times New Roman" w:hAnsi="Courier" w:cstheme="majorHAnsi"/>
+          <w:color w:val="000000"/>
+          <w:szCs w:val="22"/>
+        </w:rPr>
+        <w:t>a</w:t>
+      </w:r>
+      <w:r>
+        <w:rPr>
+          <w:rFonts w:asciiTheme="majorHAnsi" w:eastAsia="Times New Roman" w:hAnsiTheme="majorHAnsi" w:cstheme="majorHAnsi"/>
+          <w:color w:val="000000"/>
+          <w:szCs w:val="22"/>
+        </w:rPr>
+        <w:t xml:space="preserve">. Meanwhile, there is a pool of other active threads (typically one per CPU, or something like that). Whenever it is idle, each thread goes off to scour the “pending work” queues of other threads: if they find an item there, then they will steal it and execute it themselves. So, in this case, while the first thread is busy executing </w:t>
+      </w:r>
+      <w:r>
+        <w:rPr>
+          <w:rFonts w:ascii="Courier" w:eastAsia="Times New Roman" w:hAnsi="Courier" w:cstheme="majorHAnsi"/>
+          <w:color w:val="000000"/>
+          <w:szCs w:val="22"/>
+        </w:rPr>
+        <w:t>a</w:t>
+      </w:r>
+      <w:r>
+        <w:rPr>
+          <w:rFonts w:asciiTheme="majorHAnsi" w:eastAsia="Times New Roman" w:hAnsiTheme="majorHAnsi" w:cstheme="majorHAnsi"/>
+          <w:color w:val="000000"/>
+          <w:szCs w:val="22"/>
+        </w:rPr>
+        <w:t xml:space="preserve">, another thread might come along and start executing </w:t>
+      </w:r>
+      <w:r>
+        <w:rPr>
+          <w:rFonts w:ascii="Courier" w:eastAsia="Times New Roman" w:hAnsi="Courier" w:cstheme="majorHAnsi"/>
+          <w:color w:val="000000"/>
+          <w:szCs w:val="22"/>
+        </w:rPr>
+        <w:t>b</w:t>
+      </w:r>
+      <w:r>
+        <w:rPr>
+          <w:rFonts w:asciiTheme="majorHAnsi" w:eastAsia="Times New Roman" w:hAnsiTheme="majorHAnsi" w:cstheme="majorHAnsi"/>
+          <w:color w:val="000000"/>
+          <w:szCs w:val="22"/>
+        </w:rPr>
+        <w:t>.</w:t>
       </w:r>
     </w:p>
     <w:p>
@@ -572,9 +812,7 @@
         <w:rPr>
           <w:rFonts w:asciiTheme="majorHAnsi" w:eastAsia="Times New Roman" w:hAnsiTheme="majorHAnsi" w:cstheme="majorHAnsi"/>
           <w:color w:val="000000"/>
-          <w:sz w:val="28"/>
-          <w:szCs w:val="22"/>
-          <w:u w:val="single"/>
+          <w:szCs w:val="22"/>
         </w:rPr>
       </w:pPr>
     </w:p>
@@ -584,11 +822,65 @@
         <w:rPr>
           <w:rFonts w:asciiTheme="majorHAnsi" w:eastAsia="Times New Roman" w:hAnsiTheme="majorHAnsi" w:cstheme="majorHAnsi"/>
           <w:color w:val="000000"/>
-          <w:sz w:val="28"/>
-          <w:szCs w:val="22"/>
-          <w:u w:val="single"/>
-        </w:rPr>
-      </w:pPr>
+          <w:szCs w:val="22"/>
+        </w:rPr>
+      </w:pPr>
+      <w:r>
+        <w:rPr>
+          <w:rFonts w:asciiTheme="majorHAnsi" w:eastAsia="Times New Roman" w:hAnsiTheme="majorHAnsi" w:cstheme="majorHAnsi"/>
+          <w:color w:val="000000"/>
+          <w:szCs w:val="22"/>
+        </w:rPr>
+        <w:t xml:space="preserve">Once the first thread finishes with </w:t>
+      </w:r>
+      <w:r>
+        <w:rPr>
+          <w:rFonts w:ascii="Courier" w:eastAsia="Times New Roman" w:hAnsi="Courier" w:cstheme="majorHAnsi"/>
+          <w:color w:val="000000"/>
+          <w:szCs w:val="22"/>
+        </w:rPr>
+        <w:t>a</w:t>
+      </w:r>
+      <w:r>
+        <w:rPr>
+          <w:rFonts w:asciiTheme="majorHAnsi" w:eastAsia="Times New Roman" w:hAnsiTheme="majorHAnsi" w:cstheme="majorHAnsi"/>
+          <w:color w:val="000000"/>
+          <w:szCs w:val="22"/>
+        </w:rPr>
+        <w:t xml:space="preserve">, it then checks: did somebody else start executing </w:t>
+      </w:r>
+      <w:r>
+        <w:rPr>
+          <w:rFonts w:ascii="Courier" w:eastAsia="Times New Roman" w:hAnsi="Courier" w:cstheme="majorHAnsi"/>
+          <w:color w:val="000000"/>
+          <w:szCs w:val="22"/>
+        </w:rPr>
+        <w:t>b</w:t>
+      </w:r>
+      <w:r>
+        <w:rPr>
+          <w:rFonts w:asciiTheme="majorHAnsi" w:eastAsia="Times New Roman" w:hAnsiTheme="majorHAnsi" w:cstheme="majorHAnsi"/>
+          <w:color w:val="000000"/>
+          <w:szCs w:val="22"/>
+        </w:rPr>
+        <w:t xml:space="preserve"> already? If not, we can execute it ourselves. If so, we should wait for them to </w:t>
+      </w:r>
+      <w:r>
+        <w:rPr>
+          <w:rFonts w:asciiTheme="majorHAnsi" w:eastAsia="Times New Roman" w:hAnsiTheme="majorHAnsi" w:cstheme="majorHAnsi"/>
+          <w:color w:val="000000"/>
+          <w:szCs w:val="22"/>
+        </w:rPr>
+        <w:t>finish</w:t>
+      </w:r>
+      <w:r>
+        <w:rPr>
+          <w:rFonts w:asciiTheme="majorHAnsi" w:eastAsia="Times New Roman" w:hAnsiTheme="majorHAnsi" w:cstheme="majorHAnsi"/>
+          <w:color w:val="000000"/>
+          <w:szCs w:val="22"/>
+        </w:rPr>
+        <w:t xml:space="preserve"> but while we wait, we can go off and steal from other processors, and thus try to help drive the overall process towards completion.</w:t>
+      </w:r>
     </w:p>
     <w:p>
       <w:pPr>
@@ -596,185 +888,9 @@
         <w:rPr>
           <w:rFonts w:asciiTheme="majorHAnsi" w:eastAsia="Times New Roman" w:hAnsiTheme="majorHAnsi" w:cstheme="majorHAnsi"/>
           <w:color w:val="000000"/>
-          <w:sz w:val="22"/>
-          <w:szCs w:val="22"/>
-        </w:rPr>
-      </w:pPr>
-      <w:r>
-        <w:rPr>
-          <w:rFonts w:asciiTheme="majorHAnsi" w:eastAsia="Times New Roman" w:hAnsiTheme="majorHAnsi" w:cstheme="majorHAnsi"/>
-          <w:color w:val="000000"/>
-          <w:sz w:val="22"/>
-          <w:szCs w:val="22"/>
-        </w:rPr>
-        <w:t xml:space="preserve">The basic idea is that, on each call to </w:t>
-      </w:r>
-      <w:proofErr w:type="gramStart"/>
-      <w:r>
-        <w:rPr>
-          <w:rFonts w:ascii="Courier" w:eastAsia="Times New Roman" w:hAnsi="Courier" w:cstheme="majorHAnsi"/>
-          <w:color w:val="000000"/>
-          <w:sz w:val="22"/>
-          <w:szCs w:val="22"/>
-        </w:rPr>
-        <w:t>join(</w:t>
-      </w:r>
-      <w:proofErr w:type="gramEnd"/>
-      <w:r>
-        <w:rPr>
-          <w:rFonts w:ascii="Courier" w:eastAsia="Times New Roman" w:hAnsi="Courier" w:cstheme="majorHAnsi"/>
-          <w:color w:val="000000"/>
-          <w:sz w:val="22"/>
-          <w:szCs w:val="22"/>
-        </w:rPr>
-        <w:t>a, b)</w:t>
-      </w:r>
-      <w:r>
-        <w:rPr>
-          <w:rFonts w:asciiTheme="majorHAnsi" w:eastAsia="Times New Roman" w:hAnsiTheme="majorHAnsi" w:cstheme="majorHAnsi"/>
-          <w:color w:val="000000"/>
-          <w:sz w:val="22"/>
-          <w:szCs w:val="22"/>
-        </w:rPr>
-        <w:t xml:space="preserve">, we have identified two tasks </w:t>
-      </w:r>
-      <w:r>
-        <w:rPr>
-          <w:rFonts w:ascii="Courier" w:eastAsia="Times New Roman" w:hAnsi="Courier" w:cstheme="majorHAnsi"/>
-          <w:color w:val="000000"/>
-          <w:sz w:val="22"/>
-          <w:szCs w:val="22"/>
-        </w:rPr>
-        <w:t>a</w:t>
-      </w:r>
-      <w:r>
-        <w:rPr>
-          <w:rFonts w:asciiTheme="majorHAnsi" w:eastAsia="Times New Roman" w:hAnsiTheme="majorHAnsi" w:cstheme="majorHAnsi"/>
-          <w:color w:val="000000"/>
-          <w:sz w:val="22"/>
-          <w:szCs w:val="22"/>
-        </w:rPr>
-        <w:t xml:space="preserve"> and </w:t>
-      </w:r>
-      <w:r>
-        <w:rPr>
-          <w:rFonts w:ascii="Courier" w:eastAsia="Times New Roman" w:hAnsi="Courier" w:cstheme="majorHAnsi"/>
-          <w:color w:val="000000"/>
-          <w:sz w:val="22"/>
-          <w:szCs w:val="22"/>
-        </w:rPr>
-        <w:t>b</w:t>
-      </w:r>
-      <w:r>
-        <w:rPr>
-          <w:rFonts w:asciiTheme="majorHAnsi" w:eastAsia="Times New Roman" w:hAnsiTheme="majorHAnsi" w:cstheme="majorHAnsi"/>
-          <w:color w:val="000000"/>
-          <w:sz w:val="22"/>
-          <w:szCs w:val="22"/>
-        </w:rPr>
-        <w:t xml:space="preserve"> that could safely run in parallel, but we don’t know yet whether there are idle threads. All that the current thread does is to add </w:t>
-      </w:r>
-      <w:r>
-        <w:rPr>
-          <w:rFonts w:ascii="Courier" w:eastAsia="Times New Roman" w:hAnsi="Courier" w:cstheme="majorHAnsi"/>
-          <w:color w:val="000000"/>
-          <w:sz w:val="22"/>
-          <w:szCs w:val="22"/>
-        </w:rPr>
-        <w:t>b</w:t>
-      </w:r>
-      <w:r>
-        <w:rPr>
-          <w:rFonts w:asciiTheme="majorHAnsi" w:eastAsia="Times New Roman" w:hAnsiTheme="majorHAnsi" w:cstheme="majorHAnsi"/>
-          <w:color w:val="000000"/>
-          <w:sz w:val="22"/>
-          <w:szCs w:val="22"/>
-        </w:rPr>
-        <w:t xml:space="preserve"> into </w:t>
-      </w:r>
-      <w:r>
-        <w:rPr>
-          <w:rFonts w:ascii="Courier" w:eastAsia="Times New Roman" w:hAnsi="Courier" w:cstheme="majorHAnsi"/>
-          <w:color w:val="000000"/>
-          <w:sz w:val="22"/>
-          <w:szCs w:val="22"/>
-        </w:rPr>
-        <w:t>a</w:t>
-      </w:r>
-      <w:r>
-        <w:rPr>
-          <w:rFonts w:asciiTheme="majorHAnsi" w:eastAsia="Times New Roman" w:hAnsiTheme="majorHAnsi" w:cstheme="majorHAnsi"/>
-          <w:color w:val="000000"/>
-          <w:sz w:val="22"/>
-          <w:szCs w:val="22"/>
-        </w:rPr>
-        <w:t xml:space="preserve"> local queue of “pending work” and then go and immediately start ex</w:t>
-      </w:r>
-      <w:bookmarkStart w:id="0" w:name="_GoBack"/>
-      <w:bookmarkEnd w:id="0"/>
-      <w:r>
-        <w:rPr>
-          <w:rFonts w:asciiTheme="majorHAnsi" w:eastAsia="Times New Roman" w:hAnsiTheme="majorHAnsi" w:cstheme="majorHAnsi"/>
-          <w:color w:val="000000"/>
-          <w:sz w:val="22"/>
-          <w:szCs w:val="22"/>
-        </w:rPr>
-        <w:t xml:space="preserve">ecuting </w:t>
-      </w:r>
-      <w:r>
-        <w:rPr>
-          <w:rFonts w:ascii="Courier" w:eastAsia="Times New Roman" w:hAnsi="Courier" w:cstheme="majorHAnsi"/>
-          <w:color w:val="000000"/>
-          <w:sz w:val="22"/>
-          <w:szCs w:val="22"/>
-        </w:rPr>
-        <w:t>a</w:t>
-      </w:r>
-      <w:r>
-        <w:rPr>
-          <w:rFonts w:asciiTheme="majorHAnsi" w:eastAsia="Times New Roman" w:hAnsiTheme="majorHAnsi" w:cstheme="majorHAnsi"/>
-          <w:color w:val="000000"/>
-          <w:sz w:val="22"/>
-          <w:szCs w:val="22"/>
-        </w:rPr>
-        <w:t xml:space="preserve">. Meanwhile, there is a pool of other active threads (typically one per CPU, or something like that). Whenever it is idle, each thread goes off to scour the “pending work” queues of other threads: if they find an item there, then they will steal it and execute it themselves. So, in this case, while the first thread is busy executing </w:t>
-      </w:r>
-      <w:r>
-        <w:rPr>
-          <w:rFonts w:ascii="Courier" w:eastAsia="Times New Roman" w:hAnsi="Courier" w:cstheme="majorHAnsi"/>
-          <w:color w:val="000000"/>
-          <w:sz w:val="22"/>
-          <w:szCs w:val="22"/>
-        </w:rPr>
-        <w:t>a</w:t>
-      </w:r>
-      <w:r>
-        <w:rPr>
-          <w:rFonts w:asciiTheme="majorHAnsi" w:eastAsia="Times New Roman" w:hAnsiTheme="majorHAnsi" w:cstheme="majorHAnsi"/>
-          <w:color w:val="000000"/>
-          <w:sz w:val="22"/>
-          <w:szCs w:val="22"/>
-        </w:rPr>
-        <w:t xml:space="preserve">, another thread might come along and start executing </w:t>
-      </w:r>
-      <w:r>
-        <w:rPr>
-          <w:rFonts w:ascii="Courier" w:eastAsia="Times New Roman" w:hAnsi="Courier" w:cstheme="majorHAnsi"/>
-          <w:color w:val="000000"/>
-          <w:sz w:val="22"/>
-          <w:szCs w:val="22"/>
-        </w:rPr>
-        <w:t>b</w:t>
-      </w:r>
-      <w:r>
-        <w:rPr>
-          <w:rFonts w:asciiTheme="majorHAnsi" w:eastAsia="Times New Roman" w:hAnsiTheme="majorHAnsi" w:cstheme="majorHAnsi"/>
-          <w:color w:val="000000"/>
-          <w:sz w:val="22"/>
-          <w:szCs w:val="22"/>
-        </w:rPr>
-        <w:t>.</w:t>
-      </w:r>
+          <w:szCs w:val="22"/>
+        </w:rPr>
+      </w:pPr>
     </w:p>
     <w:p>
       <w:pPr>
@@ -782,20 +898,17 @@
         <w:rPr>
           <w:rFonts w:asciiTheme="majorHAnsi" w:eastAsia="Times New Roman" w:hAnsiTheme="majorHAnsi" w:cstheme="majorHAnsi"/>
           <w:color w:val="000000"/>
-        </w:rPr>
-      </w:pPr>
-    </w:p>
-    <w:p>
-      <w:pPr>
-        <w:jc w:val="both"/>
-        <w:rPr>
-          <w:rFonts w:asciiTheme="majorHAnsi" w:eastAsia="Times New Roman" w:hAnsiTheme="majorHAnsi" w:cstheme="majorHAnsi"/>
-          <w:color w:val="000000"/>
-          <w:sz w:val="28"/>
-          <w:szCs w:val="22"/>
-          <w:u w:val="single"/>
-        </w:rPr>
-      </w:pPr>
+          <w:szCs w:val="22"/>
+        </w:rPr>
+      </w:pPr>
+      <w:r>
+        <w:rPr>
+          <w:rFonts w:asciiTheme="majorHAnsi" w:eastAsia="Times New Roman" w:hAnsiTheme="majorHAnsi" w:cstheme="majorHAnsi"/>
+          <w:color w:val="000000"/>
+          <w:szCs w:val="22"/>
+        </w:rPr>
+        <w:t xml:space="preserve">Inherently, this process of stealing and coherently working adds dynamic balancing of load between the threads but adds slight overhead. These behaviors have been analyzed using benchmarks which are provided in the Result subheading. </w:t>
+      </w:r>
     </w:p>
     <w:p>
       <w:pPr>
@@ -869,6 +982,7 @@
           <w:color w:val="000000"/>
           <w:szCs w:val="22"/>
         </w:rPr>
+        <w:lastRenderedPageBreak/>
         <w:t>High-Level parallel constructs</w:t>
       </w:r>
       <w:r>
@@ -913,7 +1027,7 @@
       <w:proofErr w:type="spellStart"/>
       <w:r>
         <w:rPr>
-          <w:rFonts w:asciiTheme="majorHAnsi" w:eastAsia="Times New Roman" w:hAnsiTheme="majorHAnsi" w:cstheme="majorHAnsi"/>
+          <w:rFonts w:ascii="Courier" w:eastAsia="Times New Roman" w:hAnsi="Courier" w:cstheme="majorHAnsi"/>
           <w:color w:val="000000"/>
           <w:szCs w:val="22"/>
         </w:rPr>
@@ -922,7 +1036,7 @@
       <w:proofErr w:type="gramStart"/>
       <w:r>
         <w:rPr>
-          <w:rFonts w:asciiTheme="majorHAnsi" w:eastAsia="Times New Roman" w:hAnsiTheme="majorHAnsi" w:cstheme="majorHAnsi"/>
+          <w:rFonts w:ascii="Courier" w:eastAsia="Times New Roman" w:hAnsi="Courier" w:cstheme="majorHAnsi"/>
           <w:color w:val="000000"/>
           <w:szCs w:val="22"/>
         </w:rPr>
@@ -931,7 +1045,7 @@
       <w:proofErr w:type="spellEnd"/>
       <w:r>
         <w:rPr>
-          <w:rFonts w:asciiTheme="majorHAnsi" w:eastAsia="Times New Roman" w:hAnsiTheme="majorHAnsi" w:cstheme="majorHAnsi"/>
+          <w:rFonts w:ascii="Courier" w:eastAsia="Times New Roman" w:hAnsi="Courier" w:cstheme="majorHAnsi"/>
           <w:color w:val="000000"/>
           <w:szCs w:val="22"/>
         </w:rPr>
@@ -940,11 +1054,19 @@
       <w:proofErr w:type="gramEnd"/>
       <w:r>
         <w:rPr>
-          <w:rFonts w:asciiTheme="majorHAnsi" w:eastAsia="Times New Roman" w:hAnsiTheme="majorHAnsi" w:cstheme="majorHAnsi"/>
-          <w:color w:val="000000"/>
-          <w:szCs w:val="22"/>
-        </w:rPr>
-        <w:t xml:space="preserve">): </w:t>
+          <w:rFonts w:ascii="Courier" w:eastAsia="Times New Roman" w:hAnsi="Courier" w:cstheme="majorHAnsi"/>
+          <w:color w:val="000000"/>
+          <w:szCs w:val="22"/>
+        </w:rPr>
+        <w:t>)</w:t>
+      </w:r>
+      <w:r>
+        <w:rPr>
+          <w:rFonts w:asciiTheme="majorHAnsi" w:eastAsia="Times New Roman" w:hAnsiTheme="majorHAnsi" w:cstheme="majorHAnsi"/>
+          <w:color w:val="000000"/>
+          <w:szCs w:val="22"/>
+        </w:rPr>
+        <w:t xml:space="preserve">: </w:t>
       </w:r>
       <w:r>
         <w:rPr>
@@ -954,6 +1076,374 @@
         </w:rPr>
         <w:t>An abstraction over</w:t>
       </w:r>
+      <w:r>
+        <w:rPr>
+          <w:rFonts w:asciiTheme="majorHAnsi" w:eastAsia="Times New Roman" w:hAnsiTheme="majorHAnsi" w:cstheme="majorHAnsi"/>
+          <w:color w:val="000000"/>
+          <w:szCs w:val="22"/>
+        </w:rPr>
+        <w:t xml:space="preserve"> the join method of Rayon, which allows </w:t>
+      </w:r>
+      <w:r>
+        <w:rPr>
+          <w:rFonts w:asciiTheme="majorHAnsi" w:eastAsia="Times New Roman" w:hAnsiTheme="majorHAnsi" w:cstheme="majorHAnsi"/>
+          <w:color w:val="000000"/>
+          <w:szCs w:val="22"/>
+        </w:rPr>
+        <w:t xml:space="preserve">you to iterate similar to </w:t>
+      </w:r>
+      <w:proofErr w:type="spellStart"/>
+      <w:r>
+        <w:rPr>
+          <w:rFonts w:ascii="Courier" w:eastAsia="Times New Roman" w:hAnsi="Courier" w:cstheme="majorHAnsi"/>
+          <w:color w:val="000000"/>
+          <w:szCs w:val="22"/>
+        </w:rPr>
+        <w:t>iter</w:t>
+      </w:r>
+      <w:proofErr w:type="spellEnd"/>
+      <w:r>
+        <w:rPr>
+          <w:rFonts w:ascii="Courier" w:eastAsia="Times New Roman" w:hAnsi="Courier" w:cstheme="majorHAnsi"/>
+          <w:color w:val="000000"/>
+          <w:szCs w:val="22"/>
+        </w:rPr>
+        <w:t>()</w:t>
+      </w:r>
+      <w:r>
+        <w:rPr>
+          <w:rFonts w:asciiTheme="majorHAnsi" w:eastAsia="Times New Roman" w:hAnsiTheme="majorHAnsi" w:cstheme="majorHAnsi"/>
+          <w:color w:val="000000"/>
+          <w:szCs w:val="22"/>
+        </w:rPr>
+        <w:t xml:space="preserve"> method, with all the other abstracting functions like </w:t>
+      </w:r>
+      <w:r>
+        <w:rPr>
+          <w:rFonts w:ascii="Courier" w:eastAsia="Times New Roman" w:hAnsi="Courier" w:cstheme="majorHAnsi"/>
+          <w:color w:val="000000"/>
+          <w:szCs w:val="22"/>
+        </w:rPr>
+        <w:t>map</w:t>
+      </w:r>
+      <w:r>
+        <w:rPr>
+          <w:rFonts w:ascii="Courier" w:eastAsia="Times New Roman" w:hAnsi="Courier" w:cstheme="majorHAnsi"/>
+          <w:color w:val="000000"/>
+          <w:szCs w:val="22"/>
+        </w:rPr>
+        <w:t>()</w:t>
+      </w:r>
+      <w:r>
+        <w:rPr>
+          <w:rFonts w:asciiTheme="majorHAnsi" w:eastAsia="Times New Roman" w:hAnsiTheme="majorHAnsi" w:cstheme="majorHAnsi"/>
+          <w:color w:val="000000"/>
+          <w:szCs w:val="22"/>
+        </w:rPr>
+        <w:t xml:space="preserve">, </w:t>
+      </w:r>
+      <w:proofErr w:type="spellStart"/>
+      <w:r>
+        <w:rPr>
+          <w:rFonts w:ascii="Courier" w:eastAsia="Times New Roman" w:hAnsi="Courier" w:cstheme="majorHAnsi"/>
+          <w:color w:val="000000"/>
+          <w:szCs w:val="22"/>
+        </w:rPr>
+        <w:t>for_each</w:t>
+      </w:r>
+      <w:proofErr w:type="spellEnd"/>
+      <w:r>
+        <w:rPr>
+          <w:rFonts w:ascii="Courier" w:eastAsia="Times New Roman" w:hAnsi="Courier" w:cstheme="majorHAnsi"/>
+          <w:color w:val="000000"/>
+          <w:szCs w:val="22"/>
+        </w:rPr>
+        <w:t>()</w:t>
+      </w:r>
+      <w:r>
+        <w:rPr>
+          <w:rFonts w:asciiTheme="majorHAnsi" w:eastAsia="Times New Roman" w:hAnsiTheme="majorHAnsi" w:cstheme="majorHAnsi"/>
+          <w:color w:val="000000"/>
+          <w:szCs w:val="22"/>
+        </w:rPr>
+        <w:t xml:space="preserve">, </w:t>
+      </w:r>
+      <w:r>
+        <w:rPr>
+          <w:rFonts w:ascii="Courier" w:eastAsia="Times New Roman" w:hAnsi="Courier" w:cstheme="majorHAnsi"/>
+          <w:color w:val="000000"/>
+          <w:szCs w:val="22"/>
+        </w:rPr>
+        <w:t>sum</w:t>
+      </w:r>
+      <w:r>
+        <w:rPr>
+          <w:rFonts w:ascii="Courier" w:eastAsia="Times New Roman" w:hAnsi="Courier" w:cstheme="majorHAnsi"/>
+          <w:color w:val="000000"/>
+          <w:szCs w:val="22"/>
+        </w:rPr>
+        <w:t>()</w:t>
+      </w:r>
+      <w:r>
+        <w:rPr>
+          <w:rFonts w:asciiTheme="majorHAnsi" w:eastAsia="Times New Roman" w:hAnsiTheme="majorHAnsi" w:cstheme="majorHAnsi"/>
+          <w:color w:val="000000"/>
+          <w:szCs w:val="22"/>
+        </w:rPr>
+        <w:t xml:space="preserve">, </w:t>
+      </w:r>
+      <w:r>
+        <w:rPr>
+          <w:rFonts w:ascii="Courier" w:eastAsia="Times New Roman" w:hAnsi="Courier" w:cstheme="majorHAnsi"/>
+          <w:color w:val="000000"/>
+          <w:szCs w:val="22"/>
+        </w:rPr>
+        <w:t>fold</w:t>
+      </w:r>
+      <w:r>
+        <w:rPr>
+          <w:rFonts w:ascii="Courier" w:eastAsia="Times New Roman" w:hAnsi="Courier" w:cstheme="majorHAnsi"/>
+          <w:color w:val="000000"/>
+          <w:szCs w:val="22"/>
+        </w:rPr>
+        <w:t>()</w:t>
+      </w:r>
+      <w:r>
+        <w:rPr>
+          <w:rFonts w:asciiTheme="majorHAnsi" w:eastAsia="Times New Roman" w:hAnsiTheme="majorHAnsi" w:cstheme="majorHAnsi"/>
+          <w:color w:val="000000"/>
+          <w:szCs w:val="22"/>
+        </w:rPr>
+        <w:t xml:space="preserve"> etc. </w:t>
+      </w:r>
+    </w:p>
+    <w:p>
+      <w:pPr>
+        <w:pStyle w:val="ListParagraph"/>
+        <w:ind w:left="1440"/>
+        <w:jc w:val="both"/>
+        <w:rPr>
+          <w:rFonts w:asciiTheme="majorHAnsi" w:eastAsia="Times New Roman" w:hAnsiTheme="majorHAnsi" w:cstheme="majorHAnsi"/>
+          <w:color w:val="000000"/>
+          <w:szCs w:val="22"/>
+        </w:rPr>
+      </w:pPr>
+    </w:p>
+    <w:p>
+      <w:pPr>
+        <w:pStyle w:val="ListParagraph"/>
+        <w:numPr>
+          <w:ilvl w:val="1"/>
+          <w:numId w:val="15"/>
+        </w:numPr>
+        <w:jc w:val="both"/>
+        <w:rPr>
+          <w:rFonts w:asciiTheme="majorHAnsi" w:eastAsia="Times New Roman" w:hAnsiTheme="majorHAnsi" w:cstheme="majorHAnsi"/>
+          <w:color w:val="000000"/>
+          <w:szCs w:val="22"/>
+        </w:rPr>
+      </w:pPr>
+      <w:proofErr w:type="spellStart"/>
+      <w:r>
+        <w:rPr>
+          <w:rFonts w:ascii="Courier" w:eastAsia="Times New Roman" w:hAnsi="Courier" w:cstheme="majorHAnsi"/>
+          <w:color w:val="000000"/>
+          <w:szCs w:val="22"/>
+        </w:rPr>
+        <w:t>par_</w:t>
+      </w:r>
+      <w:proofErr w:type="gramStart"/>
+      <w:r>
+        <w:rPr>
+          <w:rFonts w:ascii="Courier" w:eastAsia="Times New Roman" w:hAnsi="Courier" w:cstheme="majorHAnsi"/>
+          <w:color w:val="000000"/>
+          <w:szCs w:val="22"/>
+        </w:rPr>
+        <w:t>sort</w:t>
+      </w:r>
+      <w:proofErr w:type="spellEnd"/>
+      <w:r>
+        <w:rPr>
+          <w:rFonts w:ascii="Courier" w:eastAsia="Times New Roman" w:hAnsi="Courier" w:cstheme="majorHAnsi"/>
+          <w:color w:val="000000"/>
+          <w:szCs w:val="22"/>
+        </w:rPr>
+        <w:t>(</w:t>
+      </w:r>
+      <w:proofErr w:type="gramEnd"/>
+      <w:r>
+        <w:rPr>
+          <w:rFonts w:ascii="Courier" w:eastAsia="Times New Roman" w:hAnsi="Courier" w:cstheme="majorHAnsi"/>
+          <w:color w:val="000000"/>
+          <w:szCs w:val="22"/>
+        </w:rPr>
+        <w:t>)</w:t>
+      </w:r>
+      <w:r>
+        <w:rPr>
+          <w:rFonts w:asciiTheme="majorHAnsi" w:eastAsia="Times New Roman" w:hAnsiTheme="majorHAnsi" w:cstheme="majorHAnsi"/>
+          <w:color w:val="000000"/>
+          <w:szCs w:val="22"/>
+        </w:rPr>
+        <w:t xml:space="preserve">: A parallel sorting abstraction, which works similar to a </w:t>
+      </w:r>
+      <w:r>
+        <w:rPr>
+          <w:rFonts w:ascii="Courier" w:eastAsia="Times New Roman" w:hAnsi="Courier" w:cstheme="majorHAnsi"/>
+          <w:color w:val="000000"/>
+          <w:szCs w:val="22"/>
+        </w:rPr>
+        <w:t>sort()</w:t>
+      </w:r>
+      <w:r>
+        <w:rPr>
+          <w:rFonts w:asciiTheme="majorHAnsi" w:eastAsia="Times New Roman" w:hAnsiTheme="majorHAnsi" w:cstheme="majorHAnsi"/>
+          <w:color w:val="000000"/>
+          <w:szCs w:val="22"/>
+        </w:rPr>
+        <w:t xml:space="preserve"> trait, but has parallelism using Rayon. </w:t>
+      </w:r>
+      <w:r>
+        <w:rPr>
+          <w:rFonts w:asciiTheme="majorHAnsi" w:eastAsia="Times New Roman" w:hAnsiTheme="majorHAnsi" w:cstheme="majorHAnsi"/>
+          <w:color w:val="000000"/>
+          <w:szCs w:val="22"/>
+        </w:rPr>
+        <w:t xml:space="preserve">Rayon provides multiple sorting abstraction that allow sort by keys. This helps in using this API for different sorting situation. </w:t>
+      </w:r>
+      <w:proofErr w:type="spellStart"/>
+      <w:r>
+        <w:rPr>
+          <w:rFonts w:asciiTheme="majorHAnsi" w:eastAsia="Times New Roman" w:hAnsiTheme="majorHAnsi" w:cstheme="majorHAnsi"/>
+          <w:color w:val="000000"/>
+          <w:szCs w:val="22"/>
+        </w:rPr>
+        <w:t>par_sort_</w:t>
+      </w:r>
+      <w:proofErr w:type="gramStart"/>
+      <w:r>
+        <w:rPr>
+          <w:rFonts w:asciiTheme="majorHAnsi" w:eastAsia="Times New Roman" w:hAnsiTheme="majorHAnsi" w:cstheme="majorHAnsi"/>
+          <w:color w:val="000000"/>
+          <w:szCs w:val="22"/>
+        </w:rPr>
+        <w:t>by</w:t>
+      </w:r>
+      <w:proofErr w:type="spellEnd"/>
+      <w:r>
+        <w:rPr>
+          <w:rFonts w:asciiTheme="majorHAnsi" w:eastAsia="Times New Roman" w:hAnsiTheme="majorHAnsi" w:cstheme="majorHAnsi"/>
+          <w:color w:val="000000"/>
+          <w:szCs w:val="22"/>
+        </w:rPr>
+        <w:t>(</w:t>
+      </w:r>
+      <w:proofErr w:type="gramEnd"/>
+      <w:r>
+        <w:rPr>
+          <w:rFonts w:asciiTheme="majorHAnsi" w:eastAsia="Times New Roman" w:hAnsiTheme="majorHAnsi" w:cstheme="majorHAnsi"/>
+          <w:color w:val="000000"/>
+          <w:szCs w:val="22"/>
+        </w:rPr>
+        <w:t>)</w:t>
+      </w:r>
+    </w:p>
+    <w:p>
+      <w:pPr>
+        <w:jc w:val="both"/>
+        <w:rPr>
+          <w:rFonts w:asciiTheme="majorHAnsi" w:eastAsia="Times New Roman" w:hAnsiTheme="majorHAnsi" w:cstheme="majorHAnsi"/>
+          <w:color w:val="000000"/>
+          <w:szCs w:val="22"/>
+        </w:rPr>
+      </w:pPr>
+    </w:p>
+    <w:p>
+      <w:pPr>
+        <w:pStyle w:val="ListParagraph"/>
+        <w:numPr>
+          <w:ilvl w:val="1"/>
+          <w:numId w:val="15"/>
+        </w:numPr>
+        <w:jc w:val="both"/>
+        <w:rPr>
+          <w:rFonts w:asciiTheme="majorHAnsi" w:eastAsia="Times New Roman" w:hAnsiTheme="majorHAnsi" w:cstheme="majorHAnsi"/>
+          <w:color w:val="000000"/>
+          <w:szCs w:val="22"/>
+        </w:rPr>
+      </w:pPr>
+      <w:proofErr w:type="spellStart"/>
+      <w:r>
+        <w:rPr>
+          <w:rFonts w:ascii="Courier" w:eastAsia="Times New Roman" w:hAnsi="Courier" w:cstheme="majorHAnsi"/>
+          <w:color w:val="000000"/>
+          <w:szCs w:val="22"/>
+        </w:rPr>
+        <w:t>par_</w:t>
+      </w:r>
+      <w:proofErr w:type="gramStart"/>
+      <w:r>
+        <w:rPr>
+          <w:rFonts w:ascii="Courier" w:eastAsia="Times New Roman" w:hAnsi="Courier" w:cstheme="majorHAnsi"/>
+          <w:color w:val="000000"/>
+          <w:szCs w:val="22"/>
+        </w:rPr>
+        <w:t>extend</w:t>
+      </w:r>
+      <w:proofErr w:type="spellEnd"/>
+      <w:r>
+        <w:rPr>
+          <w:rFonts w:ascii="Courier" w:eastAsia="Times New Roman" w:hAnsi="Courier" w:cstheme="majorHAnsi"/>
+          <w:color w:val="000000"/>
+          <w:szCs w:val="22"/>
+        </w:rPr>
+        <w:t>(</w:t>
+      </w:r>
+      <w:proofErr w:type="gramEnd"/>
+      <w:r>
+        <w:rPr>
+          <w:rFonts w:ascii="Courier" w:eastAsia="Times New Roman" w:hAnsi="Courier" w:cstheme="majorHAnsi"/>
+          <w:color w:val="000000"/>
+          <w:szCs w:val="22"/>
+        </w:rPr>
+        <w:t>)</w:t>
+      </w:r>
+      <w:r>
+        <w:rPr>
+          <w:rFonts w:asciiTheme="majorHAnsi" w:eastAsia="Times New Roman" w:hAnsiTheme="majorHAnsi" w:cstheme="majorHAnsi"/>
+          <w:color w:val="000000"/>
+          <w:szCs w:val="22"/>
+        </w:rPr>
+        <w:t xml:space="preserve">: This </w:t>
+      </w:r>
+      <w:r>
+        <w:rPr>
+          <w:rFonts w:asciiTheme="majorHAnsi" w:eastAsia="Times New Roman" w:hAnsiTheme="majorHAnsi" w:cstheme="majorHAnsi"/>
+          <w:color w:val="000000"/>
+          <w:szCs w:val="22"/>
+        </w:rPr>
+        <w:t>can be used to efficiently grow collections with items produced by a parallel iterator.</w:t>
+      </w:r>
+      <w:r>
+        <w:rPr>
+          <w:rFonts w:asciiTheme="majorHAnsi" w:eastAsia="Times New Roman" w:hAnsiTheme="majorHAnsi" w:cstheme="majorHAnsi"/>
+          <w:color w:val="000000"/>
+          <w:szCs w:val="22"/>
+        </w:rPr>
+        <w:t xml:space="preserve"> </w:t>
+      </w:r>
+    </w:p>
+    <w:p>
+      <w:pPr>
+        <w:pStyle w:val="ListParagraph"/>
+        <w:ind w:left="1440"/>
+        <w:jc w:val="both"/>
+        <w:rPr>
+          <w:rFonts w:asciiTheme="majorHAnsi" w:eastAsia="Times New Roman" w:hAnsiTheme="majorHAnsi" w:cstheme="majorHAnsi"/>
+          <w:color w:val="000000"/>
+          <w:szCs w:val="22"/>
+        </w:rPr>
+      </w:pPr>
     </w:p>
     <w:p>
       <w:pPr>
@@ -1048,263 +1538,205 @@
           <w:szCs w:val="22"/>
         </w:rPr>
       </w:pPr>
+      <w:proofErr w:type="gramStart"/>
+      <w:r>
+        <w:rPr>
+          <w:rFonts w:ascii="Courier" w:eastAsia="Times New Roman" w:hAnsi="Courier" w:cstheme="majorHAnsi"/>
+          <w:color w:val="000000"/>
+          <w:szCs w:val="22"/>
+        </w:rPr>
+        <w:t>j</w:t>
+      </w:r>
+      <w:r>
+        <w:rPr>
+          <w:rFonts w:ascii="Courier" w:eastAsia="Times New Roman" w:hAnsi="Courier" w:cstheme="majorHAnsi"/>
+          <w:color w:val="000000"/>
+          <w:szCs w:val="22"/>
+        </w:rPr>
+        <w:t>oin(</w:t>
+      </w:r>
+      <w:proofErr w:type="gramEnd"/>
+      <w:r>
+        <w:rPr>
+          <w:rFonts w:ascii="Courier" w:eastAsia="Times New Roman" w:hAnsi="Courier" w:cstheme="majorHAnsi"/>
+          <w:color w:val="000000"/>
+          <w:szCs w:val="22"/>
+        </w:rPr>
+        <w:t>)</w:t>
+      </w:r>
+      <w:r>
+        <w:rPr>
+          <w:rFonts w:asciiTheme="majorHAnsi" w:eastAsia="Times New Roman" w:hAnsiTheme="majorHAnsi" w:cstheme="majorHAnsi"/>
+          <w:color w:val="000000"/>
+          <w:szCs w:val="22"/>
+        </w:rPr>
+        <w:t xml:space="preserve">: </w:t>
+      </w:r>
+      <w:r>
+        <w:rPr>
+          <w:rFonts w:asciiTheme="majorHAnsi" w:eastAsia="Times New Roman" w:hAnsiTheme="majorHAnsi" w:cstheme="majorHAnsi"/>
+          <w:color w:val="000000"/>
+          <w:szCs w:val="22"/>
+        </w:rPr>
+        <w:t xml:space="preserve">This method is </w:t>
+      </w:r>
+      <w:r>
+        <w:rPr>
+          <w:rFonts w:asciiTheme="majorHAnsi" w:eastAsia="Times New Roman" w:hAnsiTheme="majorHAnsi" w:cstheme="majorHAnsi"/>
+          <w:color w:val="000000"/>
+          <w:szCs w:val="22"/>
+        </w:rPr>
+        <w:t>similar to spawning two threads, one executing each of the two closures.</w:t>
+      </w:r>
+      <w:r>
+        <w:rPr>
+          <w:rFonts w:asciiTheme="majorHAnsi" w:eastAsia="Times New Roman" w:hAnsiTheme="majorHAnsi" w:cstheme="majorHAnsi"/>
+          <w:color w:val="000000"/>
+          <w:szCs w:val="22"/>
+        </w:rPr>
+        <w:t xml:space="preserve"> You can use it to split a job into two smaller jobs. </w:t>
+      </w:r>
+      <w:r>
+        <w:rPr>
+          <w:rFonts w:asciiTheme="majorHAnsi" w:eastAsia="Times New Roman" w:hAnsiTheme="majorHAnsi" w:cstheme="majorHAnsi"/>
+          <w:color w:val="000000"/>
+          <w:szCs w:val="22"/>
+        </w:rPr>
+        <w:t xml:space="preserve">This join works on stealing style, so it incurs lower overhead than a simple spawn of two threads. </w:t>
+      </w:r>
+    </w:p>
+    <w:p>
+      <w:pPr>
+        <w:pStyle w:val="ListParagraph"/>
+        <w:ind w:left="1440"/>
+        <w:rPr>
+          <w:rFonts w:asciiTheme="majorHAnsi" w:eastAsia="Times New Roman" w:hAnsiTheme="majorHAnsi" w:cstheme="majorHAnsi"/>
+          <w:color w:val="000000"/>
+          <w:szCs w:val="22"/>
+        </w:rPr>
+      </w:pPr>
     </w:p>
     <w:p>
       <w:pPr>
         <w:pStyle w:val="ListParagraph"/>
         <w:numPr>
-          <w:ilvl w:val="0"/>
+          <w:ilvl w:val="1"/>
           <w:numId w:val="15"/>
         </w:numPr>
-        <w:jc w:val="both"/>
-        <w:rPr>
-          <w:rFonts w:asciiTheme="majorHAnsi" w:eastAsia="Times New Roman" w:hAnsiTheme="majorHAnsi" w:cstheme="majorHAnsi"/>
-          <w:color w:val="000000"/>
-          <w:szCs w:val="22"/>
-        </w:rPr>
-      </w:pPr>
-    </w:p>
-    <w:p>
-      <w:pPr>
-        <w:jc w:val="both"/>
-        <w:rPr>
-          <w:rFonts w:asciiTheme="majorHAnsi" w:eastAsia="Times New Roman" w:hAnsiTheme="majorHAnsi" w:cstheme="majorHAnsi"/>
-          <w:color w:val="000000"/>
-          <w:sz w:val="28"/>
-          <w:szCs w:val="22"/>
-          <w:u w:val="single"/>
-        </w:rPr>
-      </w:pPr>
-    </w:p>
-    <w:p>
-      <w:pPr>
-        <w:jc w:val="both"/>
-        <w:rPr>
-          <w:rFonts w:asciiTheme="majorHAnsi" w:eastAsia="Times New Roman" w:hAnsiTheme="majorHAnsi" w:cstheme="majorHAnsi"/>
-          <w:color w:val="000000"/>
-          <w:sz w:val="22"/>
-          <w:szCs w:val="22"/>
-        </w:rPr>
-      </w:pPr>
-    </w:p>
-    <w:p>
-      <w:pPr>
-        <w:jc w:val="both"/>
-        <w:rPr>
-          <w:rFonts w:asciiTheme="majorHAnsi" w:eastAsia="Times New Roman" w:hAnsiTheme="majorHAnsi" w:cstheme="majorHAnsi"/>
-          <w:color w:val="000000"/>
-          <w:sz w:val="22"/>
-          <w:szCs w:val="22"/>
-        </w:rPr>
-      </w:pPr>
-    </w:p>
-    <w:p>
-      <w:pPr>
-        <w:jc w:val="both"/>
-        <w:rPr>
-          <w:rFonts w:asciiTheme="majorHAnsi" w:eastAsia="Times New Roman" w:hAnsiTheme="majorHAnsi" w:cstheme="majorHAnsi"/>
-          <w:color w:val="000000"/>
-          <w:sz w:val="28"/>
-          <w:szCs w:val="22"/>
-          <w:u w:val="single"/>
-        </w:rPr>
-      </w:pPr>
-      <w:r>
-        <w:rPr>
-          <w:rFonts w:asciiTheme="majorHAnsi" w:eastAsia="Times New Roman" w:hAnsiTheme="majorHAnsi" w:cstheme="majorHAnsi"/>
-          <w:color w:val="000000"/>
-          <w:sz w:val="28"/>
-          <w:szCs w:val="22"/>
-          <w:u w:val="single"/>
-        </w:rPr>
-        <w:t xml:space="preserve">Advantages of </w:t>
-      </w:r>
-      <w:r>
-        <w:rPr>
-          <w:rFonts w:asciiTheme="majorHAnsi" w:eastAsia="Times New Roman" w:hAnsiTheme="majorHAnsi" w:cstheme="majorHAnsi"/>
-          <w:color w:val="000000"/>
-          <w:sz w:val="28"/>
-          <w:szCs w:val="22"/>
-          <w:u w:val="single"/>
-        </w:rPr>
-        <w:t>Rust + Rayon</w:t>
-      </w:r>
-    </w:p>
-    <w:p>
-      <w:pPr>
-        <w:jc w:val="both"/>
-        <w:rPr>
-          <w:rFonts w:asciiTheme="majorHAnsi" w:eastAsia="Times New Roman" w:hAnsiTheme="majorHAnsi" w:cstheme="majorHAnsi"/>
-          <w:color w:val="000000"/>
-          <w:sz w:val="22"/>
-          <w:szCs w:val="22"/>
-        </w:rPr>
-      </w:pPr>
-    </w:p>
-    <w:p>
-      <w:pPr>
-        <w:jc w:val="both"/>
-        <w:rPr>
-          <w:rFonts w:asciiTheme="majorHAnsi" w:eastAsia="Times New Roman" w:hAnsiTheme="majorHAnsi" w:cstheme="majorHAnsi"/>
-          <w:color w:val="000000"/>
-          <w:sz w:val="28"/>
-          <w:szCs w:val="22"/>
-          <w:u w:val="single"/>
-        </w:rPr>
-      </w:pPr>
-      <w:r>
-        <w:rPr>
-          <w:rFonts w:asciiTheme="majorHAnsi" w:eastAsia="Times New Roman" w:hAnsiTheme="majorHAnsi" w:cstheme="majorHAnsi"/>
-          <w:color w:val="000000"/>
-          <w:sz w:val="28"/>
-          <w:szCs w:val="22"/>
-          <w:u w:val="single"/>
-        </w:rPr>
-        <w:t>OpenMP</w:t>
-      </w:r>
-    </w:p>
-    <w:p>
-      <w:pPr>
-        <w:jc w:val="both"/>
-        <w:rPr>
-          <w:rFonts w:asciiTheme="majorHAnsi" w:eastAsia="Times New Roman" w:hAnsiTheme="majorHAnsi" w:cstheme="majorHAnsi"/>
-          <w:color w:val="000000"/>
-          <w:sz w:val="28"/>
-          <w:szCs w:val="22"/>
-          <w:u w:val="single"/>
-        </w:rPr>
-      </w:pPr>
-    </w:p>
-    <w:p>
-      <w:pPr>
-        <w:jc w:val="both"/>
-        <w:rPr>
-          <w:rFonts w:asciiTheme="majorHAnsi" w:eastAsia="Times New Roman" w:hAnsiTheme="majorHAnsi" w:cstheme="majorHAnsi"/>
-          <w:color w:val="000000"/>
-          <w:sz w:val="28"/>
-          <w:szCs w:val="22"/>
-          <w:u w:val="single"/>
-        </w:rPr>
-      </w:pPr>
-      <w:r>
-        <w:rPr>
-          <w:rFonts w:asciiTheme="majorHAnsi" w:eastAsia="Times New Roman" w:hAnsiTheme="majorHAnsi" w:cstheme="majorHAnsi"/>
-          <w:color w:val="000000"/>
-          <w:sz w:val="28"/>
-          <w:szCs w:val="22"/>
-          <w:u w:val="single"/>
-        </w:rPr>
-        <w:t>Motivation for the project</w:t>
-      </w:r>
-    </w:p>
-    <w:p>
-      <w:pPr>
-        <w:jc w:val="both"/>
-        <w:rPr>
-          <w:rFonts w:asciiTheme="majorHAnsi" w:eastAsia="Times New Roman" w:hAnsiTheme="majorHAnsi" w:cstheme="majorHAnsi"/>
-          <w:color w:val="000000"/>
-          <w:sz w:val="22"/>
-          <w:szCs w:val="22"/>
-        </w:rPr>
-      </w:pPr>
-      <w:r>
-        <w:rPr>
-          <w:rFonts w:asciiTheme="majorHAnsi" w:eastAsia="Times New Roman" w:hAnsiTheme="majorHAnsi" w:cstheme="majorHAnsi"/>
-          <w:color w:val="000000"/>
-          <w:sz w:val="22"/>
-          <w:szCs w:val="22"/>
-        </w:rPr>
-        <w:t xml:space="preserve">OpenMP </w:t>
-      </w:r>
-      <w:r>
-        <w:rPr>
-          <w:rFonts w:asciiTheme="majorHAnsi" w:eastAsia="Times New Roman" w:hAnsiTheme="majorHAnsi" w:cstheme="majorHAnsi"/>
-          <w:color w:val="000000"/>
-          <w:sz w:val="22"/>
-          <w:szCs w:val="22"/>
-        </w:rPr>
-        <w:t>extension</w:t>
-      </w:r>
-      <w:r>
-        <w:rPr>
-          <w:rFonts w:asciiTheme="majorHAnsi" w:eastAsia="Times New Roman" w:hAnsiTheme="majorHAnsi" w:cstheme="majorHAnsi"/>
-          <w:color w:val="000000"/>
-          <w:sz w:val="22"/>
+        <w:rPr>
+          <w:rFonts w:asciiTheme="majorHAnsi" w:eastAsia="Times New Roman" w:hAnsiTheme="majorHAnsi" w:cstheme="majorHAnsi"/>
+          <w:color w:val="000000"/>
+          <w:szCs w:val="22"/>
+        </w:rPr>
+      </w:pPr>
+      <w:proofErr w:type="gramStart"/>
+      <w:r>
+        <w:rPr>
+          <w:rFonts w:ascii="Courier" w:eastAsia="Times New Roman" w:hAnsi="Courier" w:cstheme="majorHAnsi"/>
+          <w:color w:val="000000"/>
+          <w:szCs w:val="22"/>
+        </w:rPr>
+        <w:t>scope(</w:t>
+      </w:r>
+      <w:proofErr w:type="gramEnd"/>
+      <w:r>
+        <w:rPr>
+          <w:rFonts w:ascii="Courier" w:eastAsia="Times New Roman" w:hAnsi="Courier" w:cstheme="majorHAnsi"/>
+          <w:color w:val="000000"/>
+          <w:szCs w:val="22"/>
+        </w:rPr>
+        <w:t>)</w:t>
+      </w:r>
+      <w:r>
+        <w:rPr>
+          <w:rFonts w:asciiTheme="majorHAnsi" w:eastAsia="Times New Roman" w:hAnsiTheme="majorHAnsi" w:cstheme="majorHAnsi"/>
+          <w:color w:val="000000"/>
+          <w:szCs w:val="22"/>
+        </w:rPr>
+        <w:t xml:space="preserve">: </w:t>
+      </w:r>
+      <w:r>
+        <w:rPr>
+          <w:rFonts w:asciiTheme="majorHAnsi" w:eastAsia="Times New Roman" w:hAnsiTheme="majorHAnsi" w:cstheme="majorHAnsi"/>
+          <w:color w:val="000000"/>
+          <w:szCs w:val="22"/>
+        </w:rPr>
+        <w:t xml:space="preserve">This method </w:t>
+      </w:r>
+      <w:r>
+        <w:rPr>
+          <w:rFonts w:asciiTheme="majorHAnsi" w:eastAsia="Times New Roman" w:hAnsiTheme="majorHAnsi" w:cstheme="majorHAnsi"/>
+          <w:color w:val="000000"/>
+          <w:szCs w:val="22"/>
+        </w:rPr>
+        <w:t>creates a scope within which you can create any number of parallel tasks.</w:t>
+      </w:r>
+      <w:r>
+        <w:rPr>
+          <w:rFonts w:asciiTheme="majorHAnsi" w:eastAsia="Times New Roman" w:hAnsiTheme="majorHAnsi" w:cstheme="majorHAnsi"/>
+          <w:color w:val="000000"/>
+          <w:szCs w:val="22"/>
+        </w:rPr>
+        <w:t xml:space="preserve"> We can perform any kind of parallel task using this, but they recommend </w:t>
+      </w:r>
+      <w:r>
+        <w:rPr>
+          <w:rFonts w:asciiTheme="majorHAnsi" w:eastAsia="Times New Roman" w:hAnsiTheme="majorHAnsi" w:cstheme="majorHAnsi"/>
+          <w:color w:val="000000"/>
+          <w:szCs w:val="22"/>
+        </w:rPr>
+        <w:t>using</w:t>
+      </w:r>
+      <w:r>
+        <w:rPr>
+          <w:rFonts w:asciiTheme="majorHAnsi" w:eastAsia="Times New Roman" w:hAnsiTheme="majorHAnsi" w:cstheme="majorHAnsi"/>
+          <w:color w:val="000000"/>
           <w:szCs w:val="22"/>
         </w:rPr>
         <w:t xml:space="preserve"> </w:t>
       </w:r>
-      <w:r>
-        <w:rPr>
-          <w:rFonts w:asciiTheme="majorHAnsi" w:eastAsia="Times New Roman" w:hAnsiTheme="majorHAnsi" w:cstheme="majorHAnsi"/>
-          <w:color w:val="000000"/>
-          <w:sz w:val="22"/>
-          <w:szCs w:val="22"/>
-        </w:rPr>
-        <w:t>to C++ provides a very easy, straightforward way of parallel</w:t>
-      </w:r>
-      <w:r>
-        <w:rPr>
-          <w:rFonts w:asciiTheme="majorHAnsi" w:eastAsia="Times New Roman" w:hAnsiTheme="majorHAnsi" w:cstheme="majorHAnsi"/>
-          <w:color w:val="000000"/>
-          <w:sz w:val="22"/>
-          <w:szCs w:val="22"/>
-        </w:rPr>
-        <w:t xml:space="preserve">ism. </w:t>
-      </w:r>
-    </w:p>
-    <w:p>
-      <w:pPr>
-        <w:jc w:val="both"/>
-        <w:rPr>
-          <w:rFonts w:asciiTheme="majorHAnsi" w:eastAsia="Times New Roman" w:hAnsiTheme="majorHAnsi" w:cstheme="majorHAnsi"/>
-          <w:color w:val="000000"/>
-          <w:sz w:val="22"/>
-          <w:szCs w:val="22"/>
-        </w:rPr>
-      </w:pPr>
-    </w:p>
-    <w:p>
-      <w:pPr>
-        <w:jc w:val="both"/>
-        <w:rPr>
-          <w:rFonts w:asciiTheme="majorHAnsi" w:eastAsia="Times New Roman" w:hAnsiTheme="majorHAnsi" w:cstheme="majorHAnsi"/>
-          <w:color w:val="000000"/>
-          <w:sz w:val="22"/>
-          <w:szCs w:val="22"/>
-        </w:rPr>
-      </w:pPr>
-    </w:p>
-    <w:p>
-      <w:pPr>
-        <w:jc w:val="both"/>
-        <w:rPr>
-          <w:rFonts w:asciiTheme="majorHAnsi" w:eastAsia="Times New Roman" w:hAnsiTheme="majorHAnsi" w:cstheme="majorHAnsi"/>
-          <w:color w:val="000000"/>
-          <w:sz w:val="22"/>
-          <w:szCs w:val="22"/>
-        </w:rPr>
-      </w:pPr>
-    </w:p>
-    <w:p>
-      <w:pPr>
-        <w:jc w:val="both"/>
-        <w:rPr>
-          <w:rFonts w:asciiTheme="majorHAnsi" w:eastAsia="Times New Roman" w:hAnsiTheme="majorHAnsi" w:cstheme="majorHAnsi"/>
-          <w:color w:val="000000"/>
-          <w:sz w:val="28"/>
-          <w:szCs w:val="22"/>
-          <w:u w:val="single"/>
-        </w:rPr>
-      </w:pPr>
-    </w:p>
-    <w:p>
-      <w:pPr>
-        <w:jc w:val="both"/>
-        <w:rPr>
-          <w:rFonts w:asciiTheme="majorHAnsi" w:eastAsia="Times New Roman" w:hAnsiTheme="majorHAnsi" w:cstheme="majorHAnsi"/>
-          <w:color w:val="000000"/>
-          <w:sz w:val="22"/>
+      <w:proofErr w:type="gramStart"/>
+      <w:r>
+        <w:rPr>
+          <w:rFonts w:ascii="Courier" w:eastAsia="Times New Roman" w:hAnsi="Courier" w:cstheme="majorHAnsi"/>
+          <w:color w:val="000000"/>
+          <w:szCs w:val="22"/>
+        </w:rPr>
+        <w:t>join</w:t>
+      </w:r>
+      <w:r>
+        <w:rPr>
+          <w:rFonts w:ascii="Courier" w:eastAsia="Times New Roman" w:hAnsi="Courier" w:cstheme="majorHAnsi"/>
+          <w:color w:val="000000"/>
+          <w:szCs w:val="22"/>
+        </w:rPr>
+        <w:t>(</w:t>
+      </w:r>
+      <w:proofErr w:type="gramEnd"/>
+      <w:r>
+        <w:rPr>
+          <w:rFonts w:ascii="Courier" w:eastAsia="Times New Roman" w:hAnsi="Courier" w:cstheme="majorHAnsi"/>
+          <w:color w:val="000000"/>
+          <w:szCs w:val="22"/>
+        </w:rPr>
+        <w:t>)</w:t>
+      </w:r>
+      <w:r>
+        <w:rPr>
+          <w:rFonts w:asciiTheme="majorHAnsi" w:eastAsia="Times New Roman" w:hAnsiTheme="majorHAnsi" w:cstheme="majorHAnsi"/>
+          <w:color w:val="000000"/>
+          <w:szCs w:val="22"/>
+        </w:rPr>
+        <w:t xml:space="preserve">, as this is not as optimized. Though we can say that a static assignment will be faster. </w:t>
+      </w:r>
+    </w:p>
+    <w:p>
+      <w:pPr>
+        <w:pStyle w:val="ListParagraph"/>
+        <w:ind w:left="1440"/>
+        <w:rPr>
+          <w:rFonts w:asciiTheme="majorHAnsi" w:eastAsia="Times New Roman" w:hAnsiTheme="majorHAnsi" w:cstheme="majorHAnsi"/>
+          <w:color w:val="000000"/>
           <w:szCs w:val="22"/>
         </w:rPr>
       </w:pPr>
@@ -1313,9 +1745,291 @@
       <w:pPr>
         <w:pStyle w:val="ListParagraph"/>
         <w:numPr>
-          <w:ilvl w:val="0"/>
+          <w:ilvl w:val="1"/>
           <w:numId w:val="15"/>
         </w:numPr>
+        <w:rPr>
+          <w:rFonts w:asciiTheme="majorHAnsi" w:eastAsia="Times New Roman" w:hAnsiTheme="majorHAnsi" w:cstheme="majorHAnsi"/>
+          <w:color w:val="000000"/>
+          <w:szCs w:val="22"/>
+        </w:rPr>
+      </w:pPr>
+      <w:proofErr w:type="spellStart"/>
+      <w:proofErr w:type="gramStart"/>
+      <w:r>
+        <w:rPr>
+          <w:rFonts w:ascii="Courier" w:eastAsia="Times New Roman" w:hAnsi="Courier" w:cstheme="majorHAnsi"/>
+          <w:color w:val="000000"/>
+          <w:szCs w:val="22"/>
+        </w:rPr>
+        <w:t>ThreadPoolBuilder</w:t>
+      </w:r>
+      <w:proofErr w:type="spellEnd"/>
+      <w:r>
+        <w:rPr>
+          <w:rFonts w:ascii="Courier" w:eastAsia="Times New Roman" w:hAnsi="Courier" w:cstheme="majorHAnsi"/>
+          <w:color w:val="000000"/>
+          <w:szCs w:val="22"/>
+        </w:rPr>
+        <w:t>(</w:t>
+      </w:r>
+      <w:proofErr w:type="gramEnd"/>
+      <w:r>
+        <w:rPr>
+          <w:rFonts w:ascii="Courier" w:eastAsia="Times New Roman" w:hAnsi="Courier" w:cstheme="majorHAnsi"/>
+          <w:color w:val="000000"/>
+          <w:szCs w:val="22"/>
+        </w:rPr>
+        <w:t>)</w:t>
+      </w:r>
+      <w:r>
+        <w:rPr>
+          <w:rFonts w:asciiTheme="majorHAnsi" w:eastAsia="Times New Roman" w:hAnsiTheme="majorHAnsi" w:cstheme="majorHAnsi"/>
+          <w:color w:val="000000"/>
+          <w:szCs w:val="22"/>
+        </w:rPr>
+        <w:t xml:space="preserve">: It </w:t>
+      </w:r>
+      <w:r>
+        <w:rPr>
+          <w:rFonts w:asciiTheme="majorHAnsi" w:eastAsia="Times New Roman" w:hAnsiTheme="majorHAnsi" w:cstheme="majorHAnsi"/>
+          <w:color w:val="000000"/>
+          <w:szCs w:val="22"/>
+        </w:rPr>
+        <w:t>can be used to create your own thread pools or customize the global one</w:t>
+      </w:r>
+      <w:r>
+        <w:rPr>
+          <w:rFonts w:asciiTheme="majorHAnsi" w:eastAsia="Times New Roman" w:hAnsiTheme="majorHAnsi" w:cstheme="majorHAnsi"/>
+          <w:color w:val="000000"/>
+          <w:szCs w:val="22"/>
+        </w:rPr>
+        <w:t xml:space="preserve">. This can be used to modify number of threads. This can be used to create a thread closure while spawning threads. </w:t>
+      </w:r>
+    </w:p>
+    <w:p>
+      <w:pPr>
+        <w:jc w:val="both"/>
+        <w:rPr>
+          <w:rFonts w:asciiTheme="majorHAnsi" w:eastAsia="Times New Roman" w:hAnsiTheme="majorHAnsi" w:cstheme="majorHAnsi"/>
+          <w:color w:val="000000"/>
+          <w:sz w:val="22"/>
+          <w:szCs w:val="22"/>
+        </w:rPr>
+      </w:pPr>
+    </w:p>
+    <w:p>
+      <w:pPr>
+        <w:jc w:val="both"/>
+        <w:rPr>
+          <w:rFonts w:asciiTheme="majorHAnsi" w:eastAsia="Times New Roman" w:hAnsiTheme="majorHAnsi" w:cstheme="majorHAnsi"/>
+          <w:color w:val="000000"/>
+          <w:sz w:val="28"/>
+          <w:szCs w:val="22"/>
+          <w:u w:val="single"/>
+        </w:rPr>
+      </w:pPr>
+      <w:r>
+        <w:rPr>
+          <w:rFonts w:asciiTheme="majorHAnsi" w:eastAsia="Times New Roman" w:hAnsiTheme="majorHAnsi" w:cstheme="majorHAnsi"/>
+          <w:color w:val="000000"/>
+          <w:sz w:val="28"/>
+          <w:szCs w:val="22"/>
+          <w:u w:val="single"/>
+        </w:rPr>
+        <w:t>OpenMP</w:t>
+      </w:r>
+    </w:p>
+    <w:p>
+      <w:pPr>
+        <w:jc w:val="both"/>
+        <w:rPr>
+          <w:rFonts w:asciiTheme="majorHAnsi" w:eastAsia="Times New Roman" w:hAnsiTheme="majorHAnsi" w:cstheme="majorHAnsi"/>
+          <w:color w:val="000000"/>
+          <w:sz w:val="22"/>
+          <w:szCs w:val="22"/>
+        </w:rPr>
+      </w:pPr>
+    </w:p>
+    <w:p>
+      <w:pPr>
+        <w:jc w:val="both"/>
+        <w:rPr>
+          <w:rFonts w:asciiTheme="majorHAnsi" w:eastAsia="Times New Roman" w:hAnsiTheme="majorHAnsi" w:cstheme="majorHAnsi"/>
+          <w:color w:val="000000"/>
+          <w:sz w:val="22"/>
+          <w:szCs w:val="22"/>
+        </w:rPr>
+      </w:pPr>
+    </w:p>
+    <w:p>
+      <w:pPr>
+        <w:jc w:val="both"/>
+        <w:rPr>
+          <w:rFonts w:asciiTheme="majorHAnsi" w:eastAsia="Times New Roman" w:hAnsiTheme="majorHAnsi" w:cstheme="majorHAnsi"/>
+          <w:color w:val="000000"/>
+          <w:sz w:val="28"/>
+          <w:szCs w:val="22"/>
+          <w:u w:val="single"/>
+        </w:rPr>
+      </w:pPr>
+      <w:r>
+        <w:rPr>
+          <w:rFonts w:asciiTheme="majorHAnsi" w:eastAsia="Times New Roman" w:hAnsiTheme="majorHAnsi" w:cstheme="majorHAnsi"/>
+          <w:color w:val="000000"/>
+          <w:sz w:val="28"/>
+          <w:szCs w:val="22"/>
+          <w:u w:val="single"/>
+        </w:rPr>
+        <w:t xml:space="preserve">Comparison </w:t>
+      </w:r>
+      <w:r>
+        <w:rPr>
+          <w:rFonts w:asciiTheme="majorHAnsi" w:eastAsia="Times New Roman" w:hAnsiTheme="majorHAnsi" w:cstheme="majorHAnsi"/>
+          <w:color w:val="000000"/>
+          <w:sz w:val="28"/>
+          <w:szCs w:val="22"/>
+          <w:u w:val="single"/>
+        </w:rPr>
+        <w:t xml:space="preserve">of </w:t>
+      </w:r>
+      <w:r>
+        <w:rPr>
+          <w:rFonts w:asciiTheme="majorHAnsi" w:eastAsia="Times New Roman" w:hAnsiTheme="majorHAnsi" w:cstheme="majorHAnsi"/>
+          <w:color w:val="000000"/>
+          <w:sz w:val="28"/>
+          <w:szCs w:val="22"/>
+          <w:u w:val="single"/>
+        </w:rPr>
+        <w:t>R</w:t>
+      </w:r>
+      <w:r>
+        <w:rPr>
+          <w:rFonts w:asciiTheme="majorHAnsi" w:eastAsia="Times New Roman" w:hAnsiTheme="majorHAnsi" w:cstheme="majorHAnsi"/>
+          <w:color w:val="000000"/>
+          <w:sz w:val="28"/>
+          <w:szCs w:val="22"/>
+          <w:u w:val="single"/>
+        </w:rPr>
+        <w:t>ayon and OpenMP</w:t>
+      </w:r>
+    </w:p>
+    <w:p>
+      <w:pPr>
+        <w:jc w:val="both"/>
+        <w:rPr>
+          <w:rFonts w:asciiTheme="majorHAnsi" w:eastAsia="Times New Roman" w:hAnsiTheme="majorHAnsi" w:cstheme="majorHAnsi"/>
+          <w:color w:val="000000"/>
+          <w:szCs w:val="22"/>
+        </w:rPr>
+      </w:pPr>
+    </w:p>
+    <w:p>
+      <w:pPr>
+        <w:jc w:val="both"/>
+        <w:rPr>
+          <w:rFonts w:asciiTheme="majorHAnsi" w:eastAsia="Times New Roman" w:hAnsiTheme="majorHAnsi" w:cstheme="majorHAnsi"/>
+          <w:color w:val="000000"/>
+          <w:sz w:val="28"/>
+          <w:szCs w:val="22"/>
+          <w:u w:val="single"/>
+        </w:rPr>
+      </w:pPr>
+    </w:p>
+    <w:p>
+      <w:pPr>
+        <w:jc w:val="both"/>
+        <w:rPr>
+          <w:rFonts w:asciiTheme="majorHAnsi" w:eastAsia="Times New Roman" w:hAnsiTheme="majorHAnsi" w:cstheme="majorHAnsi"/>
+          <w:color w:val="000000"/>
+          <w:sz w:val="28"/>
+          <w:szCs w:val="22"/>
+          <w:u w:val="single"/>
+        </w:rPr>
+      </w:pPr>
+      <w:r>
+        <w:rPr>
+          <w:rFonts w:asciiTheme="majorHAnsi" w:eastAsia="Times New Roman" w:hAnsiTheme="majorHAnsi" w:cstheme="majorHAnsi"/>
+          <w:color w:val="000000"/>
+          <w:sz w:val="28"/>
+          <w:szCs w:val="22"/>
+          <w:u w:val="single"/>
+        </w:rPr>
+        <w:t>Motivation for the project</w:t>
+      </w:r>
+    </w:p>
+    <w:p>
+      <w:pPr>
+        <w:jc w:val="both"/>
+        <w:rPr>
+          <w:rFonts w:asciiTheme="majorHAnsi" w:eastAsia="Times New Roman" w:hAnsiTheme="majorHAnsi" w:cstheme="majorHAnsi"/>
+          <w:color w:val="000000"/>
+          <w:szCs w:val="22"/>
+        </w:rPr>
+      </w:pPr>
+      <w:r>
+        <w:rPr>
+          <w:rFonts w:asciiTheme="majorHAnsi" w:eastAsia="Times New Roman" w:hAnsiTheme="majorHAnsi" w:cstheme="majorHAnsi"/>
+          <w:color w:val="000000"/>
+          <w:szCs w:val="22"/>
+        </w:rPr>
+        <w:t xml:space="preserve">OpenMP </w:t>
+      </w:r>
+      <w:r>
+        <w:rPr>
+          <w:rFonts w:asciiTheme="majorHAnsi" w:eastAsia="Times New Roman" w:hAnsiTheme="majorHAnsi" w:cstheme="majorHAnsi"/>
+          <w:color w:val="000000"/>
+          <w:szCs w:val="22"/>
+        </w:rPr>
+        <w:t>extension</w:t>
+      </w:r>
+      <w:r>
+        <w:rPr>
+          <w:rFonts w:asciiTheme="majorHAnsi" w:eastAsia="Times New Roman" w:hAnsiTheme="majorHAnsi" w:cstheme="majorHAnsi"/>
+          <w:color w:val="000000"/>
+          <w:szCs w:val="22"/>
+        </w:rPr>
+        <w:t xml:space="preserve"> </w:t>
+      </w:r>
+      <w:r>
+        <w:rPr>
+          <w:rFonts w:asciiTheme="majorHAnsi" w:eastAsia="Times New Roman" w:hAnsiTheme="majorHAnsi" w:cstheme="majorHAnsi"/>
+          <w:color w:val="000000"/>
+          <w:szCs w:val="22"/>
+        </w:rPr>
+        <w:t>to C++ provides a very easy, straightforward way of parallel</w:t>
+      </w:r>
+      <w:r>
+        <w:rPr>
+          <w:rFonts w:asciiTheme="majorHAnsi" w:eastAsia="Times New Roman" w:hAnsiTheme="majorHAnsi" w:cstheme="majorHAnsi"/>
+          <w:color w:val="000000"/>
+          <w:szCs w:val="22"/>
+        </w:rPr>
+        <w:t xml:space="preserve">ism. </w:t>
+      </w:r>
+    </w:p>
+    <w:p>
+      <w:pPr>
+        <w:jc w:val="both"/>
+        <w:rPr>
+          <w:rFonts w:asciiTheme="majorHAnsi" w:eastAsia="Times New Roman" w:hAnsiTheme="majorHAnsi" w:cstheme="majorHAnsi"/>
+          <w:color w:val="000000"/>
+          <w:szCs w:val="22"/>
+        </w:rPr>
+      </w:pPr>
+    </w:p>
+    <w:p>
+      <w:pPr>
+        <w:jc w:val="both"/>
+        <w:rPr>
+          <w:rFonts w:asciiTheme="majorHAnsi" w:eastAsia="Times New Roman" w:hAnsiTheme="majorHAnsi" w:cstheme="majorHAnsi"/>
+          <w:color w:val="000000"/>
+          <w:szCs w:val="22"/>
+        </w:rPr>
+      </w:pPr>
+    </w:p>
+    <w:p>
+      <w:pPr>
         <w:jc w:val="both"/>
         <w:rPr>
           <w:rFonts w:asciiTheme="majorHAnsi" w:eastAsia="Times New Roman" w:hAnsiTheme="majorHAnsi" w:cstheme="majorHAnsi"/>
@@ -1436,19 +2150,324 @@
         <w:rPr>
           <w:rFonts w:asciiTheme="majorHAnsi" w:eastAsia="Times New Roman" w:hAnsiTheme="majorHAnsi" w:cstheme="majorHAnsi"/>
           <w:color w:val="000000"/>
+          <w:szCs w:val="22"/>
+        </w:rPr>
+      </w:pPr>
+      <w:r>
+        <w:rPr>
+          <w:rFonts w:asciiTheme="majorHAnsi" w:eastAsia="Times New Roman" w:hAnsiTheme="majorHAnsi" w:cstheme="majorHAnsi"/>
+          <w:color w:val="000000"/>
+          <w:szCs w:val="22"/>
+        </w:rPr>
+        <w:t xml:space="preserve">To compare two different parallelism libraries of different languages. </w:t>
+      </w:r>
+    </w:p>
+    <w:p>
+      <w:pPr>
+        <w:jc w:val="both"/>
+        <w:rPr>
+          <w:rFonts w:asciiTheme="majorHAnsi" w:eastAsia="Times New Roman" w:hAnsiTheme="majorHAnsi" w:cstheme="majorHAnsi"/>
+          <w:color w:val="000000"/>
           <w:sz w:val="22"/>
           <w:szCs w:val="22"/>
         </w:rPr>
       </w:pPr>
-      <w:r>
+    </w:p>
+    <w:p>
+      <w:pPr>
+        <w:jc w:val="both"/>
+        <w:rPr>
+          <w:rFonts w:asciiTheme="majorHAnsi" w:eastAsia="Times New Roman" w:hAnsiTheme="majorHAnsi" w:cstheme="majorHAnsi"/>
+          <w:color w:val="000000"/>
+          <w:sz w:val="28"/>
+          <w:szCs w:val="22"/>
+          <w:u w:val="single"/>
+        </w:rPr>
+      </w:pPr>
+      <w:r>
+        <w:rPr>
+          <w:rFonts w:asciiTheme="majorHAnsi" w:eastAsia="Times New Roman" w:hAnsiTheme="majorHAnsi" w:cstheme="majorHAnsi"/>
+          <w:color w:val="000000"/>
+          <w:sz w:val="28"/>
+          <w:szCs w:val="22"/>
+          <w:u w:val="single"/>
+        </w:rPr>
+        <w:t>Benchmarks</w:t>
+      </w:r>
+    </w:p>
+    <w:p>
+      <w:pPr>
+        <w:jc w:val="both"/>
+        <w:rPr>
+          <w:rFonts w:asciiTheme="majorHAnsi" w:eastAsia="Times New Roman" w:hAnsiTheme="majorHAnsi" w:cstheme="majorHAnsi"/>
+          <w:color w:val="000000"/>
+          <w:szCs w:val="22"/>
+        </w:rPr>
+      </w:pPr>
+      <w:r>
+        <w:rPr>
+          <w:rFonts w:asciiTheme="majorHAnsi" w:eastAsia="Times New Roman" w:hAnsiTheme="majorHAnsi" w:cstheme="majorHAnsi"/>
+          <w:color w:val="000000"/>
+          <w:szCs w:val="22"/>
+        </w:rPr>
+        <w:t>Benchmarks</w:t>
+      </w:r>
+      <w:r>
+        <w:rPr>
+          <w:rFonts w:asciiTheme="majorHAnsi" w:eastAsia="Times New Roman" w:hAnsiTheme="majorHAnsi" w:cstheme="majorHAnsi"/>
+          <w:color w:val="000000"/>
+          <w:szCs w:val="22"/>
+        </w:rPr>
+        <w:t xml:space="preserve"> for the comparison were chosen with few objectives in mind. We wanted to see the performance of </w:t>
+      </w:r>
+      <w:r>
+        <w:rPr>
+          <w:rFonts w:asciiTheme="majorHAnsi" w:eastAsia="Times New Roman" w:hAnsiTheme="majorHAnsi" w:cstheme="majorHAnsi"/>
+          <w:color w:val="000000"/>
+          <w:szCs w:val="22"/>
+        </w:rPr>
+        <w:t xml:space="preserve">the </w:t>
+      </w:r>
+      <w:r>
+        <w:rPr>
+          <w:rFonts w:asciiTheme="majorHAnsi" w:eastAsia="Times New Roman" w:hAnsiTheme="majorHAnsi" w:cstheme="majorHAnsi"/>
+          <w:color w:val="000000"/>
+          <w:szCs w:val="22"/>
+        </w:rPr>
+        <w:t xml:space="preserve">libraries for the inbuilt </w:t>
+      </w:r>
+      <w:r>
+        <w:rPr>
+          <w:rFonts w:asciiTheme="majorHAnsi" w:eastAsia="Times New Roman" w:hAnsiTheme="majorHAnsi" w:cstheme="majorHAnsi"/>
+          <w:color w:val="000000"/>
+          <w:szCs w:val="22"/>
+        </w:rPr>
+        <w:t>provided methods</w:t>
+      </w:r>
+      <w:r>
+        <w:rPr>
+          <w:rFonts w:asciiTheme="majorHAnsi" w:eastAsia="Times New Roman" w:hAnsiTheme="majorHAnsi" w:cstheme="majorHAnsi"/>
+          <w:color w:val="000000"/>
+          <w:szCs w:val="22"/>
+        </w:rPr>
+        <w:t xml:space="preserve"> that compete directly</w:t>
+      </w:r>
+      <w:r>
+        <w:rPr>
+          <w:rFonts w:asciiTheme="majorHAnsi" w:eastAsia="Times New Roman" w:hAnsiTheme="majorHAnsi" w:cstheme="majorHAnsi"/>
+          <w:color w:val="000000"/>
+          <w:szCs w:val="22"/>
+        </w:rPr>
+        <w:t xml:space="preserve">. </w:t>
+      </w:r>
+      <w:r>
+        <w:rPr>
+          <w:rFonts w:asciiTheme="majorHAnsi" w:eastAsia="Times New Roman" w:hAnsiTheme="majorHAnsi" w:cstheme="majorHAnsi"/>
+          <w:color w:val="000000"/>
+          <w:szCs w:val="22"/>
+        </w:rPr>
+        <w:t>Apart from that, we wanted to how they handle dynamic load when provided with such a problem. Rayon inherently can handle dynamic load, but OpenMP needs the schedule(dynamic) directive to provide dynamic balance.</w:t>
+      </w:r>
+    </w:p>
+    <w:p>
+      <w:pPr>
+        <w:jc w:val="both"/>
+        <w:rPr>
+          <w:rFonts w:asciiTheme="majorHAnsi" w:eastAsia="Times New Roman" w:hAnsiTheme="majorHAnsi" w:cstheme="majorHAnsi"/>
+          <w:color w:val="000000"/>
+          <w:szCs w:val="22"/>
+        </w:rPr>
+      </w:pPr>
+    </w:p>
+    <w:p>
+      <w:pPr>
+        <w:jc w:val="both"/>
+        <w:rPr>
+          <w:rFonts w:asciiTheme="majorHAnsi" w:eastAsia="Times New Roman" w:hAnsiTheme="majorHAnsi" w:cstheme="majorHAnsi"/>
+          <w:color w:val="000000"/>
+          <w:szCs w:val="22"/>
+        </w:rPr>
+      </w:pPr>
+      <w:r>
+        <w:rPr>
+          <w:rFonts w:asciiTheme="majorHAnsi" w:eastAsia="Times New Roman" w:hAnsiTheme="majorHAnsi" w:cstheme="majorHAnsi"/>
+          <w:color w:val="000000"/>
+          <w:szCs w:val="22"/>
+        </w:rPr>
+        <w:t>Benchmarks chose:</w:t>
+      </w:r>
+    </w:p>
+    <w:p>
+      <w:pPr>
+        <w:pStyle w:val="ListParagraph"/>
+        <w:numPr>
+          <w:ilvl w:val="0"/>
+          <w:numId w:val="16"/>
+        </w:numPr>
+        <w:jc w:val="both"/>
+        <w:rPr>
+          <w:rFonts w:asciiTheme="majorHAnsi" w:eastAsia="Times New Roman" w:hAnsiTheme="majorHAnsi" w:cstheme="majorHAnsi"/>
+          <w:color w:val="000000"/>
+          <w:szCs w:val="22"/>
+        </w:rPr>
+      </w:pPr>
+      <w:r>
+        <w:rPr>
+          <w:rFonts w:asciiTheme="majorHAnsi" w:eastAsia="Times New Roman" w:hAnsiTheme="majorHAnsi" w:cstheme="majorHAnsi"/>
+          <w:color w:val="000000"/>
+          <w:szCs w:val="22"/>
+        </w:rPr>
+        <w:t>Mandelbrot –</w:t>
+      </w:r>
+      <w:bookmarkStart w:id="0" w:name="_GoBack"/>
+      <w:bookmarkEnd w:id="0"/>
+    </w:p>
+    <w:p>
+      <w:pPr>
+        <w:pStyle w:val="ListParagraph"/>
+        <w:jc w:val="both"/>
+        <w:rPr>
+          <w:rFonts w:asciiTheme="majorHAnsi" w:eastAsia="Times New Roman" w:hAnsiTheme="majorHAnsi" w:cstheme="majorHAnsi"/>
+          <w:color w:val="000000"/>
+          <w:szCs w:val="22"/>
+        </w:rPr>
+      </w:pPr>
+    </w:p>
+    <w:p>
+      <w:pPr>
+        <w:pStyle w:val="ListParagraph"/>
+        <w:numPr>
+          <w:ilvl w:val="0"/>
+          <w:numId w:val="16"/>
+        </w:numPr>
+        <w:jc w:val="both"/>
+        <w:rPr>
+          <w:rFonts w:asciiTheme="majorHAnsi" w:eastAsia="Times New Roman" w:hAnsiTheme="majorHAnsi" w:cstheme="majorHAnsi"/>
+          <w:color w:val="000000"/>
+          <w:szCs w:val="22"/>
+        </w:rPr>
+      </w:pPr>
+      <w:r>
+        <w:rPr>
+          <w:rFonts w:asciiTheme="majorHAnsi" w:eastAsia="Times New Roman" w:hAnsiTheme="majorHAnsi" w:cstheme="majorHAnsi"/>
+          <w:color w:val="000000"/>
+          <w:szCs w:val="22"/>
+        </w:rPr>
+        <w:t xml:space="preserve">Matrix Multiplication – </w:t>
+      </w:r>
+    </w:p>
+    <w:p>
+      <w:pPr>
+        <w:jc w:val="both"/>
+        <w:rPr>
+          <w:rFonts w:asciiTheme="majorHAnsi" w:eastAsia="Times New Roman" w:hAnsiTheme="majorHAnsi" w:cstheme="majorHAnsi"/>
+          <w:color w:val="000000"/>
+          <w:szCs w:val="22"/>
+        </w:rPr>
+      </w:pPr>
+    </w:p>
+    <w:p>
+      <w:pPr>
+        <w:pStyle w:val="ListParagraph"/>
+        <w:numPr>
+          <w:ilvl w:val="0"/>
+          <w:numId w:val="16"/>
+        </w:numPr>
+        <w:jc w:val="both"/>
+        <w:rPr>
+          <w:rFonts w:asciiTheme="majorHAnsi" w:eastAsia="Times New Roman" w:hAnsiTheme="majorHAnsi" w:cstheme="majorHAnsi"/>
+          <w:color w:val="000000"/>
+          <w:szCs w:val="22"/>
+        </w:rPr>
+      </w:pPr>
+      <w:r>
+        <w:rPr>
+          <w:rFonts w:asciiTheme="majorHAnsi" w:eastAsia="Times New Roman" w:hAnsiTheme="majorHAnsi" w:cstheme="majorHAnsi"/>
+          <w:color w:val="000000"/>
+          <w:szCs w:val="22"/>
+        </w:rPr>
+        <w:t>Unstable-Stable Sorting –</w:t>
+      </w:r>
+    </w:p>
+    <w:p>
+      <w:pPr>
+        <w:jc w:val="both"/>
+        <w:rPr>
+          <w:rFonts w:asciiTheme="majorHAnsi" w:eastAsia="Times New Roman" w:hAnsiTheme="majorHAnsi" w:cstheme="majorHAnsi"/>
+          <w:color w:val="000000"/>
+          <w:szCs w:val="22"/>
+        </w:rPr>
+      </w:pPr>
+    </w:p>
+    <w:p>
+      <w:pPr>
+        <w:pStyle w:val="ListParagraph"/>
+        <w:numPr>
+          <w:ilvl w:val="0"/>
+          <w:numId w:val="16"/>
+        </w:numPr>
+        <w:jc w:val="both"/>
+        <w:rPr>
+          <w:rFonts w:asciiTheme="majorHAnsi" w:eastAsia="Times New Roman" w:hAnsiTheme="majorHAnsi" w:cstheme="majorHAnsi"/>
+          <w:color w:val="000000"/>
+          <w:szCs w:val="22"/>
+        </w:rPr>
+      </w:pPr>
+      <w:r>
+        <w:rPr>
+          <w:rFonts w:asciiTheme="majorHAnsi" w:eastAsia="Times New Roman" w:hAnsiTheme="majorHAnsi" w:cstheme="majorHAnsi"/>
+          <w:color w:val="000000"/>
+          <w:szCs w:val="22"/>
+        </w:rPr>
+        <w:t xml:space="preserve">Reduction – </w:t>
+      </w:r>
+      <w:r>
+        <w:rPr>
+          <w:rFonts w:asciiTheme="majorHAnsi" w:eastAsia="Times New Roman" w:hAnsiTheme="majorHAnsi" w:cstheme="majorHAnsi"/>
+          <w:color w:val="000000"/>
+          <w:szCs w:val="22"/>
+        </w:rPr>
+        <w:t xml:space="preserve">OpenMP added a reduction feature </w:t>
+      </w:r>
+    </w:p>
+    <w:p>
+      <w:pPr>
+        <w:jc w:val="both"/>
+        <w:rPr>
+          <w:rFonts w:asciiTheme="majorHAnsi" w:eastAsia="Times New Roman" w:hAnsiTheme="majorHAnsi" w:cstheme="majorHAnsi"/>
+          <w:color w:val="000000"/>
+          <w:szCs w:val="22"/>
+        </w:rPr>
+      </w:pPr>
+      <w:r>
+        <w:rPr>
+          <w:rFonts w:asciiTheme="majorHAnsi" w:eastAsia="Times New Roman" w:hAnsiTheme="majorHAnsi" w:cstheme="majorHAnsi"/>
+          <w:color w:val="000000"/>
+          <w:szCs w:val="22"/>
+        </w:rPr>
+        <w:t xml:space="preserve"> </w:t>
+      </w:r>
+    </w:p>
+    <w:p>
+      <w:pPr>
+        <w:jc w:val="both"/>
+        <w:rPr>
+          <w:rFonts w:asciiTheme="majorHAnsi" w:eastAsia="Times New Roman" w:hAnsiTheme="majorHAnsi" w:cstheme="majorHAnsi"/>
+          <w:color w:val="000000"/>
+          <w:szCs w:val="22"/>
+        </w:rPr>
+      </w:pPr>
+    </w:p>
+    <w:p>
+      <w:pPr>
+        <w:jc w:val="both"/>
         <w:rPr>
           <w:rFonts w:asciiTheme="majorHAnsi" w:eastAsia="Times New Roman" w:hAnsiTheme="majorHAnsi" w:cstheme="majorHAnsi"/>
           <w:color w:val="000000"/>
           <w:sz w:val="22"/>
           <w:szCs w:val="22"/>
         </w:rPr>
-        <w:t xml:space="preserve">To compare </w:t>
-      </w:r>
+      </w:pPr>
     </w:p>
     <w:p>
       <w:pPr>
@@ -1456,6 +2475,284 @@
         <w:rPr>
           <w:rFonts w:asciiTheme="majorHAnsi" w:eastAsia="Times New Roman" w:hAnsiTheme="majorHAnsi" w:cstheme="majorHAnsi"/>
           <w:color w:val="000000"/>
+          <w:sz w:val="28"/>
+          <w:szCs w:val="22"/>
+          <w:u w:val="single"/>
+        </w:rPr>
+      </w:pPr>
+      <w:r>
+        <w:rPr>
+          <w:rFonts w:asciiTheme="majorHAnsi" w:eastAsia="Times New Roman" w:hAnsiTheme="majorHAnsi" w:cstheme="majorHAnsi"/>
+          <w:color w:val="000000"/>
+          <w:sz w:val="28"/>
+          <w:szCs w:val="22"/>
+          <w:u w:val="single"/>
+        </w:rPr>
+        <w:t>Use b</w:t>
+      </w:r>
+      <w:r>
+        <w:rPr>
+          <w:rFonts w:asciiTheme="majorHAnsi" w:eastAsia="Times New Roman" w:hAnsiTheme="majorHAnsi" w:cstheme="majorHAnsi"/>
+          <w:color w:val="000000"/>
+          <w:sz w:val="28"/>
+          <w:szCs w:val="22"/>
+          <w:u w:val="single"/>
+        </w:rPr>
+        <w:t xml:space="preserve">est serial </w:t>
+      </w:r>
+      <w:r>
+        <w:rPr>
+          <w:rFonts w:asciiTheme="majorHAnsi" w:eastAsia="Times New Roman" w:hAnsiTheme="majorHAnsi" w:cstheme="majorHAnsi"/>
+          <w:color w:val="000000"/>
+          <w:sz w:val="28"/>
+          <w:szCs w:val="22"/>
+          <w:u w:val="single"/>
+        </w:rPr>
+        <w:t xml:space="preserve">code </w:t>
+      </w:r>
+      <w:r>
+        <w:rPr>
+          <w:rFonts w:asciiTheme="majorHAnsi" w:eastAsia="Times New Roman" w:hAnsiTheme="majorHAnsi" w:cstheme="majorHAnsi"/>
+          <w:color w:val="000000"/>
+          <w:sz w:val="28"/>
+          <w:szCs w:val="22"/>
+          <w:u w:val="single"/>
+        </w:rPr>
+        <w:t xml:space="preserve">Rust </w:t>
+      </w:r>
+      <w:r>
+        <w:rPr>
+          <w:rFonts w:asciiTheme="majorHAnsi" w:eastAsia="Times New Roman" w:hAnsiTheme="majorHAnsi" w:cstheme="majorHAnsi"/>
+          <w:color w:val="000000"/>
+          <w:sz w:val="28"/>
+          <w:szCs w:val="22"/>
+          <w:u w:val="single"/>
+        </w:rPr>
+        <w:t>–</w:t>
+      </w:r>
+      <w:r>
+        <w:rPr>
+          <w:rFonts w:asciiTheme="majorHAnsi" w:eastAsia="Times New Roman" w:hAnsiTheme="majorHAnsi" w:cstheme="majorHAnsi"/>
+          <w:color w:val="000000"/>
+          <w:sz w:val="28"/>
+          <w:szCs w:val="22"/>
+          <w:u w:val="single"/>
+        </w:rPr>
+        <w:t xml:space="preserve"> Rayon</w:t>
+      </w:r>
+    </w:p>
+    <w:p>
+      <w:pPr>
+        <w:jc w:val="both"/>
+        <w:rPr>
+          <w:rFonts w:asciiTheme="majorHAnsi" w:eastAsia="Times New Roman" w:hAnsiTheme="majorHAnsi" w:cstheme="majorHAnsi"/>
+          <w:color w:val="000000"/>
+          <w:szCs w:val="22"/>
+        </w:rPr>
+      </w:pPr>
+      <w:r>
+        <w:rPr>
+          <w:rFonts w:asciiTheme="majorHAnsi" w:eastAsia="Times New Roman" w:hAnsiTheme="majorHAnsi" w:cstheme="majorHAnsi"/>
+          <w:color w:val="000000"/>
+          <w:szCs w:val="22"/>
+        </w:rPr>
+        <w:t xml:space="preserve">The first part of every benchmark is to write the most optimized serial code in both. The reason for this is that, an unoptimized code </w:t>
+      </w:r>
+      <w:r>
+        <w:rPr>
+          <w:rFonts w:asciiTheme="majorHAnsi" w:eastAsia="Times New Roman" w:hAnsiTheme="majorHAnsi" w:cstheme="majorHAnsi"/>
+          <w:color w:val="000000"/>
+          <w:szCs w:val="22"/>
+        </w:rPr>
+        <w:t xml:space="preserve">in Rayon will lead to bad parallelism </w:t>
+      </w:r>
+      <w:r>
+        <w:rPr>
+          <w:rFonts w:asciiTheme="majorHAnsi" w:eastAsia="Times New Roman" w:hAnsiTheme="majorHAnsi" w:cstheme="majorHAnsi"/>
+          <w:color w:val="000000"/>
+          <w:szCs w:val="22"/>
+        </w:rPr>
+        <w:t>while scaling to cores</w:t>
+      </w:r>
+      <w:r>
+        <w:rPr>
+          <w:rFonts w:asciiTheme="majorHAnsi" w:eastAsia="Times New Roman" w:hAnsiTheme="majorHAnsi" w:cstheme="majorHAnsi"/>
+          <w:color w:val="000000"/>
+          <w:szCs w:val="22"/>
+        </w:rPr>
+        <w:t>.</w:t>
+      </w:r>
+      <w:r>
+        <w:rPr>
+          <w:rFonts w:asciiTheme="majorHAnsi" w:eastAsia="Times New Roman" w:hAnsiTheme="majorHAnsi" w:cstheme="majorHAnsi"/>
+          <w:color w:val="000000"/>
+          <w:szCs w:val="22"/>
+        </w:rPr>
+        <w:t xml:space="preserve"> Hence, we must either observe the assembly code of the compiled executable or try to see how to which written code is provides best optimized assembly.</w:t>
+      </w:r>
+    </w:p>
+    <w:p>
+      <w:pPr>
+        <w:jc w:val="both"/>
+        <w:rPr>
+          <w:rFonts w:asciiTheme="majorHAnsi" w:eastAsia="Times New Roman" w:hAnsiTheme="majorHAnsi" w:cstheme="majorHAnsi"/>
+          <w:color w:val="000000"/>
+          <w:szCs w:val="22"/>
+        </w:rPr>
+      </w:pPr>
+    </w:p>
+    <w:p>
+      <w:pPr>
+        <w:jc w:val="both"/>
+        <w:rPr>
+          <w:rFonts w:asciiTheme="majorHAnsi" w:eastAsia="Times New Roman" w:hAnsiTheme="majorHAnsi" w:cstheme="majorHAnsi"/>
+          <w:color w:val="000000"/>
+          <w:szCs w:val="22"/>
+        </w:rPr>
+      </w:pPr>
+      <w:r>
+        <w:rPr>
+          <w:rFonts w:asciiTheme="majorHAnsi" w:eastAsia="Times New Roman" w:hAnsiTheme="majorHAnsi" w:cstheme="majorHAnsi"/>
+          <w:color w:val="000000"/>
+          <w:szCs w:val="22"/>
+        </w:rPr>
+        <w:t xml:space="preserve">For </w:t>
+      </w:r>
+      <w:r>
+        <w:rPr>
+          <w:rFonts w:asciiTheme="majorHAnsi" w:eastAsia="Times New Roman" w:hAnsiTheme="majorHAnsi" w:cstheme="majorHAnsi"/>
+          <w:color w:val="000000"/>
+          <w:szCs w:val="22"/>
+        </w:rPr>
+        <w:t>example,</w:t>
+      </w:r>
+      <w:r>
+        <w:rPr>
+          <w:rFonts w:asciiTheme="majorHAnsi" w:eastAsia="Times New Roman" w:hAnsiTheme="majorHAnsi" w:cstheme="majorHAnsi"/>
+          <w:color w:val="000000"/>
+          <w:szCs w:val="22"/>
+        </w:rPr>
+        <w:t xml:space="preserve"> in one of </w:t>
+      </w:r>
+      <w:r>
+        <w:rPr>
+          <w:rFonts w:asciiTheme="majorHAnsi" w:eastAsia="Times New Roman" w:hAnsiTheme="majorHAnsi" w:cstheme="majorHAnsi"/>
+          <w:color w:val="000000"/>
+          <w:szCs w:val="22"/>
+        </w:rPr>
+        <w:t xml:space="preserve">our benchmarks, </w:t>
+      </w:r>
+      <w:r>
+        <w:rPr>
+          <w:rFonts w:asciiTheme="majorHAnsi" w:eastAsia="Times New Roman" w:hAnsiTheme="majorHAnsi" w:cstheme="majorHAnsi"/>
+          <w:color w:val="000000"/>
+          <w:szCs w:val="22"/>
+        </w:rPr>
+        <w:t>Mandelbrot,</w:t>
+      </w:r>
+      <w:r>
+        <w:rPr>
+          <w:rFonts w:asciiTheme="majorHAnsi" w:eastAsia="Times New Roman" w:hAnsiTheme="majorHAnsi" w:cstheme="majorHAnsi"/>
+          <w:color w:val="000000"/>
+          <w:szCs w:val="22"/>
+        </w:rPr>
+        <w:t xml:space="preserve"> we used a crate named </w:t>
+      </w:r>
+      <w:proofErr w:type="spellStart"/>
+      <w:r>
+        <w:rPr>
+          <w:rFonts w:asciiTheme="majorHAnsi" w:eastAsia="Times New Roman" w:hAnsiTheme="majorHAnsi" w:cstheme="majorHAnsi"/>
+          <w:color w:val="000000"/>
+          <w:szCs w:val="22"/>
+        </w:rPr>
+        <w:t>num</w:t>
+      </w:r>
+      <w:proofErr w:type="spellEnd"/>
+      <w:r>
+        <w:rPr>
+          <w:rFonts w:asciiTheme="majorHAnsi" w:eastAsia="Times New Roman" w:hAnsiTheme="majorHAnsi" w:cstheme="majorHAnsi"/>
+          <w:color w:val="000000"/>
+          <w:szCs w:val="22"/>
+        </w:rPr>
+        <w:t>, which provides a wrapper for complex number variables (</w:t>
+      </w:r>
+      <w:proofErr w:type="spellStart"/>
+      <w:proofErr w:type="gramStart"/>
+      <w:r>
+        <w:rPr>
+          <w:rFonts w:ascii="Courier" w:eastAsia="Times New Roman" w:hAnsi="Courier" w:cstheme="majorHAnsi"/>
+          <w:color w:val="000000"/>
+          <w:szCs w:val="22"/>
+        </w:rPr>
+        <w:t>num</w:t>
+      </w:r>
+      <w:proofErr w:type="spellEnd"/>
+      <w:r>
+        <w:rPr>
+          <w:rFonts w:ascii="Courier" w:eastAsia="Times New Roman" w:hAnsi="Courier" w:cstheme="majorHAnsi"/>
+          <w:color w:val="000000"/>
+          <w:szCs w:val="22"/>
+        </w:rPr>
+        <w:t>::</w:t>
+      </w:r>
+      <w:proofErr w:type="gramEnd"/>
+      <w:r>
+        <w:rPr>
+          <w:rFonts w:ascii="Courier" w:eastAsia="Times New Roman" w:hAnsi="Courier" w:cstheme="majorHAnsi"/>
+          <w:color w:val="000000"/>
+          <w:szCs w:val="22"/>
+        </w:rPr>
+        <w:t>Complex32</w:t>
+      </w:r>
+      <w:r>
+        <w:rPr>
+          <w:rFonts w:asciiTheme="majorHAnsi" w:eastAsia="Times New Roman" w:hAnsiTheme="majorHAnsi" w:cstheme="majorHAnsi"/>
+          <w:color w:val="000000"/>
+          <w:szCs w:val="22"/>
+        </w:rPr>
+        <w:t xml:space="preserve">, </w:t>
+      </w:r>
+      <w:proofErr w:type="spellStart"/>
+      <w:r>
+        <w:rPr>
+          <w:rFonts w:ascii="Courier" w:eastAsia="Times New Roman" w:hAnsi="Courier" w:cstheme="majorHAnsi"/>
+          <w:color w:val="000000"/>
+          <w:szCs w:val="22"/>
+        </w:rPr>
+        <w:t>num</w:t>
+      </w:r>
+      <w:proofErr w:type="spellEnd"/>
+      <w:r>
+        <w:rPr>
+          <w:rFonts w:ascii="Courier" w:eastAsia="Times New Roman" w:hAnsi="Courier" w:cstheme="majorHAnsi"/>
+          <w:color w:val="000000"/>
+          <w:szCs w:val="22"/>
+        </w:rPr>
+        <w:t>::Complex64</w:t>
+      </w:r>
+      <w:r>
+        <w:rPr>
+          <w:rFonts w:asciiTheme="majorHAnsi" w:eastAsia="Times New Roman" w:hAnsiTheme="majorHAnsi" w:cstheme="majorHAnsi"/>
+          <w:color w:val="000000"/>
+          <w:szCs w:val="22"/>
+        </w:rPr>
+        <w:t xml:space="preserve">). Though it is mentioned that this code </w:t>
+      </w:r>
+      <w:r>
+        <w:rPr>
+          <w:rFonts w:asciiTheme="majorHAnsi" w:eastAsia="Times New Roman" w:hAnsiTheme="majorHAnsi" w:cstheme="majorHAnsi"/>
+          <w:color w:val="000000"/>
+          <w:szCs w:val="22"/>
+        </w:rPr>
+        <w:t xml:space="preserve">should perform as well as simple serial, it has some assembly commands added to its flavor. </w:t>
+      </w:r>
+    </w:p>
+    <w:p>
+      <w:pPr>
+        <w:jc w:val="both"/>
+        <w:rPr>
+          <w:rFonts w:asciiTheme="majorHAnsi" w:eastAsia="Times New Roman" w:hAnsiTheme="majorHAnsi" w:cstheme="majorHAnsi"/>
+          <w:color w:val="000000"/>
           <w:sz w:val="22"/>
           <w:szCs w:val="22"/>
         </w:rPr>
@@ -1467,27 +2764,20 @@
         <w:rPr>
           <w:rFonts w:asciiTheme="majorHAnsi" w:eastAsia="Times New Roman" w:hAnsiTheme="majorHAnsi" w:cstheme="majorHAnsi"/>
           <w:color w:val="000000"/>
-          <w:sz w:val="22"/>
-          <w:szCs w:val="22"/>
-        </w:rPr>
-      </w:pPr>
-      <w:r>
-        <w:rPr>
-          <w:rFonts w:asciiTheme="majorHAnsi" w:eastAsia="Times New Roman" w:hAnsiTheme="majorHAnsi" w:cstheme="majorHAnsi"/>
-          <w:color w:val="000000"/>
-          <w:sz w:val="22"/>
-          <w:szCs w:val="22"/>
-        </w:rPr>
-        <w:t xml:space="preserve">Best serial </w:t>
-      </w:r>
-      <w:r>
-        <w:rPr>
-          <w:rFonts w:asciiTheme="majorHAnsi" w:eastAsia="Times New Roman" w:hAnsiTheme="majorHAnsi" w:cstheme="majorHAnsi"/>
-          <w:color w:val="000000"/>
-          <w:sz w:val="22"/>
-          <w:szCs w:val="22"/>
-        </w:rPr>
-        <w:t>Rust - Rayon</w:t>
+          <w:sz w:val="28"/>
+          <w:szCs w:val="22"/>
+          <w:u w:val="single"/>
+        </w:rPr>
+      </w:pPr>
+      <w:r>
+        <w:rPr>
+          <w:rFonts w:asciiTheme="majorHAnsi" w:eastAsia="Times New Roman" w:hAnsiTheme="majorHAnsi" w:cstheme="majorHAnsi"/>
+          <w:color w:val="000000"/>
+          <w:sz w:val="28"/>
+          <w:szCs w:val="22"/>
+          <w:u w:val="single"/>
+        </w:rPr>
+        <w:t>Re-optimization</w:t>
       </w:r>
     </w:p>
     <w:p>
@@ -1496,103 +2786,17 @@
         <w:rPr>
           <w:rFonts w:asciiTheme="majorHAnsi" w:eastAsia="Times New Roman" w:hAnsiTheme="majorHAnsi" w:cstheme="majorHAnsi"/>
           <w:color w:val="000000"/>
-          <w:sz w:val="22"/>
-          <w:szCs w:val="22"/>
-        </w:rPr>
-      </w:pPr>
-    </w:p>
-    <w:p>
-      <w:pPr>
-        <w:jc w:val="both"/>
-        <w:rPr>
-          <w:rFonts w:asciiTheme="majorHAnsi" w:eastAsia="Times New Roman" w:hAnsiTheme="majorHAnsi" w:cstheme="majorHAnsi"/>
-          <w:color w:val="000000"/>
-          <w:sz w:val="22"/>
-          <w:szCs w:val="22"/>
-        </w:rPr>
-      </w:pPr>
-      <w:r>
-        <w:rPr>
-          <w:rFonts w:asciiTheme="majorHAnsi" w:eastAsia="Times New Roman" w:hAnsiTheme="majorHAnsi" w:cstheme="majorHAnsi"/>
-          <w:color w:val="000000"/>
-          <w:sz w:val="22"/>
-          <w:szCs w:val="22"/>
-        </w:rPr>
-        <w:t>Benchmarks</w:t>
-      </w:r>
-    </w:p>
-    <w:p>
-      <w:pPr>
-        <w:jc w:val="both"/>
-        <w:rPr>
-          <w:rFonts w:asciiTheme="majorHAnsi" w:eastAsia="Times New Roman" w:hAnsiTheme="majorHAnsi" w:cstheme="majorHAnsi"/>
-          <w:color w:val="000000"/>
-          <w:sz w:val="22"/>
-          <w:szCs w:val="22"/>
-        </w:rPr>
-      </w:pPr>
-    </w:p>
-    <w:p>
-      <w:pPr>
-        <w:jc w:val="both"/>
-        <w:rPr>
-          <w:rFonts w:asciiTheme="majorHAnsi" w:eastAsia="Times New Roman" w:hAnsiTheme="majorHAnsi" w:cstheme="majorHAnsi"/>
-          <w:color w:val="000000"/>
-          <w:sz w:val="22"/>
-          <w:szCs w:val="22"/>
-        </w:rPr>
-      </w:pPr>
-      <w:r>
-        <w:rPr>
-          <w:rFonts w:asciiTheme="majorHAnsi" w:eastAsia="Times New Roman" w:hAnsiTheme="majorHAnsi" w:cstheme="majorHAnsi"/>
-          <w:color w:val="000000"/>
-          <w:sz w:val="22"/>
-          <w:szCs w:val="22"/>
-        </w:rPr>
-        <w:t>Re-optimization</w:t>
-      </w:r>
-    </w:p>
-    <w:p>
-      <w:pPr>
-        <w:jc w:val="both"/>
-        <w:rPr>
-          <w:rFonts w:asciiTheme="majorHAnsi" w:eastAsia="Times New Roman" w:hAnsiTheme="majorHAnsi" w:cstheme="majorHAnsi"/>
-          <w:color w:val="000000"/>
-          <w:sz w:val="22"/>
-          <w:szCs w:val="22"/>
-        </w:rPr>
-      </w:pPr>
-    </w:p>
-    <w:p>
-      <w:pPr>
-        <w:jc w:val="both"/>
-        <w:rPr>
-          <w:rFonts w:asciiTheme="majorHAnsi" w:eastAsia="Times New Roman" w:hAnsiTheme="majorHAnsi" w:cstheme="majorHAnsi"/>
-          <w:color w:val="000000"/>
-          <w:sz w:val="22"/>
-          <w:szCs w:val="22"/>
-        </w:rPr>
-      </w:pPr>
-      <w:r>
-        <w:rPr>
-          <w:rFonts w:asciiTheme="majorHAnsi" w:eastAsia="Times New Roman" w:hAnsiTheme="majorHAnsi" w:cstheme="majorHAnsi"/>
-          <w:color w:val="000000"/>
-          <w:sz w:val="22"/>
-          <w:szCs w:val="22"/>
-        </w:rPr>
-        <w:t>Change original implementation</w:t>
-      </w:r>
-    </w:p>
-    <w:p>
-      <w:pPr>
-        <w:rPr>
-          <w:rFonts w:asciiTheme="majorHAnsi" w:eastAsia="Times New Roman" w:hAnsiTheme="majorHAnsi" w:cstheme="majorBidi"/>
-          <w:spacing w:val="-10"/>
-          <w:kern w:val="28"/>
-          <w:sz w:val="56"/>
-          <w:szCs w:val="56"/>
-        </w:rPr>
-      </w:pPr>
+          <w:szCs w:val="22"/>
+        </w:rPr>
+      </w:pPr>
+      <w:r>
+        <w:rPr>
+          <w:rFonts w:asciiTheme="majorHAnsi" w:eastAsia="Times New Roman" w:hAnsiTheme="majorHAnsi" w:cstheme="majorHAnsi"/>
+          <w:color w:val="000000"/>
+          <w:szCs w:val="22"/>
+        </w:rPr>
+        <w:t xml:space="preserve">Rayon provides a very simple way of parallelism, but as mentioned before different ways of writing the same code will give us different speeds due to the way the compiler is optimized. </w:t>
+      </w:r>
       <w:r>
         <w:rPr>
           <w:rFonts w:eastAsia="Times New Roman"/>
@@ -1658,7 +2862,7 @@
                     </pic:cNvPicPr>
                   </pic:nvPicPr>
                   <pic:blipFill rotWithShape="1">
-                    <a:blip r:embed="rId7" cstate="print">
+                    <a:blip r:embed="rId8" cstate="print">
                       <a:extLst>
                         <a:ext uri="{28A0092B-C50C-407E-A947-70E740481C1C}">
                           <a14:useLocalDpi xmlns:a14="http://schemas.microsoft.com/office/drawing/2010/main" val="0"/>
@@ -1740,7 +2944,7 @@
                     </pic:cNvPicPr>
                   </pic:nvPicPr>
                   <pic:blipFill rotWithShape="1">
-                    <a:blip r:embed="rId8" cstate="print">
+                    <a:blip r:embed="rId9" cstate="print">
                       <a:extLst>
                         <a:ext uri="{28A0092B-C50C-407E-A947-70E740481C1C}">
                           <a14:useLocalDpi xmlns:a14="http://schemas.microsoft.com/office/drawing/2010/main" val="0"/>
@@ -1950,7 +3154,7 @@
                     </pic:cNvPicPr>
                   </pic:nvPicPr>
                   <pic:blipFill rotWithShape="1">
-                    <a:blip r:embed="rId9" cstate="print">
+                    <a:blip r:embed="rId10" cstate="print">
                       <a:extLst>
                         <a:ext uri="{28A0092B-C50C-407E-A947-70E740481C1C}">
                           <a14:useLocalDpi xmlns:a14="http://schemas.microsoft.com/office/drawing/2010/main" val="0"/>
@@ -2032,7 +3236,7 @@
                     </pic:cNvPicPr>
                   </pic:nvPicPr>
                   <pic:blipFill rotWithShape="1">
-                    <a:blip r:embed="rId10" cstate="print">
+                    <a:blip r:embed="rId11" cstate="print">
                       <a:extLst>
                         <a:ext uri="{28A0092B-C50C-407E-A947-70E740481C1C}">
                           <a14:useLocalDpi xmlns:a14="http://schemas.microsoft.com/office/drawing/2010/main" val="0"/>
@@ -2329,7 +3533,7 @@
                     </pic:cNvPicPr>
                   </pic:nvPicPr>
                   <pic:blipFill>
-                    <a:blip r:embed="rId11" cstate="print">
+                    <a:blip r:embed="rId12" cstate="print">
                       <a:extLst>
                         <a:ext uri="{28A0092B-C50C-407E-A947-70E740481C1C}">
                           <a14:useLocalDpi xmlns:a14="http://schemas.microsoft.com/office/drawing/2010/main" val="0"/>
@@ -2431,7 +3635,7 @@
                     </pic:cNvPicPr>
                   </pic:nvPicPr>
                   <pic:blipFill>
-                    <a:blip r:embed="rId12" cstate="print">
+                    <a:blip r:embed="rId13" cstate="print">
                       <a:extLst>
                         <a:ext uri="{28A0092B-C50C-407E-A947-70E740481C1C}">
                           <a14:useLocalDpi xmlns:a14="http://schemas.microsoft.com/office/drawing/2010/main" val="0"/>
@@ -2648,27 +3852,9 @@
           <w:color w:val="000000"/>
           <w:szCs w:val="32"/>
         </w:rPr>
-        <w:t xml:space="preserve">[1] </w:t>
-      </w:r>
-      <w:r>
-        <w:rPr>
-          <w:rFonts w:asciiTheme="majorHAnsi" w:eastAsia="Times New Roman" w:hAnsiTheme="majorHAnsi" w:cstheme="majorHAnsi"/>
-          <w:bCs/>
-          <w:color w:val="000000"/>
-          <w:szCs w:val="32"/>
-        </w:rPr>
-        <w:t>Feature Request: OpenMP/TBB like Parallel For Loops</w:t>
-      </w:r>
-      <w:r>
-        <w:rPr>
-          <w:rFonts w:asciiTheme="majorHAnsi" w:eastAsia="Times New Roman" w:hAnsiTheme="majorHAnsi" w:cstheme="majorHAnsi"/>
-          <w:bCs/>
-          <w:color w:val="000000"/>
-          <w:szCs w:val="32"/>
-        </w:rPr>
-        <w:t xml:space="preserve">, </w:t>
-      </w:r>
-      <w:hyperlink r:id="rId13" w:history="1">
+        <w:t xml:space="preserve">[1] Feature Request: OpenMP/TBB like Parallel For Loops, </w:t>
+      </w:r>
+      <w:hyperlink r:id="rId14" w:history="1">
         <w:r>
           <w:rPr>
             <w:rStyle w:val="Hyperlink"/>
@@ -2685,11 +3871,11 @@
       <w:pPr>
         <w:textAlignment w:val="baseline"/>
         <w:rPr>
+          <w:rStyle w:val="Hyperlink"/>
           <w:rFonts w:asciiTheme="majorHAnsi" w:eastAsia="Times New Roman" w:hAnsiTheme="majorHAnsi" w:cstheme="majorHAnsi"/>
           <w:bCs/>
-          <w:color w:val="000000"/>
+          <w:i/>
           <w:szCs w:val="32"/>
-          <w:u w:val="single"/>
         </w:rPr>
       </w:pPr>
       <w:r>
@@ -2710,7 +3896,7 @@
         </w:rPr>
         <w:t xml:space="preserve"> Rayon, </w:t>
       </w:r>
-      <w:hyperlink r:id="rId14" w:history="1">
+      <w:hyperlink r:id="rId15" w:history="1">
         <w:r>
           <w:rPr>
             <w:rStyle w:val="Hyperlink"/>
@@ -2720,6 +3906,87 @@
             <w:szCs w:val="32"/>
           </w:rPr>
           <w:t>https://github.com/rayon-rs/rayon</w:t>
+        </w:r>
+      </w:hyperlink>
+    </w:p>
+    <w:p>
+      <w:pPr>
+        <w:textAlignment w:val="baseline"/>
+        <w:rPr>
+          <w:rFonts w:asciiTheme="majorHAnsi" w:eastAsia="Times New Roman" w:hAnsiTheme="majorHAnsi" w:cstheme="majorHAnsi"/>
+          <w:bCs/>
+          <w:i/>
+          <w:color w:val="000000"/>
+          <w:szCs w:val="32"/>
+        </w:rPr>
+      </w:pPr>
+      <w:r>
+        <w:rPr>
+          <w:rFonts w:ascii="Calibri" w:hAnsi="Calibri" w:cs="Calibri"/>
+          <w:color w:val="000000"/>
+        </w:rPr>
+        <w:t>[</w:t>
+      </w:r>
+      <w:r>
+        <w:rPr>
+          <w:rFonts w:asciiTheme="majorHAnsi" w:eastAsia="Times New Roman" w:hAnsiTheme="majorHAnsi" w:cstheme="majorHAnsi"/>
+          <w:bCs/>
+          <w:color w:val="000000"/>
+          <w:szCs w:val="32"/>
+        </w:rPr>
+        <w:t xml:space="preserve">3] Rayon documentation, </w:t>
+      </w:r>
+      <w:hyperlink r:id="rId16" w:history="1">
+        <w:r>
+          <w:rPr>
+            <w:rStyle w:val="Hyperlink"/>
+            <w:rFonts w:asciiTheme="majorHAnsi" w:eastAsia="Times New Roman" w:hAnsiTheme="majorHAnsi" w:cstheme="majorHAnsi"/>
+            <w:bCs/>
+            <w:i/>
+            <w:szCs w:val="32"/>
+          </w:rPr>
+          <w:t>https://docs.rs/rayon/1.0.3/rayon/</w:t>
+        </w:r>
+      </w:hyperlink>
+    </w:p>
+    <w:p>
+      <w:pPr>
+        <w:textAlignment w:val="baseline"/>
+        <w:rPr>
+          <w:rFonts w:asciiTheme="majorHAnsi" w:eastAsia="Times New Roman" w:hAnsiTheme="majorHAnsi" w:cstheme="majorHAnsi"/>
+          <w:bCs/>
+          <w:color w:val="000000"/>
+          <w:szCs w:val="32"/>
+        </w:rPr>
+      </w:pPr>
+      <w:r>
+        <w:rPr>
+          <w:rFonts w:asciiTheme="majorHAnsi" w:eastAsia="Times New Roman" w:hAnsiTheme="majorHAnsi" w:cstheme="majorHAnsi"/>
+          <w:bCs/>
+          <w:color w:val="000000"/>
+          <w:szCs w:val="32"/>
+        </w:rPr>
+        <w:t xml:space="preserve">[4] </w:t>
+      </w:r>
+      <w:r>
+        <w:rPr>
+          <w:rFonts w:asciiTheme="majorHAnsi" w:eastAsia="Times New Roman" w:hAnsiTheme="majorHAnsi" w:cstheme="majorHAnsi"/>
+          <w:bCs/>
+          <w:color w:val="000000"/>
+          <w:szCs w:val="32"/>
+        </w:rPr>
+        <w:t xml:space="preserve">Rust Q-A, </w:t>
+      </w:r>
+      <w:hyperlink r:id="rId17" w:history="1">
+        <w:r>
+          <w:rPr>
+            <w:rStyle w:val="Hyperlink"/>
+            <w:rFonts w:asciiTheme="majorHAnsi" w:eastAsia="Times New Roman" w:hAnsiTheme="majorHAnsi" w:cstheme="majorHAnsi"/>
+            <w:bCs/>
+            <w:i/>
+            <w:szCs w:val="32"/>
+          </w:rPr>
+          <w:t>https://www.reddit.com/r/rust/</w:t>
         </w:r>
       </w:hyperlink>
     </w:p>
@@ -3037,6 +4304,95 @@
     </w:lvl>
   </w:abstractNum>
   <w:abstractNum w:abstractNumId="1" w15:restartNumberingAfterBreak="0">
+    <w:nsid w:val="1C0C2D9E"/>
+    <w:multiLevelType w:val="hybridMultilevel"/>
+    <w:tmpl w:val="2CFAC6D6"/>
+    <w:lvl w:ilvl="0" w:tplc="0409000F">
+      <w:start w:val="1"/>
+      <w:numFmt w:val="decimal"/>
+      <w:lvlText w:val="%1."/>
+      <w:lvlJc w:val="left"/>
+      <w:pPr>
+        <w:ind w:left="720" w:hanging="360"/>
+      </w:pPr>
+      <w:rPr>
+        <w:rFonts w:hint="default"/>
+      </w:rPr>
+    </w:lvl>
+    <w:lvl w:ilvl="1" w:tplc="04090019" w:tentative="1">
+      <w:start w:val="1"/>
+      <w:numFmt w:val="lowerLetter"/>
+      <w:lvlText w:val="%2."/>
+      <w:lvlJc w:val="left"/>
+      <w:pPr>
+        <w:ind w:left="1440" w:hanging="360"/>
+      </w:pPr>
+    </w:lvl>
+    <w:lvl w:ilvl="2" w:tplc="0409001B" w:tentative="1">
+      <w:start w:val="1"/>
+      <w:numFmt w:val="lowerRoman"/>
+      <w:lvlText w:val="%3."/>
+      <w:lvlJc w:val="right"/>
+      <w:pPr>
+        <w:ind w:left="2160" w:hanging="180"/>
+      </w:pPr>
+    </w:lvl>
+    <w:lvl w:ilvl="3" w:tplc="0409000F" w:tentative="1">
+      <w:start w:val="1"/>
+      <w:numFmt w:val="decimal"/>
+      <w:lvlText w:val="%4."/>
+      <w:lvlJc w:val="left"/>
+      <w:pPr>
+        <w:ind w:left="2880" w:hanging="360"/>
+      </w:pPr>
+    </w:lvl>
+    <w:lvl w:ilvl="4" w:tplc="04090019" w:tentative="1">
+      <w:start w:val="1"/>
+      <w:numFmt w:val="lowerLetter"/>
+      <w:lvlText w:val="%5."/>
+      <w:lvlJc w:val="left"/>
+      <w:pPr>
+        <w:ind w:left="3600" w:hanging="360"/>
+      </w:pPr>
+    </w:lvl>
+    <w:lvl w:ilvl="5" w:tplc="0409001B" w:tentative="1">
+      <w:start w:val="1"/>
+      <w:numFmt w:val="lowerRoman"/>
+      <w:lvlText w:val="%6."/>
+      <w:lvlJc w:val="right"/>
+      <w:pPr>
+        <w:ind w:left="4320" w:hanging="180"/>
+      </w:pPr>
+    </w:lvl>
+    <w:lvl w:ilvl="6" w:tplc="0409000F" w:tentative="1">
+      <w:start w:val="1"/>
+      <w:numFmt w:val="decimal"/>
+      <w:lvlText w:val="%7."/>
+      <w:lvlJc w:val="left"/>
+      <w:pPr>
+        <w:ind w:left="5040" w:hanging="360"/>
+      </w:pPr>
+    </w:lvl>
+    <w:lvl w:ilvl="7" w:tplc="04090019" w:tentative="1">
+      <w:start w:val="1"/>
+      <w:numFmt w:val="lowerLetter"/>
+      <w:lvlText w:val="%8."/>
+      <w:lvlJc w:val="left"/>
+      <w:pPr>
+        <w:ind w:left="5760" w:hanging="360"/>
+      </w:pPr>
+    </w:lvl>
+    <w:lvl w:ilvl="8" w:tplc="0409001B" w:tentative="1">
+      <w:start w:val="1"/>
+      <w:numFmt w:val="lowerRoman"/>
+      <w:lvlText w:val="%9."/>
+      <w:lvlJc w:val="right"/>
+      <w:pPr>
+        <w:ind w:left="6480" w:hanging="180"/>
+      </w:pPr>
+    </w:lvl>
+  </w:abstractNum>
+  <w:abstractNum w:abstractNumId="2" w15:restartNumberingAfterBreak="0">
     <w:nsid w:val="1D393FF4"/>
     <w:multiLevelType w:val="multilevel"/>
     <w:tmpl w:val="8BC69E42"/>
@@ -3185,7 +4541,7 @@
       </w:rPr>
     </w:lvl>
   </w:abstractNum>
-  <w:abstractNum w:abstractNumId="2" w15:restartNumberingAfterBreak="0">
+  <w:abstractNum w:abstractNumId="3" w15:restartNumberingAfterBreak="0">
     <w:nsid w:val="1DC12C46"/>
     <w:multiLevelType w:val="multilevel"/>
     <w:tmpl w:val="4B265382"/>
@@ -3298,7 +4654,7 @@
       </w:pPr>
     </w:lvl>
   </w:abstractNum>
-  <w:abstractNum w:abstractNumId="3" w15:restartNumberingAfterBreak="0">
+  <w:abstractNum w:abstractNumId="4" w15:restartNumberingAfterBreak="0">
     <w:nsid w:val="34E44BB2"/>
     <w:multiLevelType w:val="multilevel"/>
     <w:tmpl w:val="7F789FF2"/>
@@ -3447,7 +4803,7 @@
       </w:rPr>
     </w:lvl>
   </w:abstractNum>
-  <w:abstractNum w:abstractNumId="4" w15:restartNumberingAfterBreak="0">
+  <w:abstractNum w:abstractNumId="5" w15:restartNumberingAfterBreak="0">
     <w:nsid w:val="36C856D8"/>
     <w:multiLevelType w:val="hybridMultilevel"/>
     <w:tmpl w:val="ADDA1AD6"/>
@@ -3536,7 +4892,7 @@
       </w:pPr>
     </w:lvl>
   </w:abstractNum>
-  <w:abstractNum w:abstractNumId="5" w15:restartNumberingAfterBreak="0">
+  <w:abstractNum w:abstractNumId="6" w15:restartNumberingAfterBreak="0">
     <w:nsid w:val="43985694"/>
     <w:multiLevelType w:val="multilevel"/>
     <w:tmpl w:val="65421E98"/>
@@ -3649,7 +5005,7 @@
       </w:pPr>
     </w:lvl>
   </w:abstractNum>
-  <w:abstractNum w:abstractNumId="6" w15:restartNumberingAfterBreak="0">
+  <w:abstractNum w:abstractNumId="7" w15:restartNumberingAfterBreak="0">
     <w:nsid w:val="4B8E4A32"/>
     <w:multiLevelType w:val="multilevel"/>
     <w:tmpl w:val="5B0EC4F8"/>
@@ -3762,7 +5118,7 @@
       </w:pPr>
     </w:lvl>
   </w:abstractNum>
-  <w:abstractNum w:abstractNumId="7" w15:restartNumberingAfterBreak="0">
+  <w:abstractNum w:abstractNumId="8" w15:restartNumberingAfterBreak="0">
     <w:nsid w:val="4F2F000D"/>
     <w:multiLevelType w:val="multilevel"/>
     <w:tmpl w:val="5CAC96F4"/>
@@ -3875,7 +5231,7 @@
       </w:pPr>
     </w:lvl>
   </w:abstractNum>
-  <w:abstractNum w:abstractNumId="8" w15:restartNumberingAfterBreak="0">
+  <w:abstractNum w:abstractNumId="9" w15:restartNumberingAfterBreak="0">
     <w:nsid w:val="54260657"/>
     <w:multiLevelType w:val="multilevel"/>
     <w:tmpl w:val="C99CF93C"/>
@@ -3988,7 +5344,7 @@
       </w:pPr>
     </w:lvl>
   </w:abstractNum>
-  <w:abstractNum w:abstractNumId="9" w15:restartNumberingAfterBreak="0">
+  <w:abstractNum w:abstractNumId="10" w15:restartNumberingAfterBreak="0">
     <w:nsid w:val="590A1412"/>
     <w:multiLevelType w:val="multilevel"/>
     <w:tmpl w:val="38E64716"/>
@@ -4137,7 +5493,7 @@
       </w:rPr>
     </w:lvl>
   </w:abstractNum>
-  <w:abstractNum w:abstractNumId="10" w15:restartNumberingAfterBreak="0">
+  <w:abstractNum w:abstractNumId="11" w15:restartNumberingAfterBreak="0">
     <w:nsid w:val="5A970A97"/>
     <w:multiLevelType w:val="multilevel"/>
     <w:tmpl w:val="E51CEBC0"/>
@@ -4286,7 +5642,7 @@
       </w:rPr>
     </w:lvl>
   </w:abstractNum>
-  <w:abstractNum w:abstractNumId="11" w15:restartNumberingAfterBreak="0">
+  <w:abstractNum w:abstractNumId="12" w15:restartNumberingAfterBreak="0">
     <w:nsid w:val="682F2507"/>
     <w:multiLevelType w:val="multilevel"/>
     <w:tmpl w:val="7B2003FE"/>
@@ -4435,7 +5791,7 @@
       </w:rPr>
     </w:lvl>
   </w:abstractNum>
-  <w:abstractNum w:abstractNumId="12" w15:restartNumberingAfterBreak="0">
+  <w:abstractNum w:abstractNumId="13" w15:restartNumberingAfterBreak="0">
     <w:nsid w:val="74855DB0"/>
     <w:multiLevelType w:val="multilevel"/>
     <w:tmpl w:val="FB66441A"/>
@@ -4548,7 +5904,7 @@
       </w:pPr>
     </w:lvl>
   </w:abstractNum>
-  <w:abstractNum w:abstractNumId="13" w15:restartNumberingAfterBreak="0">
+  <w:abstractNum w:abstractNumId="14" w15:restartNumberingAfterBreak="0">
     <w:nsid w:val="76893C20"/>
     <w:multiLevelType w:val="multilevel"/>
     <w:tmpl w:val="AB08DD28"/>
@@ -4661,7 +6017,7 @@
       </w:pPr>
     </w:lvl>
   </w:abstractNum>
-  <w:abstractNum w:abstractNumId="14" w15:restartNumberingAfterBreak="0">
+  <w:abstractNum w:abstractNumId="15" w15:restartNumberingAfterBreak="0">
     <w:nsid w:val="7D5D2031"/>
     <w:multiLevelType w:val="multilevel"/>
     <w:tmpl w:val="6298D5F4"/>
@@ -4775,43 +6131,43 @@
     </w:lvl>
   </w:abstractNum>
   <w:num w:numId="1">
-    <w:abstractNumId w:val="14"/>
+    <w:abstractNumId w:val="15"/>
   </w:num>
   <w:num w:numId="2">
-    <w:abstractNumId w:val="7"/>
+    <w:abstractNumId w:val="8"/>
   </w:num>
   <w:num w:numId="3">
-    <w:abstractNumId w:val="8"/>
+    <w:abstractNumId w:val="9"/>
   </w:num>
   <w:num w:numId="4">
+    <w:abstractNumId w:val="3"/>
+  </w:num>
+  <w:num w:numId="5">
     <w:abstractNumId w:val="2"/>
   </w:num>
-  <w:num w:numId="5">
-    <w:abstractNumId w:val="1"/>
-  </w:num>
   <w:num w:numId="6">
-    <w:abstractNumId w:val="11"/>
+    <w:abstractNumId w:val="12"/>
   </w:num>
   <w:num w:numId="7">
-    <w:abstractNumId w:val="5"/>
+    <w:abstractNumId w:val="6"/>
   </w:num>
   <w:num w:numId="8">
     <w:abstractNumId w:val="0"/>
   </w:num>
   <w:num w:numId="9">
-    <w:abstractNumId w:val="9"/>
+    <w:abstractNumId w:val="10"/>
   </w:num>
   <w:num w:numId="10">
-    <w:abstractNumId w:val="3"/>
+    <w:abstractNumId w:val="4"/>
   </w:num>
   <w:num w:numId="11">
-    <w:abstractNumId w:val="10"/>
+    <w:abstractNumId w:val="11"/>
   </w:num>
   <w:num w:numId="12">
-    <w:abstractNumId w:val="6"/>
+    <w:abstractNumId w:val="7"/>
   </w:num>
   <w:num w:numId="13">
-    <w:abstractNumId w:val="12"/>
+    <w:abstractNumId w:val="13"/>
     <w:lvlOverride w:ilvl="0">
       <w:lvl w:ilvl="0">
         <w:numFmt w:val="decimal"/>
@@ -4821,7 +6177,7 @@
     </w:lvlOverride>
   </w:num>
   <w:num w:numId="14">
-    <w:abstractNumId w:val="13"/>
+    <w:abstractNumId w:val="14"/>
     <w:lvlOverride w:ilvl="0">
       <w:lvl w:ilvl="0">
         <w:numFmt w:val="decimal"/>
@@ -4831,7 +6187,10 @@
     </w:lvlOverride>
   </w:num>
   <w:num w:numId="15">
-    <w:abstractNumId w:val="4"/>
+    <w:abstractNumId w:val="5"/>
+  </w:num>
+  <w:num w:numId="16">
+    <w:abstractNumId w:val="1"/>
   </w:num>
 </w:numbering>
 </file>
@@ -5474,6 +6833,68 @@
       <w:bCs/>
     </w:rPr>
   </w:style>
+  <w:style w:type="paragraph" w:styleId="HTMLPreformatted">
+    <w:name w:val="HTML Preformatted"/>
+    <w:basedOn w:val="Normal"/>
+    <w:link w:val="HTMLPreformattedChar"/>
+    <w:uiPriority w:val="99"/>
+    <w:semiHidden/>
+    <w:unhideWhenUsed/>
+    <w:rsid w:val="00F22D09"/>
+    <w:pPr>
+      <w:tabs>
+        <w:tab w:val="left" w:pos="916"/>
+        <w:tab w:val="left" w:pos="1832"/>
+        <w:tab w:val="left" w:pos="2748"/>
+        <w:tab w:val="left" w:pos="3664"/>
+        <w:tab w:val="left" w:pos="4580"/>
+        <w:tab w:val="left" w:pos="5496"/>
+        <w:tab w:val="left" w:pos="6412"/>
+        <w:tab w:val="left" w:pos="7328"/>
+        <w:tab w:val="left" w:pos="8244"/>
+        <w:tab w:val="left" w:pos="9160"/>
+        <w:tab w:val="left" w:pos="10076"/>
+        <w:tab w:val="left" w:pos="10992"/>
+        <w:tab w:val="left" w:pos="11908"/>
+        <w:tab w:val="left" w:pos="12824"/>
+        <w:tab w:val="left" w:pos="13740"/>
+        <w:tab w:val="left" w:pos="14656"/>
+      </w:tabs>
+    </w:pPr>
+    <w:rPr>
+      <w:rFonts w:ascii="Courier New" w:eastAsia="Times New Roman" w:hAnsi="Courier New" w:cs="Courier New"/>
+      <w:sz w:val="20"/>
+      <w:szCs w:val="20"/>
+    </w:rPr>
+  </w:style>
+  <w:style w:type="character" w:customStyle="1" w:styleId="HTMLPreformattedChar">
+    <w:name w:val="HTML Preformatted Char"/>
+    <w:basedOn w:val="DefaultParagraphFont"/>
+    <w:link w:val="HTMLPreformatted"/>
+    <w:uiPriority w:val="99"/>
+    <w:semiHidden/>
+    <w:rsid w:val="00F22D09"/>
+    <w:rPr>
+      <w:rFonts w:ascii="Courier New" w:eastAsia="Times New Roman" w:hAnsi="Courier New" w:cs="Courier New"/>
+      <w:sz w:val="20"/>
+      <w:szCs w:val="20"/>
+    </w:rPr>
+  </w:style>
+  <w:style w:type="character" w:customStyle="1" w:styleId="pl-k">
+    <w:name w:val="pl-k"/>
+    <w:basedOn w:val="DefaultParagraphFont"/>
+    <w:rsid w:val="00F22D09"/>
+  </w:style>
+  <w:style w:type="character" w:customStyle="1" w:styleId="pl-en">
+    <w:name w:val="pl-en"/>
+    <w:basedOn w:val="DefaultParagraphFont"/>
+    <w:rsid w:val="00F22D09"/>
+  </w:style>
+  <w:style w:type="character" w:customStyle="1" w:styleId="pl-c">
+    <w:name w:val="pl-c"/>
+    <w:basedOn w:val="DefaultParagraphFont"/>
+    <w:rsid w:val="00F22D09"/>
+  </w:style>
 </w:styles>
 </file>
 

</xml_diff>